<commit_message>
Accessibility changes + TMA02 progress
Menu bar changed to open with screen readers.
Further progress on writing up TMA02.
</commit_message>
<xml_diff>
--- a/TM470_TMA02_Lucy_Morris_zx181423.docx
+++ b/TM470_TMA02_Lucy_Morris_zx181423.docx
@@ -1924,6 +1924,138 @@
     </w:p>
     <w:p>
       <w:r>
+        <w:t>Some requirements were initially identified by reviewing the project description:</w:t>
+      </w:r>
+    </w:p>
+    <w:p>
+      <w:r>
+        <w:t>The system shall:</w:t>
+      </w:r>
+    </w:p>
+    <w:p>
+      <w:pPr>
+        <w:pStyle w:val="ListParagraph"/>
+        <w:numPr>
+          <w:ilvl w:val="0"/>
+          <w:numId w:val="10"/>
+        </w:numPr>
+      </w:pPr>
+      <w:r>
+        <w:t xml:space="preserve">FR1: </w:t>
+      </w:r>
+      <w:r>
+        <w:t>d</w:t>
+      </w:r>
+      <w:r>
+        <w:t>isplay services for the transgender community in Liverpool on a map</w:t>
+      </w:r>
+      <w:r>
+        <w:t>.</w:t>
+      </w:r>
+    </w:p>
+    <w:p>
+      <w:pPr>
+        <w:pStyle w:val="ListParagraph"/>
+        <w:numPr>
+          <w:ilvl w:val="0"/>
+          <w:numId w:val="10"/>
+        </w:numPr>
+      </w:pPr>
+      <w:r>
+        <w:t xml:space="preserve">FR2: </w:t>
+      </w:r>
+      <w:r>
+        <w:t>provide i</w:t>
+      </w:r>
+      <w:r>
+        <w:t>nformation and contact details</w:t>
+      </w:r>
+      <w:r>
+        <w:t xml:space="preserve"> for each service.</w:t>
+      </w:r>
+    </w:p>
+    <w:p>
+      <w:pPr>
+        <w:pStyle w:val="ListParagraph"/>
+        <w:numPr>
+          <w:ilvl w:val="0"/>
+          <w:numId w:val="10"/>
+        </w:numPr>
+      </w:pPr>
+      <w:r>
+        <w:t>FR3: have tags to show or hide the services displayed on the map.</w:t>
+      </w:r>
+    </w:p>
+    <w:p>
+      <w:pPr>
+        <w:pStyle w:val="ListParagraph"/>
+        <w:numPr>
+          <w:ilvl w:val="0"/>
+          <w:numId w:val="10"/>
+        </w:numPr>
+      </w:pPr>
+      <w:r>
+        <w:t>FR</w:t>
+      </w:r>
+      <w:r>
+        <w:t>4</w:t>
+      </w:r>
+      <w:r>
+        <w:t>: show directions to the location of a selected service.</w:t>
+      </w:r>
+    </w:p>
+    <w:p>
+      <w:pPr>
+        <w:pStyle w:val="ListParagraph"/>
+        <w:numPr>
+          <w:ilvl w:val="0"/>
+          <w:numId w:val="10"/>
+        </w:numPr>
+      </w:pPr>
+      <w:r>
+        <w:t>FR5: have a searchable database of services.</w:t>
+      </w:r>
+    </w:p>
+    <w:p>
+      <w:pPr>
+        <w:pStyle w:val="ListParagraph"/>
+        <w:numPr>
+          <w:ilvl w:val="0"/>
+          <w:numId w:val="10"/>
+        </w:numPr>
+      </w:pPr>
+      <w:r>
+        <w:t>FR6: display events related to the services or for the community in a calendar.</w:t>
+      </w:r>
+    </w:p>
+    <w:p>
+      <w:pPr>
+        <w:pStyle w:val="ListParagraph"/>
+        <w:numPr>
+          <w:ilvl w:val="0"/>
+          <w:numId w:val="10"/>
+        </w:numPr>
+      </w:pPr>
+      <w:r>
+        <w:t>FR7: give the user control over privacy.</w:t>
+      </w:r>
+    </w:p>
+    <w:p>
+      <w:pPr>
+        <w:pStyle w:val="ListParagraph"/>
+        <w:numPr>
+          <w:ilvl w:val="0"/>
+          <w:numId w:val="10"/>
+        </w:numPr>
+      </w:pPr>
+      <w:r>
+        <w:t>FR8: display the location of businesses with gender neutral toilets on a map.</w:t>
+      </w:r>
+    </w:p>
+    <w:p/>
+    <w:p/>
+    <w:p>
+      <w:r>
         <w:t>Explanation of questionnaire and choices for elicitation</w:t>
       </w:r>
     </w:p>
@@ -1973,6 +2105,7 @@
       </w:pPr>
       <w:bookmarkStart w:id="12" w:name="_Toc130589472"/>
       <w:r>
+        <w:lastRenderedPageBreak/>
         <w:t>2.2.2 User Interface design</w:t>
       </w:r>
       <w:bookmarkEnd w:id="12"/>
@@ -2060,7 +2193,6 @@
         <w:rPr>
           <w:noProof/>
         </w:rPr>
-        <w:lastRenderedPageBreak/>
         <w:drawing>
           <wp:inline distT="0" distB="0" distL="0" distR="0" wp14:anchorId="3E234E26" wp14:editId="41BE36EF">
             <wp:extent cx="5731510" cy="2760980"/>
@@ -2110,6 +2242,7 @@
         <w:rPr>
           <w:noProof/>
         </w:rPr>
+        <w:lastRenderedPageBreak/>
         <w:drawing>
           <wp:inline distT="0" distB="0" distL="0" distR="0" wp14:anchorId="25ED9D41" wp14:editId="3EB805F1">
             <wp:extent cx="5731510" cy="3994785"/>
@@ -2218,11 +2351,7 @@
         <w:t xml:space="preserve"> google maps, a design with menus that slide in from the sides and a very simplified design</w:t>
       </w:r>
       <w:r>
-        <w:t xml:space="preserve"> and the conclusion was that a balance would have to be struck </w:t>
-      </w:r>
-      <w:r>
-        <w:lastRenderedPageBreak/>
-        <w:t>between investing time on learning how to produce these designs and spending time on other critical aspects of the project.</w:t>
+        <w:t xml:space="preserve"> and the conclusion was that a balance would have to be struck between investing time on learning how to produce these designs and spending time on other critical aspects of the project.</w:t>
       </w:r>
     </w:p>
     <w:p>
@@ -2400,10 +2529,522 @@
     </w:p>
     <w:p>
       <w:r>
+        <w:t>Also consider accessibility issues (ideally look at this while developing UI)</w:t>
+      </w:r>
+    </w:p>
+    <w:p/>
+    <w:p>
+      <w:r>
+        <w:t>While developing the user interface,</w:t>
+      </w:r>
+      <w:r>
+        <w:t xml:space="preserve"> accessibility was considered throughout in several ways. As </w:t>
+      </w:r>
+      <w:r>
+        <w:t xml:space="preserve">Gray states in his tutorial (reference), if the font size is set to a specific pixel </w:t>
+      </w:r>
+      <w:proofErr w:type="gramStart"/>
+      <w:r>
+        <w:t>size</w:t>
+      </w:r>
+      <w:proofErr w:type="gramEnd"/>
+      <w:r>
+        <w:t xml:space="preserve"> then it will stay at that size regardless of what settings the user might have. This may cause issues particularly for</w:t>
+      </w:r>
+      <w:r>
+        <w:t xml:space="preserve"> partially sighted</w:t>
+      </w:r>
+      <w:r>
+        <w:t xml:space="preserve"> users</w:t>
+      </w:r>
+      <w:r>
+        <w:t>, but also for any user who simply prefers to have larger font. Instead using ‘rem’ unit, so that the font size is relative to the font size of the root element and will scale accordingly.</w:t>
+      </w:r>
+      <w:r>
+        <w:t xml:space="preserve"> Additionally</w:t>
+      </w:r>
+      <w:r>
+        <w:t>,</w:t>
+      </w:r>
+      <w:r>
+        <w:t xml:space="preserve"> setting fallback fonts</w:t>
+      </w:r>
+      <w:r>
+        <w:t xml:space="preserve"> improves accessibility by ensuring </w:t>
+      </w:r>
+      <w:r>
+        <w:t>the text will always be displayed with a ‘web safe’ font lowest in order.</w:t>
+      </w:r>
+      <w:r>
+        <w:t xml:space="preserve"> </w:t>
+      </w:r>
+      <w:r>
+        <w:t>In a</w:t>
+      </w:r>
+      <w:r>
+        <w:t xml:space="preserve"> situation when a</w:t>
+      </w:r>
+      <w:r>
+        <w:t xml:space="preserve"> browser</w:t>
+      </w:r>
+      <w:r>
+        <w:t xml:space="preserve"> cannot display</w:t>
+      </w:r>
+      <w:r>
+        <w:t xml:space="preserve"> </w:t>
+      </w:r>
+      <w:r>
+        <w:t xml:space="preserve">the desired font </w:t>
+      </w:r>
+      <w:r>
+        <w:t xml:space="preserve">or a character from the font, it will attempt to display the next listed font and so on. By having a ‘web safe’ font listed last </w:t>
+      </w:r>
+      <w:proofErr w:type="gramStart"/>
+      <w:r>
+        <w:t>i.e.</w:t>
+      </w:r>
+      <w:proofErr w:type="gramEnd"/>
+      <w:r>
+        <w:t xml:space="preserve"> a font that is ubiquitous across browsers and devices</w:t>
+      </w:r>
+      <w:r>
+        <w:t xml:space="preserve"> (</w:t>
+      </w:r>
+      <w:r>
+        <w:rPr>
+          <w:color w:val="FF0000"/>
+        </w:rPr>
+        <w:t>reference?</w:t>
+      </w:r>
+      <w:r>
+        <w:t>)</w:t>
+      </w:r>
+      <w:r>
+        <w:t>, the text should always display even if it is less aesthetically pleasing.</w:t>
+      </w:r>
+    </w:p>
+    <w:p>
+      <w:r>
+        <w:t>It was also important to consider how it would be read by a screen reader</w:t>
+      </w:r>
+      <w:r>
+        <w:t xml:space="preserve"> and with particular care taken when using a property such as ‘</w:t>
+      </w:r>
+      <w:proofErr w:type="spellStart"/>
+      <w:proofErr w:type="gramStart"/>
+      <w:r>
+        <w:t>display:none</w:t>
+      </w:r>
+      <w:proofErr w:type="spellEnd"/>
+      <w:proofErr w:type="gramEnd"/>
+      <w:r>
+        <w:t xml:space="preserve">’, which not only hides an element from view but </w:t>
+      </w:r>
+      <w:r>
         <w:lastRenderedPageBreak/>
-        <w:t>Also consider accessibility issues (ideally look at this while developing UI)</w:t>
-      </w:r>
-    </w:p>
+        <w:t>also from being read by a screen reader</w:t>
+      </w:r>
+      <w:r>
+        <w:t>. The pop-in</w:t>
+      </w:r>
+      <w:r>
+        <w:t xml:space="preserve"> side</w:t>
+      </w:r>
+      <w:r>
+        <w:t xml:space="preserve"> menu is triggered by toggling a checkbox (by pressing the hamburger menu symbol) and initially this was hidden from view by using ‘</w:t>
+      </w:r>
+      <w:proofErr w:type="spellStart"/>
+      <w:proofErr w:type="gramStart"/>
+      <w:r>
+        <w:t>display:none</w:t>
+      </w:r>
+      <w:proofErr w:type="spellEnd"/>
+      <w:proofErr w:type="gramEnd"/>
+      <w:r>
+        <w:t>’</w:t>
+      </w:r>
+      <w:r>
+        <w:t xml:space="preserve">, which made it un-selectable by tabbing through elements. </w:t>
+      </w:r>
+      <w:r>
+        <w:t xml:space="preserve">To change this, a style was added to the checkbox so that when it is in focus, the hamburger icon changes background </w:t>
+      </w:r>
+      <w:r>
+        <w:t>colour</w:t>
+      </w:r>
+      <w:r>
+        <w:t xml:space="preserve"> as it does when </w:t>
+      </w:r>
+      <w:proofErr w:type="gramStart"/>
+      <w:r>
+        <w:t>hovered</w:t>
+      </w:r>
+      <w:proofErr w:type="gramEnd"/>
+      <w:r>
+        <w:t xml:space="preserve"> over</w:t>
+      </w:r>
+      <w:r>
+        <w:t xml:space="preserve"> and the checkbox was then hidden by setting the opacity to 0. The code snippet below </w:t>
+      </w:r>
+      <w:r>
+        <w:t>shows this change.</w:t>
+      </w:r>
+    </w:p>
+    <w:p>
+      <w:pPr>
+        <w:shd w:val="clear" w:color="auto" w:fill="1E1E1E"/>
+        <w:spacing w:after="0" w:line="285" w:lineRule="atLeast"/>
+        <w:rPr>
+          <w:rFonts w:ascii="Consolas" w:eastAsia="Times New Roman" w:hAnsi="Consolas" w:cs="Times New Roman"/>
+          <w:color w:val="D4D4D4"/>
+          <w:sz w:val="21"/>
+          <w:szCs w:val="21"/>
+          <w:lang w:eastAsia="en-GB"/>
+        </w:rPr>
+      </w:pPr>
+      <w:proofErr w:type="gramStart"/>
+      <w:r>
+        <w:rPr>
+          <w:rFonts w:ascii="Consolas" w:eastAsia="Times New Roman" w:hAnsi="Consolas" w:cs="Times New Roman"/>
+          <w:color w:val="D7BA7D"/>
+          <w:sz w:val="21"/>
+          <w:szCs w:val="21"/>
+          <w:lang w:eastAsia="en-GB"/>
+        </w:rPr>
+        <w:t>.side</w:t>
+      </w:r>
+      <w:proofErr w:type="gramEnd"/>
+      <w:r>
+        <w:rPr>
+          <w:rFonts w:ascii="Consolas" w:eastAsia="Times New Roman" w:hAnsi="Consolas" w:cs="Times New Roman"/>
+          <w:color w:val="D7BA7D"/>
+          <w:sz w:val="21"/>
+          <w:szCs w:val="21"/>
+          <w:lang w:eastAsia="en-GB"/>
+        </w:rPr>
+        <w:t>-menu</w:t>
+      </w:r>
+      <w:r>
+        <w:rPr>
+          <w:rFonts w:ascii="Consolas" w:eastAsia="Times New Roman" w:hAnsi="Consolas" w:cs="Times New Roman"/>
+          <w:color w:val="D4D4D4"/>
+          <w:sz w:val="21"/>
+          <w:szCs w:val="21"/>
+          <w:lang w:eastAsia="en-GB"/>
+        </w:rPr>
+        <w:t xml:space="preserve"> {</w:t>
+      </w:r>
+    </w:p>
+    <w:p>
+      <w:pPr>
+        <w:shd w:val="clear" w:color="auto" w:fill="1E1E1E"/>
+        <w:spacing w:after="0" w:line="285" w:lineRule="atLeast"/>
+        <w:rPr>
+          <w:rFonts w:ascii="Consolas" w:eastAsia="Times New Roman" w:hAnsi="Consolas" w:cs="Times New Roman"/>
+          <w:color w:val="D4D4D4"/>
+          <w:sz w:val="21"/>
+          <w:szCs w:val="21"/>
+          <w:lang w:eastAsia="en-GB"/>
+        </w:rPr>
+      </w:pPr>
+      <w:r>
+        <w:rPr>
+          <w:rFonts w:ascii="Consolas" w:eastAsia="Times New Roman" w:hAnsi="Consolas" w:cs="Times New Roman"/>
+          <w:color w:val="D4D4D4"/>
+          <w:sz w:val="21"/>
+          <w:szCs w:val="21"/>
+          <w:lang w:eastAsia="en-GB"/>
+        </w:rPr>
+        <w:t xml:space="preserve">    </w:t>
+      </w:r>
+      <w:r>
+        <w:rPr>
+          <w:rFonts w:ascii="Consolas" w:eastAsia="Times New Roman" w:hAnsi="Consolas" w:cs="Times New Roman"/>
+          <w:color w:val="6A9955"/>
+          <w:sz w:val="21"/>
+          <w:szCs w:val="21"/>
+          <w:lang w:eastAsia="en-GB"/>
+        </w:rPr>
+        <w:t>/* display: none; */</w:t>
+      </w:r>
+    </w:p>
+    <w:p>
+      <w:pPr>
+        <w:shd w:val="clear" w:color="auto" w:fill="1E1E1E"/>
+        <w:spacing w:after="0" w:line="285" w:lineRule="atLeast"/>
+        <w:rPr>
+          <w:rFonts w:ascii="Consolas" w:eastAsia="Times New Roman" w:hAnsi="Consolas" w:cs="Times New Roman"/>
+          <w:color w:val="D4D4D4"/>
+          <w:sz w:val="21"/>
+          <w:szCs w:val="21"/>
+          <w:lang w:eastAsia="en-GB"/>
+        </w:rPr>
+      </w:pPr>
+      <w:r>
+        <w:rPr>
+          <w:rFonts w:ascii="Consolas" w:eastAsia="Times New Roman" w:hAnsi="Consolas" w:cs="Times New Roman"/>
+          <w:color w:val="D4D4D4"/>
+          <w:sz w:val="21"/>
+          <w:szCs w:val="21"/>
+          <w:lang w:eastAsia="en-GB"/>
+        </w:rPr>
+        <w:t xml:space="preserve">    </w:t>
+      </w:r>
+      <w:r>
+        <w:rPr>
+          <w:rFonts w:ascii="Consolas" w:eastAsia="Times New Roman" w:hAnsi="Consolas" w:cs="Times New Roman"/>
+          <w:color w:val="9CDCFE"/>
+          <w:sz w:val="21"/>
+          <w:szCs w:val="21"/>
+          <w:lang w:eastAsia="en-GB"/>
+        </w:rPr>
+        <w:t>opacity</w:t>
+      </w:r>
+      <w:r>
+        <w:rPr>
+          <w:rFonts w:ascii="Consolas" w:eastAsia="Times New Roman" w:hAnsi="Consolas" w:cs="Times New Roman"/>
+          <w:color w:val="D4D4D4"/>
+          <w:sz w:val="21"/>
+          <w:szCs w:val="21"/>
+          <w:lang w:eastAsia="en-GB"/>
+        </w:rPr>
+        <w:t xml:space="preserve">: </w:t>
+      </w:r>
+      <w:proofErr w:type="gramStart"/>
+      <w:r>
+        <w:rPr>
+          <w:rFonts w:ascii="Consolas" w:eastAsia="Times New Roman" w:hAnsi="Consolas" w:cs="Times New Roman"/>
+          <w:color w:val="B5CEA8"/>
+          <w:sz w:val="21"/>
+          <w:szCs w:val="21"/>
+          <w:lang w:eastAsia="en-GB"/>
+        </w:rPr>
+        <w:t>0</w:t>
+      </w:r>
+      <w:r>
+        <w:rPr>
+          <w:rFonts w:ascii="Consolas" w:eastAsia="Times New Roman" w:hAnsi="Consolas" w:cs="Times New Roman"/>
+          <w:color w:val="D4D4D4"/>
+          <w:sz w:val="21"/>
+          <w:szCs w:val="21"/>
+          <w:lang w:eastAsia="en-GB"/>
+        </w:rPr>
+        <w:t>;</w:t>
+      </w:r>
+      <w:proofErr w:type="gramEnd"/>
+    </w:p>
+    <w:p>
+      <w:pPr>
+        <w:shd w:val="clear" w:color="auto" w:fill="1E1E1E"/>
+        <w:spacing w:after="0" w:line="285" w:lineRule="atLeast"/>
+        <w:rPr>
+          <w:rFonts w:ascii="Consolas" w:eastAsia="Times New Roman" w:hAnsi="Consolas" w:cs="Times New Roman"/>
+          <w:color w:val="D4D4D4"/>
+          <w:sz w:val="21"/>
+          <w:szCs w:val="21"/>
+          <w:lang w:eastAsia="en-GB"/>
+        </w:rPr>
+      </w:pPr>
+      <w:r>
+        <w:rPr>
+          <w:rFonts w:ascii="Consolas" w:eastAsia="Times New Roman" w:hAnsi="Consolas" w:cs="Times New Roman"/>
+          <w:color w:val="D4D4D4"/>
+          <w:sz w:val="21"/>
+          <w:szCs w:val="21"/>
+          <w:lang w:eastAsia="en-GB"/>
+        </w:rPr>
+        <w:t>}</w:t>
+      </w:r>
+    </w:p>
+    <w:p>
+      <w:pPr>
+        <w:shd w:val="clear" w:color="auto" w:fill="1E1E1E"/>
+        <w:spacing w:after="0" w:line="285" w:lineRule="atLeast"/>
+        <w:rPr>
+          <w:rFonts w:ascii="Consolas" w:eastAsia="Times New Roman" w:hAnsi="Consolas" w:cs="Times New Roman"/>
+          <w:color w:val="D4D4D4"/>
+          <w:sz w:val="21"/>
+          <w:szCs w:val="21"/>
+          <w:lang w:eastAsia="en-GB"/>
+        </w:rPr>
+      </w:pPr>
+    </w:p>
+    <w:p>
+      <w:pPr>
+        <w:shd w:val="clear" w:color="auto" w:fill="1E1E1E"/>
+        <w:spacing w:after="0" w:line="285" w:lineRule="atLeast"/>
+        <w:rPr>
+          <w:rFonts w:ascii="Consolas" w:eastAsia="Times New Roman" w:hAnsi="Consolas" w:cs="Times New Roman"/>
+          <w:color w:val="D4D4D4"/>
+          <w:sz w:val="21"/>
+          <w:szCs w:val="21"/>
+          <w:lang w:eastAsia="en-GB"/>
+        </w:rPr>
+      </w:pPr>
+      <w:proofErr w:type="gramStart"/>
+      <w:r>
+        <w:rPr>
+          <w:rFonts w:ascii="Consolas" w:eastAsia="Times New Roman" w:hAnsi="Consolas" w:cs="Times New Roman"/>
+          <w:color w:val="D7BA7D"/>
+          <w:sz w:val="21"/>
+          <w:szCs w:val="21"/>
+          <w:lang w:eastAsia="en-GB"/>
+        </w:rPr>
+        <w:t>.</w:t>
+      </w:r>
+      <w:proofErr w:type="spellStart"/>
+      <w:r>
+        <w:rPr>
+          <w:rFonts w:ascii="Consolas" w:eastAsia="Times New Roman" w:hAnsi="Consolas" w:cs="Times New Roman"/>
+          <w:color w:val="D7BA7D"/>
+          <w:sz w:val="21"/>
+          <w:szCs w:val="21"/>
+          <w:lang w:eastAsia="en-GB"/>
+        </w:rPr>
+        <w:t>side</w:t>
+      </w:r>
+      <w:proofErr w:type="gramEnd"/>
+      <w:r>
+        <w:rPr>
+          <w:rFonts w:ascii="Consolas" w:eastAsia="Times New Roman" w:hAnsi="Consolas" w:cs="Times New Roman"/>
+          <w:color w:val="D7BA7D"/>
+          <w:sz w:val="21"/>
+          <w:szCs w:val="21"/>
+          <w:lang w:eastAsia="en-GB"/>
+        </w:rPr>
+        <w:t>-menu:focus</w:t>
+      </w:r>
+      <w:proofErr w:type="spellEnd"/>
+      <w:r>
+        <w:rPr>
+          <w:rFonts w:ascii="Consolas" w:eastAsia="Times New Roman" w:hAnsi="Consolas" w:cs="Times New Roman"/>
+          <w:color w:val="D4D4D4"/>
+          <w:sz w:val="21"/>
+          <w:szCs w:val="21"/>
+          <w:lang w:eastAsia="en-GB"/>
+        </w:rPr>
+        <w:t xml:space="preserve"> +</w:t>
+      </w:r>
+      <w:r>
+        <w:rPr>
+          <w:rFonts w:ascii="Consolas" w:eastAsia="Times New Roman" w:hAnsi="Consolas" w:cs="Times New Roman"/>
+          <w:color w:val="D7BA7D"/>
+          <w:sz w:val="21"/>
+          <w:szCs w:val="21"/>
+          <w:lang w:eastAsia="en-GB"/>
+        </w:rPr>
+        <w:t>.hamburger</w:t>
+      </w:r>
+      <w:r>
+        <w:rPr>
+          <w:rFonts w:ascii="Consolas" w:eastAsia="Times New Roman" w:hAnsi="Consolas" w:cs="Times New Roman"/>
+          <w:color w:val="D4D4D4"/>
+          <w:sz w:val="21"/>
+          <w:szCs w:val="21"/>
+          <w:lang w:eastAsia="en-GB"/>
+        </w:rPr>
+        <w:t>{</w:t>
+      </w:r>
+    </w:p>
+    <w:p>
+      <w:pPr>
+        <w:shd w:val="clear" w:color="auto" w:fill="1E1E1E"/>
+        <w:spacing w:after="0" w:line="285" w:lineRule="atLeast"/>
+        <w:rPr>
+          <w:rFonts w:ascii="Consolas" w:eastAsia="Times New Roman" w:hAnsi="Consolas" w:cs="Times New Roman"/>
+          <w:color w:val="D4D4D4"/>
+          <w:sz w:val="21"/>
+          <w:szCs w:val="21"/>
+          <w:lang w:eastAsia="en-GB"/>
+        </w:rPr>
+      </w:pPr>
+      <w:r>
+        <w:rPr>
+          <w:rFonts w:ascii="Consolas" w:eastAsia="Times New Roman" w:hAnsi="Consolas" w:cs="Times New Roman"/>
+          <w:color w:val="D4D4D4"/>
+          <w:sz w:val="21"/>
+          <w:szCs w:val="21"/>
+          <w:lang w:eastAsia="en-GB"/>
+        </w:rPr>
+        <w:t xml:space="preserve">    </w:t>
+      </w:r>
+      <w:r>
+        <w:rPr>
+          <w:rFonts w:ascii="Consolas" w:eastAsia="Times New Roman" w:hAnsi="Consolas" w:cs="Times New Roman"/>
+          <w:color w:val="9CDCFE"/>
+          <w:sz w:val="21"/>
+          <w:szCs w:val="21"/>
+          <w:lang w:eastAsia="en-GB"/>
+        </w:rPr>
+        <w:t>background</w:t>
+      </w:r>
+      <w:r>
+        <w:rPr>
+          <w:rFonts w:ascii="Consolas" w:eastAsia="Times New Roman" w:hAnsi="Consolas" w:cs="Times New Roman"/>
+          <w:color w:val="D4D4D4"/>
+          <w:sz w:val="21"/>
+          <w:szCs w:val="21"/>
+          <w:lang w:eastAsia="en-GB"/>
+        </w:rPr>
+        <w:t xml:space="preserve">: </w:t>
+      </w:r>
+      <w:r>
+        <w:rPr>
+          <w:rFonts w:ascii="Consolas" w:eastAsia="Times New Roman" w:hAnsi="Consolas" w:cs="Times New Roman"/>
+          <w:color w:val="CE9178"/>
+          <w:sz w:val="21"/>
+          <w:szCs w:val="21"/>
+          <w:lang w:eastAsia="en-GB"/>
+        </w:rPr>
+        <w:t>#</w:t>
+      </w:r>
+      <w:proofErr w:type="gramStart"/>
+      <w:r>
+        <w:rPr>
+          <w:rFonts w:ascii="Consolas" w:eastAsia="Times New Roman" w:hAnsi="Consolas" w:cs="Times New Roman"/>
+          <w:color w:val="CE9178"/>
+          <w:sz w:val="21"/>
+          <w:szCs w:val="21"/>
+          <w:lang w:eastAsia="en-GB"/>
+        </w:rPr>
+        <w:t>85888c54</w:t>
+      </w:r>
+      <w:r>
+        <w:rPr>
+          <w:rFonts w:ascii="Consolas" w:eastAsia="Times New Roman" w:hAnsi="Consolas" w:cs="Times New Roman"/>
+          <w:color w:val="D4D4D4"/>
+          <w:sz w:val="21"/>
+          <w:szCs w:val="21"/>
+          <w:lang w:eastAsia="en-GB"/>
+        </w:rPr>
+        <w:t>;</w:t>
+      </w:r>
+      <w:proofErr w:type="gramEnd"/>
+    </w:p>
+    <w:p>
+      <w:pPr>
+        <w:shd w:val="clear" w:color="auto" w:fill="1E1E1E"/>
+        <w:spacing w:after="0" w:line="285" w:lineRule="atLeast"/>
+        <w:rPr>
+          <w:rFonts w:ascii="Consolas" w:eastAsia="Times New Roman" w:hAnsi="Consolas" w:cs="Times New Roman"/>
+          <w:color w:val="D4D4D4"/>
+          <w:sz w:val="21"/>
+          <w:szCs w:val="21"/>
+          <w:lang w:eastAsia="en-GB"/>
+        </w:rPr>
+      </w:pPr>
+      <w:r>
+        <w:rPr>
+          <w:rFonts w:ascii="Consolas" w:eastAsia="Times New Roman" w:hAnsi="Consolas" w:cs="Times New Roman"/>
+          <w:color w:val="D4D4D4"/>
+          <w:sz w:val="21"/>
+          <w:szCs w:val="21"/>
+          <w:lang w:eastAsia="en-GB"/>
+        </w:rPr>
+        <w:t>}</w:t>
+      </w:r>
+    </w:p>
+    <w:p/>
     <w:p/>
     <w:p/>
     <w:p>
@@ -3342,6 +3983,119 @@
     </w:lvl>
   </w:abstractNum>
   <w:abstractNum w:abstractNumId="4" w15:restartNumberingAfterBreak="0">
+    <w:nsid w:val="34D055ED"/>
+    <w:multiLevelType w:val="hybridMultilevel"/>
+    <w:tmpl w:val="6F128170"/>
+    <w:lvl w:ilvl="0" w:tplc="08090001">
+      <w:start w:val="1"/>
+      <w:numFmt w:val="bullet"/>
+      <w:lvlText w:val=""/>
+      <w:lvlJc w:val="left"/>
+      <w:pPr>
+        <w:ind w:left="720" w:hanging="360"/>
+      </w:pPr>
+      <w:rPr>
+        <w:rFonts w:ascii="Symbol" w:hAnsi="Symbol" w:hint="default"/>
+      </w:rPr>
+    </w:lvl>
+    <w:lvl w:ilvl="1" w:tplc="08090003" w:tentative="1">
+      <w:start w:val="1"/>
+      <w:numFmt w:val="bullet"/>
+      <w:lvlText w:val="o"/>
+      <w:lvlJc w:val="left"/>
+      <w:pPr>
+        <w:ind w:left="1440" w:hanging="360"/>
+      </w:pPr>
+      <w:rPr>
+        <w:rFonts w:ascii="Courier New" w:hAnsi="Courier New" w:cs="Courier New" w:hint="default"/>
+      </w:rPr>
+    </w:lvl>
+    <w:lvl w:ilvl="2" w:tplc="08090005" w:tentative="1">
+      <w:start w:val="1"/>
+      <w:numFmt w:val="bullet"/>
+      <w:lvlText w:val=""/>
+      <w:lvlJc w:val="left"/>
+      <w:pPr>
+        <w:ind w:left="2160" w:hanging="360"/>
+      </w:pPr>
+      <w:rPr>
+        <w:rFonts w:ascii="Wingdings" w:hAnsi="Wingdings" w:hint="default"/>
+      </w:rPr>
+    </w:lvl>
+    <w:lvl w:ilvl="3" w:tplc="08090001" w:tentative="1">
+      <w:start w:val="1"/>
+      <w:numFmt w:val="bullet"/>
+      <w:lvlText w:val=""/>
+      <w:lvlJc w:val="left"/>
+      <w:pPr>
+        <w:ind w:left="2880" w:hanging="360"/>
+      </w:pPr>
+      <w:rPr>
+        <w:rFonts w:ascii="Symbol" w:hAnsi="Symbol" w:hint="default"/>
+      </w:rPr>
+    </w:lvl>
+    <w:lvl w:ilvl="4" w:tplc="08090003" w:tentative="1">
+      <w:start w:val="1"/>
+      <w:numFmt w:val="bullet"/>
+      <w:lvlText w:val="o"/>
+      <w:lvlJc w:val="left"/>
+      <w:pPr>
+        <w:ind w:left="3600" w:hanging="360"/>
+      </w:pPr>
+      <w:rPr>
+        <w:rFonts w:ascii="Courier New" w:hAnsi="Courier New" w:cs="Courier New" w:hint="default"/>
+      </w:rPr>
+    </w:lvl>
+    <w:lvl w:ilvl="5" w:tplc="08090005" w:tentative="1">
+      <w:start w:val="1"/>
+      <w:numFmt w:val="bullet"/>
+      <w:lvlText w:val=""/>
+      <w:lvlJc w:val="left"/>
+      <w:pPr>
+        <w:ind w:left="4320" w:hanging="360"/>
+      </w:pPr>
+      <w:rPr>
+        <w:rFonts w:ascii="Wingdings" w:hAnsi="Wingdings" w:hint="default"/>
+      </w:rPr>
+    </w:lvl>
+    <w:lvl w:ilvl="6" w:tplc="08090001" w:tentative="1">
+      <w:start w:val="1"/>
+      <w:numFmt w:val="bullet"/>
+      <w:lvlText w:val=""/>
+      <w:lvlJc w:val="left"/>
+      <w:pPr>
+        <w:ind w:left="5040" w:hanging="360"/>
+      </w:pPr>
+      <w:rPr>
+        <w:rFonts w:ascii="Symbol" w:hAnsi="Symbol" w:hint="default"/>
+      </w:rPr>
+    </w:lvl>
+    <w:lvl w:ilvl="7" w:tplc="08090003" w:tentative="1">
+      <w:start w:val="1"/>
+      <w:numFmt w:val="bullet"/>
+      <w:lvlText w:val="o"/>
+      <w:lvlJc w:val="left"/>
+      <w:pPr>
+        <w:ind w:left="5760" w:hanging="360"/>
+      </w:pPr>
+      <w:rPr>
+        <w:rFonts w:ascii="Courier New" w:hAnsi="Courier New" w:cs="Courier New" w:hint="default"/>
+      </w:rPr>
+    </w:lvl>
+    <w:lvl w:ilvl="8" w:tplc="08090005" w:tentative="1">
+      <w:start w:val="1"/>
+      <w:numFmt w:val="bullet"/>
+      <w:lvlText w:val=""/>
+      <w:lvlJc w:val="left"/>
+      <w:pPr>
+        <w:ind w:left="6480" w:hanging="360"/>
+      </w:pPr>
+      <w:rPr>
+        <w:rFonts w:ascii="Wingdings" w:hAnsi="Wingdings" w:hint="default"/>
+      </w:rPr>
+    </w:lvl>
+  </w:abstractNum>
+  <w:abstractNum w:abstractNumId="5" w15:restartNumberingAfterBreak="0">
     <w:nsid w:val="448A1FFC"/>
     <w:multiLevelType w:val="hybridMultilevel"/>
     <w:tmpl w:val="7B8E9C20"/>
@@ -3454,7 +4208,7 @@
       </w:rPr>
     </w:lvl>
   </w:abstractNum>
-  <w:abstractNum w:abstractNumId="5" w15:restartNumberingAfterBreak="0">
+  <w:abstractNum w:abstractNumId="6" w15:restartNumberingAfterBreak="0">
     <w:nsid w:val="575D436C"/>
     <w:multiLevelType w:val="hybridMultilevel"/>
     <w:tmpl w:val="90EE767E"/>
@@ -3567,7 +4321,7 @@
       </w:rPr>
     </w:lvl>
   </w:abstractNum>
-  <w:abstractNum w:abstractNumId="6" w15:restartNumberingAfterBreak="0">
+  <w:abstractNum w:abstractNumId="7" w15:restartNumberingAfterBreak="0">
     <w:nsid w:val="660F1956"/>
     <w:multiLevelType w:val="hybridMultilevel"/>
     <w:tmpl w:val="49247BA0"/>
@@ -3680,7 +4434,7 @@
       </w:rPr>
     </w:lvl>
   </w:abstractNum>
-  <w:abstractNum w:abstractNumId="7" w15:restartNumberingAfterBreak="0">
+  <w:abstractNum w:abstractNumId="8" w15:restartNumberingAfterBreak="0">
     <w:nsid w:val="6B3C1F5D"/>
     <w:multiLevelType w:val="hybridMultilevel"/>
     <w:tmpl w:val="C5C0E33C"/>
@@ -3769,7 +4523,7 @@
       </w:pPr>
     </w:lvl>
   </w:abstractNum>
-  <w:abstractNum w:abstractNumId="8" w15:restartNumberingAfterBreak="0">
+  <w:abstractNum w:abstractNumId="9" w15:restartNumberingAfterBreak="0">
     <w:nsid w:val="7CC44CEF"/>
     <w:multiLevelType w:val="hybridMultilevel"/>
     <w:tmpl w:val="415A867A"/>
@@ -3889,25 +4643,28 @@
     <w:abstractNumId w:val="2"/>
   </w:num>
   <w:num w:numId="3" w16cid:durableId="53967672">
-    <w:abstractNumId w:val="7"/>
+    <w:abstractNumId w:val="8"/>
   </w:num>
   <w:num w:numId="4" w16cid:durableId="1759252492">
     <w:abstractNumId w:val="1"/>
   </w:num>
   <w:num w:numId="5" w16cid:durableId="1663923573">
-    <w:abstractNumId w:val="6"/>
+    <w:abstractNumId w:val="7"/>
   </w:num>
   <w:num w:numId="6" w16cid:durableId="282419342">
-    <w:abstractNumId w:val="8"/>
+    <w:abstractNumId w:val="9"/>
   </w:num>
   <w:num w:numId="7" w16cid:durableId="993685105">
-    <w:abstractNumId w:val="4"/>
+    <w:abstractNumId w:val="5"/>
   </w:num>
   <w:num w:numId="8" w16cid:durableId="1755316977">
     <w:abstractNumId w:val="0"/>
   </w:num>
   <w:num w:numId="9" w16cid:durableId="512301880">
-    <w:abstractNumId w:val="5"/>
+    <w:abstractNumId w:val="6"/>
+  </w:num>
+  <w:num w:numId="10" w16cid:durableId="974406684">
+    <w:abstractNumId w:val="4"/>
   </w:num>
 </w:numbering>
 </file>

</xml_diff>

<commit_message>
TMA02 progress + added files
TMA02 progress on section 1, plus added TMA01 & the survey questionnaires to the repo
</commit_message>
<xml_diff>
--- a/TM470_TMA02_Lucy_Morris_zx181423.docx
+++ b/TM470_TMA02_Lucy_Morris_zx181423.docx
@@ -1,6 +1,6 @@
 
 <file path=word/document.xml><?xml version="1.0" encoding="utf-8"?>
-<w:document xmlns:wpc="http://schemas.microsoft.com/office/word/2010/wordprocessingCanvas" xmlns:cx="http://schemas.microsoft.com/office/drawing/2014/chartex" xmlns:cx1="http://schemas.microsoft.com/office/drawing/2015/9/8/chartex" xmlns:cx2="http://schemas.microsoft.com/office/drawing/2015/10/21/chartex" xmlns:cx3="http://schemas.microsoft.com/office/drawing/2016/5/9/chartex" xmlns:cx4="http://schemas.microsoft.com/office/drawing/2016/5/10/chartex" xmlns:cx5="http://schemas.microsoft.com/office/drawing/2016/5/11/chartex" xmlns:cx6="http://schemas.microsoft.com/office/drawing/2016/5/12/chartex" xmlns:cx7="http://schemas.microsoft.com/office/drawing/2016/5/13/chartex" xmlns:cx8="http://schemas.microsoft.com/office/drawing/2016/5/14/chartex" xmlns:mc="http://schemas.openxmlformats.org/markup-compatibility/2006" xmlns:aink="http://schemas.microsoft.com/office/drawing/2016/ink" xmlns:am3d="http://schemas.microsoft.com/office/drawing/2017/model3d" xmlns:o="urn:schemas-microsoft-com:office:office" xmlns:oel="http://schemas.microsoft.com/office/2019/extlst" xmlns:r="http://schemas.openxmlformats.org/officeDocument/2006/relationships" xmlns:m="http://schemas.openxmlformats.org/officeDocument/2006/math" xmlns:v="urn:schemas-microsoft-com:vml" xmlns:wp14="http://schemas.microsoft.com/office/word/2010/wordprocessingDrawing" xmlns:wp="http://schemas.openxmlformats.org/drawingml/2006/wordprocessingDrawing" xmlns:w10="urn:schemas-microsoft-com:office:word" xmlns:w="http://schemas.openxmlformats.org/wordprocessingml/2006/main" xmlns:w14="http://schemas.microsoft.com/office/word/2010/wordml" xmlns:w15="http://schemas.microsoft.com/office/word/2012/wordml" xmlns:w16cex="http://schemas.microsoft.com/office/word/2018/wordml/cex" xmlns:w16cid="http://schemas.microsoft.com/office/word/2016/wordml/cid" xmlns:w16="http://schemas.microsoft.com/office/word/2018/wordml" xmlns:w16du="http://schemas.microsoft.com/office/word/2023/wordml/word16du" xmlns:w16sdtdh="http://schemas.microsoft.com/office/word/2020/wordml/sdtdatahash" xmlns:w16se="http://schemas.microsoft.com/office/word/2015/wordml/symex" xmlns:wpg="http://schemas.microsoft.com/office/word/2010/wordprocessingGroup" xmlns:wpi="http://schemas.microsoft.com/office/word/2010/wordprocessingInk" xmlns:wne="http://schemas.microsoft.com/office/word/2006/wordml" xmlns:wps="http://schemas.microsoft.com/office/word/2010/wordprocessingShape" mc:Ignorable="w14 w15 w16se w16cid w16 w16cex w16sdtdh wp14">
+<w:document xmlns:wpc="http://schemas.microsoft.com/office/word/2010/wordprocessingCanvas" xmlns:cx="http://schemas.microsoft.com/office/drawing/2014/chartex" xmlns:cx1="http://schemas.microsoft.com/office/drawing/2015/9/8/chartex" xmlns:cx2="http://schemas.microsoft.com/office/drawing/2015/10/21/chartex" xmlns:cx3="http://schemas.microsoft.com/office/drawing/2016/5/9/chartex" xmlns:cx4="http://schemas.microsoft.com/office/drawing/2016/5/10/chartex" xmlns:cx5="http://schemas.microsoft.com/office/drawing/2016/5/11/chartex" xmlns:cx6="http://schemas.microsoft.com/office/drawing/2016/5/12/chartex" xmlns:cx7="http://schemas.microsoft.com/office/drawing/2016/5/13/chartex" xmlns:cx8="http://schemas.microsoft.com/office/drawing/2016/5/14/chartex" xmlns:mc="http://schemas.openxmlformats.org/markup-compatibility/2006" xmlns:aink="http://schemas.microsoft.com/office/drawing/2016/ink" xmlns:am3d="http://schemas.microsoft.com/office/drawing/2017/model3d" xmlns:o="urn:schemas-microsoft-com:office:office" xmlns:oel="http://schemas.microsoft.com/office/2019/extlst" xmlns:r="http://schemas.openxmlformats.org/officeDocument/2006/relationships" xmlns:m="http://schemas.openxmlformats.org/officeDocument/2006/math" xmlns:v="urn:schemas-microsoft-com:vml" xmlns:wp14="http://schemas.microsoft.com/office/word/2010/wordprocessingDrawing" xmlns:wp="http://schemas.openxmlformats.org/drawingml/2006/wordprocessingDrawing" xmlns:w10="urn:schemas-microsoft-com:office:word" xmlns:w="http://schemas.openxmlformats.org/wordprocessingml/2006/main" xmlns:w14="http://schemas.microsoft.com/office/word/2010/wordml" xmlns:w15="http://schemas.microsoft.com/office/word/2012/wordml" xmlns:w16cex="http://schemas.microsoft.com/office/word/2018/wordml/cex" xmlns:w16cid="http://schemas.microsoft.com/office/word/2016/wordml/cid" xmlns:w16="http://schemas.microsoft.com/office/word/2018/wordml" xmlns:w16sdtdh="http://schemas.microsoft.com/office/word/2020/wordml/sdtdatahash" xmlns:w16se="http://schemas.microsoft.com/office/word/2015/wordml/symex" xmlns:wpg="http://schemas.microsoft.com/office/word/2010/wordprocessingGroup" xmlns:wpi="http://schemas.microsoft.com/office/word/2010/wordprocessingInk" xmlns:wne="http://schemas.microsoft.com/office/word/2006/wordml" xmlns:wps="http://schemas.microsoft.com/office/word/2010/wordprocessingShape" mc:Ignorable="w14 w15 w16se w16cid w16 w16cex w16sdtdh wp14">
   <w:body>
     <w:p>
       <w:pPr>
@@ -169,14 +169,27 @@
       <w:r>
         <w:t xml:space="preserve">Figure </w:t>
       </w:r>
-      <w:fldSimple w:instr=" SEQ Figure \* ARABIC ">
-        <w:r>
-          <w:rPr>
-            <w:noProof/>
-          </w:rPr>
-          <w:t>1</w:t>
-        </w:r>
-      </w:fldSimple>
+      <w:r>
+        <w:fldChar w:fldCharType="begin"/>
+      </w:r>
+      <w:r>
+        <w:instrText xml:space="preserve"> SEQ Figure \* ARABIC </w:instrText>
+      </w:r>
+      <w:r>
+        <w:fldChar w:fldCharType="separate"/>
+      </w:r>
+      <w:r>
+        <w:rPr>
+          <w:noProof/>
+        </w:rPr>
+        <w:t>1</w:t>
+      </w:r>
+      <w:r>
+        <w:rPr>
+          <w:noProof/>
+        </w:rPr>
+        <w:fldChar w:fldCharType="end"/>
+      </w:r>
       <w:r>
         <w:t xml:space="preserve"> </w:t>
       </w:r>
@@ -1598,393 +1611,991 @@
     <w:p/>
     <w:p/>
     <w:p/>
+    <w:p>
+      <w:pPr>
+        <w:pStyle w:val="Heading1"/>
+      </w:pPr>
+      <w:bookmarkStart w:id="0" w:name="_Toc130589460"/>
+      <w:r>
+        <w:lastRenderedPageBreak/>
+        <w:t xml:space="preserve">1. </w:t>
+      </w:r>
+      <w:r>
+        <w:t>Preparation and planning</w:t>
+      </w:r>
+      <w:bookmarkEnd w:id="0"/>
+    </w:p>
+    <w:p>
+      <w:pPr>
+        <w:pStyle w:val="Heading2"/>
+      </w:pPr>
+      <w:bookmarkStart w:id="1" w:name="_Toc130589461"/>
+      <w:r>
+        <w:t xml:space="preserve">1.1 </w:t>
+      </w:r>
+      <w:r>
+        <w:t>Title and scope</w:t>
+      </w:r>
+      <w:bookmarkEnd w:id="1"/>
+    </w:p>
+    <w:p>
+      <w:pPr>
+        <w:pStyle w:val="Heading3"/>
+      </w:pPr>
+      <w:bookmarkStart w:id="2" w:name="_Toc130589462"/>
+      <w:r>
+        <w:t>1.1.1 Title</w:t>
+      </w:r>
+      <w:bookmarkEnd w:id="2"/>
+    </w:p>
+    <w:p>
+      <w:bookmarkStart w:id="3" w:name="_Toc130589463"/>
+      <w:r>
+        <w:t>The design of a web application to act as a hub of services for the transgender community in Liverpool</w:t>
+      </w:r>
+    </w:p>
+    <w:p>
+      <w:pPr>
+        <w:pStyle w:val="Heading3"/>
+      </w:pPr>
+      <w:r>
+        <w:t>1.1.2 Revised description</w:t>
+      </w:r>
+      <w:bookmarkEnd w:id="3"/>
+    </w:p>
+    <w:p>
+      <w:r>
+        <w:t>There are many vital services available to the transgender community in Liverpool, but it can be a challenge to find them. This is particularly the case for new members of the community who may be in a vulnerable situation, as the point of coming out is a huge life change that may be accompanied by mental health issues and the loss of relationships. This is compounded by transgender healthcare facing profound ignorance (and in some cases outright bigotry) from many GPs, who may attempt to block or delay attempts at medical transition, alongside extreme waiting lists for appointments at Gender Identity Clinics.</w:t>
+      </w:r>
+    </w:p>
+    <w:p>
+      <w:r>
+        <w:t>The trans community attempts to solve these issues in numerous ways, mostly informal (</w:t>
+      </w:r>
+      <w:proofErr w:type="gramStart"/>
+      <w:r>
+        <w:t>e.g.</w:t>
+      </w:r>
+      <w:proofErr w:type="gramEnd"/>
+      <w:r>
+        <w:t xml:space="preserve"> by word of mouth in group chats), but two more formal ways are the Liverpool Trans Wiki [reference?] which catalogues and comments on many services that are available; and the Spirit Level peer support group which invites in guests from services to explain what they offer to the community. The proposed web app will seek to build on these solutions and incorporate this specialist knowledge into it.</w:t>
+      </w:r>
+    </w:p>
+    <w:p>
+      <w:r>
+        <w:t>The web app will be usable on web browsers and on mobile devices using HTML, CSS, and JavaScript</w:t>
+      </w:r>
+      <w:r>
+        <w:t xml:space="preserve"> and will utilize the OpenStack Trove DBaaS</w:t>
+      </w:r>
+      <w:r>
+        <w:t xml:space="preserve">, consisting </w:t>
+      </w:r>
+      <w:r>
+        <w:t>of several pages</w:t>
+      </w:r>
+      <w:r>
+        <w:t>.</w:t>
+      </w:r>
+      <w:r>
+        <w:t xml:space="preserve"> </w:t>
+      </w:r>
+      <w:r>
+        <w:t>Firstly,</w:t>
+      </w:r>
+      <w:r>
+        <w:t xml:space="preserve"> a page that contains a map which displays services on it</w:t>
+      </w:r>
+      <w:r>
+        <w:t>, which</w:t>
+      </w:r>
+      <w:r>
+        <w:t xml:space="preserve"> will be filterable by type (</w:t>
+      </w:r>
+      <w:proofErr w:type="gramStart"/>
+      <w:r>
+        <w:t>e.g.</w:t>
+      </w:r>
+      <w:proofErr w:type="gramEnd"/>
+      <w:r>
+        <w:t xml:space="preserve"> mental health</w:t>
+      </w:r>
+      <w:r>
+        <w:t xml:space="preserve"> or peer support) and when a service is selected</w:t>
+      </w:r>
+      <w:r>
+        <w:t xml:space="preserve"> more information and contact details will be provided. </w:t>
+      </w:r>
+      <w:r>
+        <w:t xml:space="preserve">The map will also provide directions from the user’s location to the selected service. </w:t>
+      </w:r>
+      <w:r>
+        <w:t xml:space="preserve">Another page will contain a search </w:t>
+      </w:r>
+      <w:r>
+        <w:t>function</w:t>
+      </w:r>
+      <w:r>
+        <w:t xml:space="preserve"> for a database which will return</w:t>
+      </w:r>
+      <w:r>
+        <w:t xml:space="preserve"> services based on user queries. There will also be a page that will contain an </w:t>
+      </w:r>
+      <w:r>
+        <w:t xml:space="preserve">events calendar. The app will be designed such that information will be one way, </w:t>
+      </w:r>
+      <w:r>
+        <w:t>to</w:t>
+      </w:r>
+      <w:r>
+        <w:t xml:space="preserve"> protect the user’s privacy</w:t>
+      </w:r>
+      <w:r>
+        <w:t xml:space="preserve"> and limit the amount of sensitive data stored by the app. Ethical considerations are vital for the project, since some users may not wish to be open about their trans identity and therefore would need to conceal their use of the app. This must be at the forefront of the final product to reassure users that their identity is safe.</w:t>
+      </w:r>
+    </w:p>
+    <w:p>
+      <w:r>
+        <w:t>The requirements elicitation will also explore another feature, a map which displays the location of gender-neutral toilets at businesses such as cafes, restaurants, and pubs. However, this will be considered for further work beyond this project and will be considered out of scope to keep the amount of development to an achievable level.</w:t>
+      </w:r>
+      <w:r>
+        <w:t xml:space="preserve"> </w:t>
+      </w:r>
+      <w:r>
+        <w:t>The</w:t>
+      </w:r>
+      <w:r>
+        <w:t xml:space="preserve"> scope of the</w:t>
+      </w:r>
+      <w:r>
+        <w:t xml:space="preserve"> project </w:t>
+      </w:r>
+      <w:r>
+        <w:t>is</w:t>
+      </w:r>
+      <w:r>
+        <w:t xml:space="preserve"> </w:t>
+      </w:r>
+      <w:r>
+        <w:t>for</w:t>
+      </w:r>
+      <w:r>
+        <w:t xml:space="preserve"> services in</w:t>
+      </w:r>
+      <w:r>
+        <w:t xml:space="preserve"> Liverpool</w:t>
+      </w:r>
+      <w:r>
+        <w:t xml:space="preserve"> &amp; Merseyside</w:t>
+      </w:r>
+      <w:r>
+        <w:t xml:space="preserve"> due to the ability to engage with services and their users directly and due to already existing knowledge. However, if successful the app could be expanded to cover the whole of the UK, it would be a matter of gathering the data rather than any technical challenges.</w:t>
+      </w:r>
+      <w:r>
+        <w:t xml:space="preserve"> </w:t>
+      </w:r>
+    </w:p>
     <w:p/>
+    <w:p>
+      <w:r>
+        <w:t>Scope</w:t>
+      </w:r>
+      <w:r>
+        <w:t xml:space="preserve"> – what is in and out of scope</w:t>
+      </w:r>
+    </w:p>
     <w:p/>
+    <w:p>
+      <w:pPr>
+        <w:pStyle w:val="Heading2"/>
+      </w:pPr>
+      <w:bookmarkStart w:id="4" w:name="_Toc130589464"/>
+      <w:r>
+        <w:lastRenderedPageBreak/>
+        <w:t>1.2 Resources</w:t>
+      </w:r>
+      <w:bookmarkEnd w:id="4"/>
+    </w:p>
+    <w:p>
+      <w:r>
+        <w:t>The resources focused on previously involved gathering feedback from services and members of the community, and while this is very important for a full release</w:t>
+      </w:r>
+      <w:r>
+        <w:t>, for the purposes of this project it has been scaled back. While feedback is important, too much time focused on it would not leave enough time for other aspects of development. T</w:t>
+      </w:r>
+      <w:r>
+        <w:t>his aspect of the resources list has been condensed and other essential resources added.</w:t>
+      </w:r>
+    </w:p>
+    <w:p>
+      <w:pPr>
+        <w:pStyle w:val="ListParagraph"/>
+        <w:numPr>
+          <w:ilvl w:val="0"/>
+          <w:numId w:val="11"/>
+        </w:numPr>
+        <w:spacing w:line="256" w:lineRule="auto"/>
+      </w:pPr>
+      <w:r>
+        <w:t xml:space="preserve">Representatives of services </w:t>
+      </w:r>
+      <w:proofErr w:type="gramStart"/>
+      <w:r>
+        <w:t>e.g.</w:t>
+      </w:r>
+      <w:proofErr w:type="gramEnd"/>
+      <w:r>
+        <w:t xml:space="preserve"> manager of a laser hair removal clinic</w:t>
+      </w:r>
+    </w:p>
+    <w:p>
+      <w:pPr>
+        <w:pStyle w:val="ListParagraph"/>
+        <w:numPr>
+          <w:ilvl w:val="1"/>
+          <w:numId w:val="11"/>
+        </w:numPr>
+        <w:spacing w:line="256" w:lineRule="auto"/>
+      </w:pPr>
+      <w:r>
+        <w:t>Can offer feedback about the events system and the ways in which users can contact their service.</w:t>
+      </w:r>
+    </w:p>
+    <w:p>
+      <w:pPr>
+        <w:pStyle w:val="ListParagraph"/>
+        <w:numPr>
+          <w:ilvl w:val="1"/>
+          <w:numId w:val="11"/>
+        </w:numPr>
+        <w:spacing w:line="256" w:lineRule="auto"/>
+      </w:pPr>
+      <w:r>
+        <w:t>May offer vital perspectives of how the app effects the community</w:t>
+      </w:r>
+    </w:p>
+    <w:p>
+      <w:pPr>
+        <w:pStyle w:val="ListParagraph"/>
+        <w:numPr>
+          <w:ilvl w:val="1"/>
+          <w:numId w:val="11"/>
+        </w:numPr>
+        <w:spacing w:line="256" w:lineRule="auto"/>
+      </w:pPr>
+      <w:r>
+        <w:rPr>
+          <w:b/>
+          <w:bCs/>
+        </w:rPr>
+        <w:t>Risk</w:t>
+      </w:r>
+      <w:r>
+        <w:t xml:space="preserve"> (medium impact, medium likelihood): They may be busy and do not wish to engage with giving feedback or may only engage in a limited way. To mitigate this, try to identify which people will be willing to provide feedback and be respectful of their time, to get as much out of any engagements as possible.</w:t>
+      </w:r>
+    </w:p>
+    <w:p>
+      <w:pPr>
+        <w:pStyle w:val="ListParagraph"/>
+        <w:numPr>
+          <w:ilvl w:val="0"/>
+          <w:numId w:val="11"/>
+        </w:numPr>
+        <w:spacing w:line="256" w:lineRule="auto"/>
+      </w:pPr>
+      <w:r>
+        <w:t>Members of the Liverpool trans community</w:t>
+      </w:r>
+    </w:p>
+    <w:p>
+      <w:pPr>
+        <w:pStyle w:val="ListParagraph"/>
+        <w:numPr>
+          <w:ilvl w:val="1"/>
+          <w:numId w:val="11"/>
+        </w:numPr>
+        <w:spacing w:line="256" w:lineRule="auto"/>
+      </w:pPr>
+      <w:r>
+        <w:t>Different members of the community may have different needs regarding accessing services.</w:t>
+      </w:r>
+    </w:p>
+    <w:p>
+      <w:pPr>
+        <w:pStyle w:val="ListParagraph"/>
+        <w:numPr>
+          <w:ilvl w:val="1"/>
+          <w:numId w:val="11"/>
+        </w:numPr>
+        <w:spacing w:line="256" w:lineRule="auto"/>
+      </w:pPr>
+      <w:r>
+        <w:t>Could offer feedback on prototypes of the app.</w:t>
+      </w:r>
+    </w:p>
+    <w:p>
+      <w:pPr>
+        <w:pStyle w:val="ListParagraph"/>
+        <w:numPr>
+          <w:ilvl w:val="1"/>
+          <w:numId w:val="11"/>
+        </w:numPr>
+        <w:spacing w:line="256" w:lineRule="auto"/>
+      </w:pPr>
+      <w:r>
+        <w:t>May be a source of information about services that should be included.</w:t>
+      </w:r>
+    </w:p>
+    <w:p>
+      <w:pPr>
+        <w:pStyle w:val="ListParagraph"/>
+        <w:numPr>
+          <w:ilvl w:val="1"/>
+          <w:numId w:val="11"/>
+        </w:numPr>
+        <w:spacing w:line="256" w:lineRule="auto"/>
+      </w:pPr>
+      <w:r>
+        <w:t>The Liverpool Trans Wiki (</w:t>
+      </w:r>
+      <w:r>
+        <w:rPr>
+          <w:color w:val="FF0000"/>
+        </w:rPr>
+        <w:t>citation</w:t>
+      </w:r>
+      <w:r>
+        <w:t>) may an essential source of community information about the services, as it documents many of them.</w:t>
+      </w:r>
+    </w:p>
+    <w:p>
+      <w:pPr>
+        <w:pStyle w:val="ListParagraph"/>
+        <w:numPr>
+          <w:ilvl w:val="1"/>
+          <w:numId w:val="11"/>
+        </w:numPr>
+        <w:spacing w:line="256" w:lineRule="auto"/>
+      </w:pPr>
+      <w:r>
+        <w:rPr>
+          <w:b/>
+          <w:bCs/>
+        </w:rPr>
+        <w:t>Risk</w:t>
+      </w:r>
+      <w:r>
+        <w:t xml:space="preserve"> (medium impact, high likelihood): Feedback may be not useful or relevant. To mitigate this, care must be taken when designing questionnaires with a balance between closed and open questions.</w:t>
+      </w:r>
+    </w:p>
+    <w:p>
+      <w:pPr>
+        <w:pStyle w:val="ListParagraph"/>
+        <w:numPr>
+          <w:ilvl w:val="1"/>
+          <w:numId w:val="11"/>
+        </w:numPr>
+        <w:spacing w:line="256" w:lineRule="auto"/>
+      </w:pPr>
+      <w:r>
+        <w:rPr>
+          <w:b/>
+          <w:bCs/>
+        </w:rPr>
+        <w:t>Risk</w:t>
+      </w:r>
+      <w:r>
+        <w:t xml:space="preserve"> (high impact, low likelihood): They do not wish to engage with giving feedback or only engage in a limited way. To mitigate this, likely contributors will be engaged with early on. If necessary, a change to the project lifecycle could be considered.</w:t>
+      </w:r>
+    </w:p>
+    <w:p>
+      <w:pPr>
+        <w:pStyle w:val="ListParagraph"/>
+        <w:numPr>
+          <w:ilvl w:val="0"/>
+          <w:numId w:val="11"/>
+        </w:numPr>
+        <w:spacing w:line="256" w:lineRule="auto"/>
+      </w:pPr>
+      <w:r>
+        <w:t>Programming languages</w:t>
+      </w:r>
+    </w:p>
+    <w:p>
+      <w:pPr>
+        <w:pStyle w:val="ListParagraph"/>
+        <w:numPr>
+          <w:ilvl w:val="1"/>
+          <w:numId w:val="11"/>
+        </w:numPr>
+        <w:spacing w:line="256" w:lineRule="auto"/>
+      </w:pPr>
+      <w:r>
+        <w:t>JavaScript – proficient enough to tackle much of the proposed features, but some learning may be required as it will likely extend beyond current knowledge.</w:t>
+      </w:r>
+    </w:p>
+    <w:p>
+      <w:pPr>
+        <w:pStyle w:val="ListParagraph"/>
+        <w:numPr>
+          <w:ilvl w:val="1"/>
+          <w:numId w:val="11"/>
+        </w:numPr>
+        <w:spacing w:line="256" w:lineRule="auto"/>
+      </w:pPr>
+      <w:r>
+        <w:t>HTML – reasonably proficient, significant problems are not anticipated.</w:t>
+      </w:r>
+    </w:p>
+    <w:p>
+      <w:pPr>
+        <w:pStyle w:val="ListParagraph"/>
+        <w:numPr>
+          <w:ilvl w:val="1"/>
+          <w:numId w:val="11"/>
+        </w:numPr>
+        <w:spacing w:line="256" w:lineRule="auto"/>
+      </w:pPr>
+      <w:r>
+        <w:t>CSS – only minimal experience, may need some time to learn and to use trial and error to achieve goals.</w:t>
+      </w:r>
+    </w:p>
+    <w:p>
+      <w:pPr>
+        <w:pStyle w:val="ListParagraph"/>
+        <w:numPr>
+          <w:ilvl w:val="1"/>
+          <w:numId w:val="11"/>
+        </w:numPr>
+        <w:spacing w:line="256" w:lineRule="auto"/>
+      </w:pPr>
+      <w:r>
+        <w:t>SQL – a small amount of experience that should be sufficient for a simple database, but for anything more complex some learning may be required.</w:t>
+      </w:r>
+    </w:p>
+    <w:p>
+      <w:pPr>
+        <w:pStyle w:val="ListParagraph"/>
+        <w:numPr>
+          <w:ilvl w:val="1"/>
+          <w:numId w:val="11"/>
+        </w:numPr>
+        <w:spacing w:line="256" w:lineRule="auto"/>
+      </w:pPr>
+      <w:r>
+        <w:rPr>
+          <w:b/>
+          <w:bCs/>
+        </w:rPr>
+        <w:t>Risk</w:t>
+      </w:r>
+      <w:r>
+        <w:t xml:space="preserve"> (medium impact, high likelihood): </w:t>
+      </w:r>
+      <w:r>
+        <w:t xml:space="preserve">Attempting to code non-routine tasks may cause significant delay. To mitigate this, the schedule will </w:t>
+      </w:r>
+      <w:proofErr w:type="gramStart"/>
+      <w:r>
+        <w:t>adjusted</w:t>
+      </w:r>
+      <w:proofErr w:type="gramEnd"/>
+      <w:r>
+        <w:t xml:space="preserve"> to include skills development as necessary, particularly for CSS.</w:t>
+      </w:r>
+    </w:p>
+    <w:p>
+      <w:pPr>
+        <w:pStyle w:val="ListParagraph"/>
+        <w:numPr>
+          <w:ilvl w:val="0"/>
+          <w:numId w:val="11"/>
+        </w:numPr>
+        <w:spacing w:line="256" w:lineRule="auto"/>
+      </w:pPr>
+      <w:r>
+        <w:t>Visual Studio Code</w:t>
+      </w:r>
+    </w:p>
+    <w:p>
+      <w:pPr>
+        <w:pStyle w:val="ListParagraph"/>
+        <w:numPr>
+          <w:ilvl w:val="1"/>
+          <w:numId w:val="11"/>
+        </w:numPr>
+        <w:spacing w:line="256" w:lineRule="auto"/>
+      </w:pPr>
+      <w:r>
+        <w:t xml:space="preserve">A </w:t>
+      </w:r>
+      <w:r>
+        <w:t xml:space="preserve">commonly used </w:t>
+      </w:r>
+      <w:r>
+        <w:t>code editor</w:t>
+      </w:r>
+      <w:r>
+        <w:t xml:space="preserve"> that will be used throughout the project for all coding purposes.</w:t>
+      </w:r>
+    </w:p>
+    <w:p>
+      <w:pPr>
+        <w:pStyle w:val="ListParagraph"/>
+        <w:numPr>
+          <w:ilvl w:val="1"/>
+          <w:numId w:val="11"/>
+        </w:numPr>
+        <w:spacing w:line="256" w:lineRule="auto"/>
+      </w:pPr>
+      <w:r>
+        <w:rPr>
+          <w:b/>
+          <w:bCs/>
+        </w:rPr>
+        <w:t>Risk</w:t>
+      </w:r>
+      <w:r>
+        <w:t xml:space="preserve"> (low impact, medium likelihood): </w:t>
+      </w:r>
+      <w:r>
+        <w:t xml:space="preserve">Since this is the first time using this software, there will be </w:t>
+      </w:r>
+      <w:r>
+        <w:t>some adjustment time to using it. No mitigation should be required since the primary purpose of the software is very similar to other code editors, and any shortcuts learned will only speed up tasks.</w:t>
+      </w:r>
+    </w:p>
+    <w:p>
+      <w:pPr>
+        <w:pStyle w:val="ListParagraph"/>
+        <w:numPr>
+          <w:ilvl w:val="0"/>
+          <w:numId w:val="11"/>
+        </w:numPr>
+        <w:spacing w:line="256" w:lineRule="auto"/>
+      </w:pPr>
+      <w:r>
+        <w:t xml:space="preserve">Cloud </w:t>
+      </w:r>
+      <w:r>
+        <w:t>storage</w:t>
+      </w:r>
+      <w:r>
+        <w:t xml:space="preserve"> and version control</w:t>
+      </w:r>
+    </w:p>
+    <w:p>
+      <w:pPr>
+        <w:pStyle w:val="ListParagraph"/>
+        <w:numPr>
+          <w:ilvl w:val="1"/>
+          <w:numId w:val="11"/>
+        </w:numPr>
+        <w:spacing w:line="256" w:lineRule="auto"/>
+      </w:pPr>
+      <w:r>
+        <w:lastRenderedPageBreak/>
+        <w:t xml:space="preserve">Microsoft OneDrive and GitHub can be used to backup </w:t>
+      </w:r>
+      <w:r>
+        <w:t>files in the cloud and continue work between different devices. GitHub also provides version control with branching and reverting.</w:t>
+      </w:r>
+    </w:p>
+    <w:p>
+      <w:pPr>
+        <w:pStyle w:val="ListParagraph"/>
+        <w:numPr>
+          <w:ilvl w:val="1"/>
+          <w:numId w:val="11"/>
+        </w:numPr>
+        <w:spacing w:line="256" w:lineRule="auto"/>
+      </w:pPr>
+      <w:r>
+        <w:rPr>
+          <w:b/>
+          <w:bCs/>
+        </w:rPr>
+        <w:t xml:space="preserve">Risk </w:t>
+      </w:r>
+      <w:r>
+        <w:t xml:space="preserve">(high impact, low likelihood): </w:t>
+      </w:r>
+      <w:r>
+        <w:t>Data loss in the cloud, this could be due to several reasons including accidental deletion and server failure. This is not very likely but could be catastrophic to the project if significant amounts of work were lost. To mitigate this, copies of the data will be stored locally on multiple machines as well as in the cloud, so there is no single point of failure.</w:t>
+      </w:r>
+    </w:p>
+    <w:p>
+      <w:pPr>
+        <w:pStyle w:val="ListParagraph"/>
+        <w:numPr>
+          <w:ilvl w:val="0"/>
+          <w:numId w:val="11"/>
+        </w:numPr>
+        <w:spacing w:line="256" w:lineRule="auto"/>
+      </w:pPr>
+      <w:r>
+        <w:t>OpenStack Trove DBaaS</w:t>
+      </w:r>
+    </w:p>
+    <w:p>
+      <w:pPr>
+        <w:pStyle w:val="ListParagraph"/>
+        <w:numPr>
+          <w:ilvl w:val="1"/>
+          <w:numId w:val="11"/>
+        </w:numPr>
+        <w:spacing w:line="256" w:lineRule="auto"/>
+      </w:pPr>
+      <w:r>
+        <w:t>A database solution, which is free and open source and will be used to store all the data for the services</w:t>
+      </w:r>
+    </w:p>
+    <w:p>
+      <w:pPr>
+        <w:pStyle w:val="ListParagraph"/>
+        <w:numPr>
+          <w:ilvl w:val="1"/>
+          <w:numId w:val="11"/>
+        </w:numPr>
+        <w:spacing w:line="256" w:lineRule="auto"/>
+      </w:pPr>
+      <w:r>
+        <w:rPr>
+          <w:b/>
+          <w:bCs/>
+        </w:rPr>
+        <w:t xml:space="preserve">Risk </w:t>
+      </w:r>
+      <w:r>
+        <w:t xml:space="preserve">(medium impact, medium likelihood): </w:t>
+      </w:r>
+    </w:p>
     <w:p/>
+    <w:p>
+      <w:r>
+        <w:t>Devices</w:t>
+      </w:r>
+      <w:r>
+        <w:t xml:space="preserve"> – mobile, PC, laptop, tablet</w:t>
+      </w:r>
+    </w:p>
+    <w:p>
+      <w:r>
+        <w:t xml:space="preserve">Cordova </w:t>
+      </w:r>
+    </w:p>
+    <w:p>
+      <w:r>
+        <w:t>Hosting services</w:t>
+      </w:r>
+    </w:p>
+    <w:p>
+      <w:pPr>
+        <w:pStyle w:val="Heading2"/>
+      </w:pPr>
+      <w:bookmarkStart w:id="5" w:name="_Toc130589465"/>
+      <w:r>
+        <w:t>1.3 Future plan</w:t>
+      </w:r>
+      <w:bookmarkEnd w:id="5"/>
+    </w:p>
+    <w:p>
+      <w:r>
+        <w:t>Restate tasks/subtasks, updated and with feedback from test users</w:t>
+      </w:r>
+    </w:p>
+    <w:p>
+      <w:r>
+        <w:t>More detail on subtasks</w:t>
+      </w:r>
+    </w:p>
+    <w:p>
+      <w:r>
+        <w:t>Revision</w:t>
+      </w:r>
+      <w:r>
+        <w:t>s</w:t>
+      </w:r>
+      <w:r>
+        <w:t xml:space="preserve"> to plan for </w:t>
+      </w:r>
+      <w:r>
+        <w:t>TMA01-&gt;TMA02</w:t>
+      </w:r>
+    </w:p>
+    <w:p>
+      <w:r>
+        <w:t>Revisions for TMA02-&gt;</w:t>
+      </w:r>
+    </w:p>
     <w:p/>
+    <w:p>
+      <w:pPr>
+        <w:pStyle w:val="Heading1"/>
+      </w:pPr>
+      <w:bookmarkStart w:id="6" w:name="_Toc130589466"/>
+      <w:r>
+        <w:t>2. Project work completed</w:t>
+      </w:r>
+      <w:bookmarkEnd w:id="6"/>
+    </w:p>
+    <w:p>
+      <w:pPr>
+        <w:pStyle w:val="Heading2"/>
+      </w:pPr>
+      <w:bookmarkStart w:id="7" w:name="_Toc130589467"/>
+      <w:r>
+        <w:t>2.1 Literature review</w:t>
+      </w:r>
+      <w:bookmarkEnd w:id="7"/>
+    </w:p>
+    <w:p>
+      <w:pPr>
+        <w:pStyle w:val="Heading3"/>
+      </w:pPr>
+      <w:bookmarkStart w:id="8" w:name="_Toc130589468"/>
+      <w:r>
+        <w:t>2.1.1 Requirements</w:t>
+      </w:r>
+      <w:bookmarkEnd w:id="8"/>
+    </w:p>
+    <w:p>
+      <w:r>
+        <w:t xml:space="preserve">The first part of the literature review was on sources relating to requirements gathering and analysis. </w:t>
+      </w:r>
+    </w:p>
     <w:p/>
+    <w:p>
+      <w:r>
+        <w:t xml:space="preserve">3-4 sources, </w:t>
+      </w:r>
+      <w:r>
+        <w:t>(</w:t>
+      </w:r>
+      <w:r>
+        <w:t xml:space="preserve">include TM354 </w:t>
+      </w:r>
+      <w:proofErr w:type="gramStart"/>
+      <w:r>
+        <w:t>text book</w:t>
+      </w:r>
+      <w:proofErr w:type="gramEnd"/>
+      <w:r>
+        <w:t xml:space="preserve"> &amp; </w:t>
+      </w:r>
+      <w:proofErr w:type="spellStart"/>
+      <w:r>
+        <w:t>volaire</w:t>
+      </w:r>
+      <w:proofErr w:type="spellEnd"/>
+      <w:r>
+        <w:t xml:space="preserve"> template</w:t>
+      </w:r>
+      <w:r>
+        <w:t>??)</w:t>
+      </w:r>
+    </w:p>
+    <w:p>
+      <w:pPr>
+        <w:pStyle w:val="Heading3"/>
+      </w:pPr>
+      <w:bookmarkStart w:id="9" w:name="_Toc130589469"/>
+      <w:r>
+        <w:t>2.1.2 CSS</w:t>
+      </w:r>
+      <w:bookmarkEnd w:id="9"/>
+    </w:p>
+    <w:p>
+      <w:r>
+        <w:t xml:space="preserve">The second part of the literature review was on sources related to CSS, so that some learning could take place and the development of the user interface could begin. Prior to this project my experience using CSS was quite limited since the TM352 module </w:t>
+      </w:r>
+      <w:r>
+        <w:t xml:space="preserve">did not include anything on it. The goal was to learn enough basic CSS to create a simple, but functional appearance for the app. Since </w:t>
+      </w:r>
+      <w:r>
+        <w:t>the CSS language is being continually updated</w:t>
+      </w:r>
+      <w:r>
+        <w:t xml:space="preserve">, more recent sources were preferred, though </w:t>
+      </w:r>
+      <w:r>
+        <w:t xml:space="preserve">some </w:t>
+      </w:r>
+      <w:r>
+        <w:t>older sources</w:t>
+      </w:r>
+      <w:r>
+        <w:t xml:space="preserve"> may still be of use since the basics of the language have stayed the same.</w:t>
+      </w:r>
+    </w:p>
+    <w:p>
+      <w:r>
+        <w:t>G</w:t>
+      </w:r>
+      <w:r>
+        <w:t>ray (2022) produced an extensive video tutorial</w:t>
+      </w:r>
+      <w:r>
+        <w:t xml:space="preserve"> for </w:t>
+      </w:r>
+      <w:proofErr w:type="spellStart"/>
+      <w:r>
+        <w:t>freeCodeCamp</w:t>
+      </w:r>
+      <w:proofErr w:type="spellEnd"/>
+      <w:r>
+        <w:t xml:space="preserve"> on CSS starting at the very basics including fonts and colour changes</w:t>
+      </w:r>
+      <w:r>
+        <w:t>. It also covers</w:t>
+      </w:r>
+      <w:r>
+        <w:t xml:space="preserve"> grid </w:t>
+      </w:r>
+      <w:r>
+        <w:t>layout</w:t>
+      </w:r>
+      <w:r>
+        <w:t xml:space="preserve"> and </w:t>
+      </w:r>
+      <w:r>
+        <w:t>flexbox, as well a</w:t>
+      </w:r>
+      <w:r>
+        <w:t xml:space="preserve">s media queries which may be useful to ensure that the app </w:t>
+      </w:r>
+      <w:r>
+        <w:t>maintains the intended appearance</w:t>
+      </w:r>
+      <w:r>
+        <w:t xml:space="preserve"> on different </w:t>
+      </w:r>
+      <w:r>
+        <w:lastRenderedPageBreak/>
+        <w:t>devices.</w:t>
+      </w:r>
+      <w:r>
+        <w:t xml:space="preserve"> </w:t>
+      </w:r>
+      <w:proofErr w:type="spellStart"/>
+      <w:r>
+        <w:t>FreeCodeCamp</w:t>
+      </w:r>
+      <w:proofErr w:type="spellEnd"/>
+      <w:r>
+        <w:t xml:space="preserve"> is a charity founded by a teacher to provide free</w:t>
+      </w:r>
+      <w:r>
+        <w:t xml:space="preserve"> online courses</w:t>
+      </w:r>
+      <w:r>
+        <w:t xml:space="preserve"> teaching coding </w:t>
+      </w:r>
+      <w:proofErr w:type="gramStart"/>
+      <w:r>
+        <w:t xml:space="preserve">and </w:t>
+      </w:r>
+      <w:r>
+        <w:t>also</w:t>
+      </w:r>
+      <w:proofErr w:type="gramEnd"/>
+      <w:r>
+        <w:t xml:space="preserve"> has other learning materials that may be useful going forward for the project, for example on JavaScript if required</w:t>
+      </w:r>
+      <w:r>
+        <w:t xml:space="preserve">. </w:t>
+      </w:r>
+      <w:r>
+        <w:t>Gray is a lecturer and PhD student at Fort Hays State University and has produced many teaching resources on web development.</w:t>
+      </w:r>
+      <w:r>
+        <w:t xml:space="preserve"> This source will be a useful starting place to learn the basics of CSS and could be combined with another source such as a textbook to fill out knowledge gaps as needed.</w:t>
+      </w:r>
+    </w:p>
+    <w:p>
+      <w:proofErr w:type="spellStart"/>
+      <w:r>
+        <w:t>Meiert</w:t>
+      </w:r>
+      <w:proofErr w:type="spellEnd"/>
+      <w:r>
+        <w:t xml:space="preserve"> (2015)</w:t>
+      </w:r>
+      <w:r>
+        <w:t xml:space="preserve"> in ‘The Little Book of HTML/CSS Coding Guidelines’</w:t>
+      </w:r>
+      <w:r>
+        <w:t xml:space="preserve"> </w:t>
+      </w:r>
+      <w:r>
+        <w:t>provides guidelines for coding, explaining good practise and the reasons for it.</w:t>
+      </w:r>
+      <w:r>
+        <w:t xml:space="preserve"> For </w:t>
+      </w:r>
+      <w:proofErr w:type="gramStart"/>
+      <w:r>
+        <w:t>example</w:t>
+      </w:r>
+      <w:proofErr w:type="gramEnd"/>
+      <w:r>
+        <w:t xml:space="preserve"> how to name classes/IDs so they properly reflect the purpose of an element and are </w:t>
+      </w:r>
+      <w:r>
+        <w:t>‘as short as possible but as long as necessary’. This will help ensure that the code is consistent and easy to read, both for other people but also for myself as the project goes on</w:t>
+      </w:r>
+      <w:r>
+        <w:t>,</w:t>
+      </w:r>
+      <w:r>
+        <w:t xml:space="preserve"> the amount of code expands</w:t>
+      </w:r>
+      <w:r>
+        <w:t xml:space="preserve"> and there is a need to</w:t>
+      </w:r>
+      <w:r>
+        <w:t xml:space="preserve"> return to code written months earlier. </w:t>
+      </w:r>
+      <w:proofErr w:type="gramStart"/>
+      <w:r>
+        <w:t>Similarly</w:t>
+      </w:r>
+      <w:proofErr w:type="gramEnd"/>
+      <w:r>
+        <w:t xml:space="preserve"> the W3C validation service (</w:t>
+      </w:r>
+      <w:r>
+        <w:rPr>
+          <w:color w:val="FF0000"/>
+        </w:rPr>
+        <w:t>2023</w:t>
+      </w:r>
+      <w:r>
+        <w:t xml:space="preserve">) </w:t>
+      </w:r>
+      <w:r>
+        <w:t>will help ensure the code is valid and using proper syntax.</w:t>
+      </w:r>
+    </w:p>
     <w:p/>
+    <w:p>
+      <w:r>
+        <w:t>These sources will give a solid grounding in CSS</w:t>
+      </w:r>
+      <w:r>
+        <w:t>, combining audio-visual and written learning. They will also</w:t>
+      </w:r>
+      <w:r>
+        <w:t xml:space="preserve"> help consider accessibility issues as development continues.</w:t>
+      </w:r>
+    </w:p>
     <w:p/>
-    <w:p/>
-    <w:p/>
-    <w:p/>
-    <w:p/>
-    <w:p>
-      <w:pPr>
-        <w:pStyle w:val="Heading1"/>
-      </w:pPr>
-      <w:bookmarkStart w:id="0" w:name="_Toc130589460"/>
-      <w:r>
-        <w:t xml:space="preserve">1. </w:t>
-      </w:r>
-      <w:r>
-        <w:t>Preparation and planning</w:t>
-      </w:r>
-      <w:bookmarkEnd w:id="0"/>
-    </w:p>
     <w:p>
       <w:pPr>
         <w:pStyle w:val="Heading2"/>
       </w:pPr>
-      <w:bookmarkStart w:id="1" w:name="_Toc130589461"/>
-      <w:r>
-        <w:t xml:space="preserve">1.1 </w:t>
-      </w:r>
-      <w:r>
-        <w:t>Title and scope</w:t>
-      </w:r>
-      <w:bookmarkEnd w:id="1"/>
-    </w:p>
-    <w:p>
-      <w:pPr>
-        <w:pStyle w:val="Heading3"/>
-      </w:pPr>
-      <w:bookmarkStart w:id="2" w:name="_Toc130589462"/>
-      <w:r>
-        <w:t>1.1.1 Title</w:t>
-      </w:r>
-      <w:bookmarkEnd w:id="2"/>
-    </w:p>
-    <w:p>
-      <w:r>
-        <w:t>Same as before</w:t>
-      </w:r>
-    </w:p>
-    <w:p>
-      <w:pPr>
-        <w:pStyle w:val="Heading3"/>
-      </w:pPr>
-      <w:bookmarkStart w:id="3" w:name="_Toc130589463"/>
-      <w:r>
-        <w:t>1.1.2 Revised description</w:t>
-      </w:r>
-      <w:bookmarkEnd w:id="3"/>
-    </w:p>
-    <w:p>
-      <w:r>
-        <w:t>Specificity about what the finished product will look like and how it can be accessed.</w:t>
-      </w:r>
-    </w:p>
-    <w:p>
-      <w:r>
-        <w:t>Scope</w:t>
-      </w:r>
-      <w:r>
-        <w:t xml:space="preserve"> – what is in and out of scope</w:t>
-      </w:r>
-    </w:p>
-    <w:p>
-      <w:r>
-        <w:t>Make definitive decision on user registration – (maybe based on feedback?)</w:t>
-      </w:r>
-    </w:p>
-    <w:p/>
-    <w:p>
-      <w:pPr>
-        <w:pStyle w:val="Heading2"/>
-      </w:pPr>
-      <w:bookmarkStart w:id="4" w:name="_Toc130589464"/>
-      <w:r>
-        <w:t>1.2 Resources</w:t>
-      </w:r>
-      <w:bookmarkEnd w:id="4"/>
-    </w:p>
-    <w:p>
-      <w:r>
-        <w:t>Paring back of feedback part – overambitious for this project, but would be appropriate for a full roll out of the app. Should be covered by a future work section.</w:t>
-      </w:r>
-    </w:p>
-    <w:p>
-      <w:r>
-        <w:t>Development of skills for JS, CSS, SQL</w:t>
-      </w:r>
-    </w:p>
-    <w:p>
-      <w:r>
-        <w:t>Devices</w:t>
-      </w:r>
-      <w:r>
-        <w:t xml:space="preserve"> – mobile, PC, laptop, tablet</w:t>
-      </w:r>
-    </w:p>
-    <w:p>
-      <w:r>
-        <w:t>Visual Studio Code</w:t>
-      </w:r>
-    </w:p>
-    <w:p>
-      <w:r>
-        <w:t>Cordova &amp; Github</w:t>
-      </w:r>
-    </w:p>
-    <w:p>
-      <w:r>
-        <w:t>Hosting services</w:t>
-      </w:r>
-    </w:p>
-    <w:p>
-      <w:r>
-        <w:t>Online backup</w:t>
-      </w:r>
-    </w:p>
-    <w:p>
-      <w:r>
-        <w:t>Risks for cloud, risk of data loss</w:t>
-      </w:r>
-    </w:p>
-    <w:p>
-      <w:pPr>
-        <w:pStyle w:val="Heading2"/>
-      </w:pPr>
-      <w:bookmarkStart w:id="5" w:name="_Toc130589465"/>
-      <w:r>
-        <w:t>1.3 Future plan</w:t>
-      </w:r>
-      <w:bookmarkEnd w:id="5"/>
-    </w:p>
-    <w:p>
-      <w:r>
-        <w:t>Restate tasks/subtasks, updated and with feedback from test users</w:t>
-      </w:r>
-    </w:p>
-    <w:p>
-      <w:r>
-        <w:lastRenderedPageBreak/>
-        <w:t>More detail on subtasks</w:t>
-      </w:r>
-    </w:p>
-    <w:p>
-      <w:r>
-        <w:t>Revision</w:t>
-      </w:r>
-      <w:r>
-        <w:t>s</w:t>
-      </w:r>
-      <w:r>
-        <w:t xml:space="preserve"> to plan for </w:t>
-      </w:r>
-      <w:r>
-        <w:t>TMA01-&gt;TMA02</w:t>
-      </w:r>
-    </w:p>
-    <w:p>
-      <w:r>
-        <w:t>Revisions for TMA02-&gt;</w:t>
-      </w:r>
-    </w:p>
-    <w:p/>
-    <w:p>
-      <w:pPr>
-        <w:pStyle w:val="Heading1"/>
-      </w:pPr>
-      <w:bookmarkStart w:id="6" w:name="_Toc130589466"/>
-      <w:r>
-        <w:t>2. Project work completed</w:t>
-      </w:r>
-      <w:bookmarkEnd w:id="6"/>
-    </w:p>
-    <w:p>
-      <w:pPr>
-        <w:pStyle w:val="Heading2"/>
-      </w:pPr>
-      <w:bookmarkStart w:id="7" w:name="_Toc130589467"/>
-      <w:r>
-        <w:t>2.1 Literature review</w:t>
-      </w:r>
-      <w:bookmarkEnd w:id="7"/>
-    </w:p>
-    <w:p>
-      <w:pPr>
-        <w:pStyle w:val="Heading3"/>
-      </w:pPr>
-      <w:bookmarkStart w:id="8" w:name="_Toc130589468"/>
-      <w:r>
-        <w:t>2.1.1 Requirements</w:t>
-      </w:r>
-      <w:bookmarkEnd w:id="8"/>
-    </w:p>
-    <w:p>
-      <w:r>
-        <w:t xml:space="preserve">The first part of the literature review was on sources relating to requirements gathering and analysis. </w:t>
-      </w:r>
-    </w:p>
-    <w:p/>
-    <w:p>
-      <w:r>
-        <w:t xml:space="preserve">3-4 sources, </w:t>
-      </w:r>
-      <w:r>
-        <w:t>(</w:t>
-      </w:r>
-      <w:r>
-        <w:t>include TM354 text book &amp; volaire template</w:t>
-      </w:r>
-      <w:r>
-        <w:t>??)</w:t>
-      </w:r>
-    </w:p>
-    <w:p>
-      <w:pPr>
-        <w:pStyle w:val="Heading3"/>
-      </w:pPr>
-      <w:bookmarkStart w:id="9" w:name="_Toc130589469"/>
-      <w:r>
-        <w:t>2.1.2 CSS</w:t>
-      </w:r>
-      <w:bookmarkEnd w:id="9"/>
-    </w:p>
-    <w:p>
-      <w:r>
-        <w:t xml:space="preserve">The second part of the literature review was on sources related to CSS, so that some learning could take place and the development of the user interface could begin. Prior to this project my experience using CSS was quite limited since the TM352 module </w:t>
-      </w:r>
-      <w:r>
-        <w:t xml:space="preserve">did not include anything on it. The goal was to learn enough basic CSS to create a simple, but functional appearance for the app. Since </w:t>
-      </w:r>
-      <w:r>
-        <w:t>the CSS language is being continually updated</w:t>
-      </w:r>
-      <w:r>
-        <w:t xml:space="preserve">, more recent sources were preferred, though </w:t>
-      </w:r>
-      <w:r>
-        <w:t xml:space="preserve">some </w:t>
-      </w:r>
-      <w:r>
-        <w:t>older sources</w:t>
-      </w:r>
-      <w:r>
-        <w:t xml:space="preserve"> may still be of use since the basics of the language have stayed the same.</w:t>
-      </w:r>
-    </w:p>
-    <w:p>
-      <w:r>
-        <w:t>G</w:t>
-      </w:r>
-      <w:r>
-        <w:t>ray (2022) produced an extensive video tutorial</w:t>
-      </w:r>
-      <w:r>
-        <w:t xml:space="preserve"> for freeCodeCamp</w:t>
-      </w:r>
-      <w:r>
-        <w:t xml:space="preserve"> on CSS starting at the very basics including fonts and colour changes</w:t>
-      </w:r>
-      <w:r>
-        <w:t>. It also covers</w:t>
-      </w:r>
-      <w:r>
-        <w:t xml:space="preserve"> grid </w:t>
-      </w:r>
-      <w:r>
-        <w:t>layout</w:t>
-      </w:r>
-      <w:r>
-        <w:t xml:space="preserve"> and </w:t>
-      </w:r>
-      <w:r>
-        <w:t>flexbox, as well a</w:t>
-      </w:r>
-      <w:r>
-        <w:t xml:space="preserve">s media queries which may be useful to ensure that the app </w:t>
-      </w:r>
-      <w:r>
-        <w:t>maintains the intended appearance</w:t>
-      </w:r>
-      <w:r>
-        <w:t xml:space="preserve"> on different devices.</w:t>
-      </w:r>
-      <w:r>
-        <w:t xml:space="preserve"> </w:t>
-      </w:r>
-      <w:r>
-        <w:t>FreeCodeCamp</w:t>
-      </w:r>
-      <w:r>
-        <w:t xml:space="preserve"> is a charity founded by a teacher to provide free</w:t>
-      </w:r>
-      <w:r>
-        <w:t xml:space="preserve"> online courses</w:t>
-      </w:r>
-      <w:r>
-        <w:t xml:space="preserve"> teaching coding and </w:t>
-      </w:r>
-      <w:r>
-        <w:t>also has other learning materials that may be useful going forward for the project, for example on JavaScript if required</w:t>
-      </w:r>
-      <w:r>
-        <w:t xml:space="preserve">. </w:t>
-      </w:r>
-      <w:r>
-        <w:t>Gray is a lecturer and PhD student at Fort Hays State University and has produced many teaching resources on web development.</w:t>
-      </w:r>
-      <w:r>
-        <w:t xml:space="preserve"> This source will be a useful starting place to learn the basics of CSS and could be combined with another source such as a textbook to fill out knowledge gaps as needed.</w:t>
-      </w:r>
-    </w:p>
-    <w:p>
-      <w:r>
-        <w:t>Meiert (2015)</w:t>
-      </w:r>
-      <w:r>
-        <w:t xml:space="preserve"> in ‘The Little Book of HTML/CSS Coding Guidelines’</w:t>
-      </w:r>
-      <w:r>
-        <w:t xml:space="preserve"> </w:t>
-      </w:r>
-      <w:r>
-        <w:t>provides guidelines for coding, explaining good practise and the reasons for it.</w:t>
-      </w:r>
-      <w:r>
-        <w:t xml:space="preserve"> For example how to name classes/IDs so they properly reflect the purpose of an element and are </w:t>
-      </w:r>
-      <w:r>
-        <w:t>‘as short as possible but as long as necessary’. This will help ensure that the code is consistent and easy to read, both for other people but also for myself as the project goes on</w:t>
-      </w:r>
-      <w:r>
-        <w:t>,</w:t>
-      </w:r>
-      <w:r>
-        <w:t xml:space="preserve"> the amount of code expands</w:t>
-      </w:r>
-      <w:r>
-        <w:t xml:space="preserve"> and there is a need to</w:t>
-      </w:r>
-      <w:r>
-        <w:t xml:space="preserve"> return to code written months earlier. Similarly the W3C validation service (</w:t>
-      </w:r>
-      <w:r>
-        <w:rPr>
-          <w:color w:val="FF0000"/>
-        </w:rPr>
-        <w:t>2023</w:t>
-      </w:r>
-      <w:r>
-        <w:t xml:space="preserve">) </w:t>
-      </w:r>
-      <w:r>
-        <w:t>will help ensure the code is valid and using proper syntax.</w:t>
-      </w:r>
-    </w:p>
-    <w:p/>
-    <w:p>
-      <w:r>
-        <w:t>These sources will give a solid grounding in CSS</w:t>
-      </w:r>
-      <w:r>
-        <w:t>, combining audio-visual and written learning. They will also</w:t>
-      </w:r>
-      <w:r>
-        <w:t xml:space="preserve"> help consider accessibility issues as development continues.</w:t>
-      </w:r>
-    </w:p>
-    <w:p/>
-    <w:p>
-      <w:pPr>
-        <w:pStyle w:val="Heading2"/>
-      </w:pPr>
       <w:bookmarkStart w:id="10" w:name="_Toc130589470"/>
       <w:r>
-        <w:lastRenderedPageBreak/>
         <w:t>2.2 Project Work</w:t>
       </w:r>
       <w:bookmarkEnd w:id="10"/>
@@ -2140,7 +2751,15 @@
     </w:p>
     <w:p>
       <w:r>
-        <w:t>Nilsson &amp; Fagerstrom (2005) suggest</w:t>
+        <w:t xml:space="preserve">Nilsson &amp; </w:t>
+      </w:r>
+      <w:proofErr w:type="spellStart"/>
+      <w:r>
+        <w:t>Fagerstrom</w:t>
+      </w:r>
+      <w:proofErr w:type="spellEnd"/>
+      <w:r>
+        <w:t xml:space="preserve"> (2005) suggest</w:t>
       </w:r>
       <w:r>
         <w:t xml:space="preserve"> constructing a ‘stakeholder and requirements matrix’ which can be used to show “a rich picture of all the stakeholders” and </w:t>
@@ -2173,7 +2792,11 @@
         <w:t>were designed to line up with each of the requirements previously identified with a feature described that would meet that requirement. The participants were asked how useful the feature would or would not be to them; to rate the importance of it; and if anything could be added to it</w:t>
       </w:r>
       <w:r>
-        <w:t xml:space="preserve">, as shown in </w:t>
+        <w:t xml:space="preserve">, as </w:t>
+      </w:r>
+      <w:r>
+        <w:lastRenderedPageBreak/>
+        <w:t xml:space="preserve">shown in </w:t>
       </w:r>
       <w:r>
         <w:rPr>
@@ -2188,7 +2811,15 @@
         <w:t xml:space="preserve"> Some features had additional questions specific</w:t>
       </w:r>
       <w:r>
-        <w:t xml:space="preserve"> to it, for example with the events calendar participants were asked about how they would feel about ways they might interact with it (e.g. if they had to add the events themselves). The goal was to then parse needs that stakeholders might express in their answers and then line up their importance </w:t>
+        <w:t xml:space="preserve"> to it, for example with the events calendar participants were asked about how they would feel about ways they might interact with it (</w:t>
+      </w:r>
+      <w:proofErr w:type="gramStart"/>
+      <w:r>
+        <w:t>e.g.</w:t>
+      </w:r>
+      <w:proofErr w:type="gramEnd"/>
+      <w:r>
+        <w:t xml:space="preserve"> if they had to add the events themselves). The goal was to then parse needs that stakeholders might express in their answers and then line up their importance </w:t>
       </w:r>
     </w:p>
     <w:p>
@@ -2252,118 +2883,123 @@
     </w:p>
     <w:p>
       <w:r>
+        <w:t>Analysis of results of elicitation</w:t>
+      </w:r>
+    </w:p>
+    <w:p>
+      <w:proofErr w:type="spellStart"/>
+      <w:r>
+        <w:t>Volaire</w:t>
+      </w:r>
+      <w:proofErr w:type="spellEnd"/>
+      <w:r>
+        <w:t xml:space="preserve"> template</w:t>
+      </w:r>
+    </w:p>
+    <w:p>
+      <w:r>
+        <w:t>Needs/requirements matrix</w:t>
+      </w:r>
+    </w:p>
+    <w:p>
+      <w:r>
+        <w:t>Limits of elicitation and what would be needed for a full release</w:t>
+      </w:r>
+    </w:p>
+    <w:p>
+      <w:pPr>
+        <w:pStyle w:val="Heading3"/>
+      </w:pPr>
+      <w:bookmarkStart w:id="12" w:name="_Toc130589472"/>
+      <w:r>
+        <w:t>2.2.2 User Interface design</w:t>
+      </w:r>
+      <w:bookmarkEnd w:id="12"/>
+    </w:p>
+    <w:p>
+      <w:r>
+        <w:t>During the initial stages of development, Microsoft One</w:t>
+      </w:r>
+      <w:r>
+        <w:t>Drive</w:t>
+      </w:r>
+      <w:r>
+        <w:t xml:space="preserve"> was used as a simple form of version control</w:t>
+      </w:r>
+      <w:r>
+        <w:t xml:space="preserve">, to make it easier to keep everything updated when working on the project on different devices. This was done by saving separate folders for the project code noting the date, as shown in </w:t>
+      </w:r>
+      <w:r>
+        <w:rPr>
+          <w:color w:val="FF0000"/>
+        </w:rPr>
+        <w:t>figure x</w:t>
+      </w:r>
+      <w:r>
+        <w:t>.</w:t>
+      </w:r>
+      <w:r>
+        <w:t xml:space="preserve"> The alternative of using GitHub was not felt necessary at that time, since the project has only a single developer and shouldn’t require much, if any, branching. </w:t>
+      </w:r>
+      <w:r>
+        <w:t>However,</w:t>
+      </w:r>
+      <w:r>
+        <w:t xml:space="preserve"> after </w:t>
+      </w:r>
+      <w:r>
+        <w:t>some several days, it started becoming difficult to keep track of which version was the most up to date as there were three places where the code was stored (PC, Laptop and One</w:t>
+      </w:r>
+      <w:r>
+        <w:t>Drive</w:t>
+      </w:r>
+      <w:r>
+        <w:t>) that didn’t automatically sync up. Therefore</w:t>
+      </w:r>
+      <w:r>
+        <w:t>,</w:t>
+      </w:r>
+      <w:r>
+        <w:t xml:space="preserve"> at this point GitHub was used instead, as it is much simpler to keep everything up to date on all devices and branching could be used to preserve</w:t>
+      </w:r>
+      <w:r>
+        <w:t xml:space="preserve"> specific</w:t>
+      </w:r>
+      <w:r>
+        <w:t xml:space="preserve"> </w:t>
+      </w:r>
+      <w:r>
+        <w:t>development</w:t>
+      </w:r>
+      <w:r>
+        <w:t xml:space="preserve"> states</w:t>
+      </w:r>
+      <w:r>
+        <w:t>,</w:t>
+      </w:r>
+      <w:r>
+        <w:t xml:space="preserve"> which</w:t>
+      </w:r>
+      <w:r>
+        <w:t xml:space="preserve"> might need to be referred to for reflection and analysis. </w:t>
+      </w:r>
+      <w:r>
+        <w:rPr>
+          <w:color w:val="FF0000"/>
+        </w:rPr>
+        <w:t xml:space="preserve">Figure x </w:t>
+      </w:r>
+      <w:r>
+        <w:t>shows the use of GitHub and some early commits.</w:t>
+      </w:r>
+    </w:p>
+    <w:p/>
+    <w:p>
+      <w:r>
+        <w:rPr>
+          <w:noProof/>
+        </w:rPr>
         <w:lastRenderedPageBreak/>
-        <w:t>Analysis of results of elicitation</w:t>
-      </w:r>
-    </w:p>
-    <w:p>
-      <w:r>
-        <w:t>Volaire template</w:t>
-      </w:r>
-    </w:p>
-    <w:p>
-      <w:r>
-        <w:t>Needs/requirements matrix</w:t>
-      </w:r>
-    </w:p>
-    <w:p>
-      <w:r>
-        <w:t>Limits of elicitation and what would be needed for a full release</w:t>
-      </w:r>
-    </w:p>
-    <w:p>
-      <w:pPr>
-        <w:pStyle w:val="Heading3"/>
-      </w:pPr>
-      <w:bookmarkStart w:id="12" w:name="_Toc130589472"/>
-      <w:r>
-        <w:t>2.2.2 User Interface design</w:t>
-      </w:r>
-      <w:bookmarkEnd w:id="12"/>
-    </w:p>
-    <w:p>
-      <w:r>
-        <w:t>During the initial stages of development, Microsoft One</w:t>
-      </w:r>
-      <w:r>
-        <w:t>Drive</w:t>
-      </w:r>
-      <w:r>
-        <w:t xml:space="preserve"> was used as a simple form of version control</w:t>
-      </w:r>
-      <w:r>
-        <w:t xml:space="preserve">, to make it easier to keep everything updated when working on the project on different devices. This was done by saving separate folders for the project code noting the date, as shown in </w:t>
-      </w:r>
-      <w:r>
-        <w:rPr>
-          <w:color w:val="FF0000"/>
-        </w:rPr>
-        <w:t>figure x</w:t>
-      </w:r>
-      <w:r>
-        <w:t>.</w:t>
-      </w:r>
-      <w:r>
-        <w:t xml:space="preserve"> The alternative of using GitHub was not felt necessary at that time, since the project has only a single developer and shouldn’t require much, if any, branching. </w:t>
-      </w:r>
-      <w:r>
-        <w:t>However,</w:t>
-      </w:r>
-      <w:r>
-        <w:t xml:space="preserve"> after </w:t>
-      </w:r>
-      <w:r>
-        <w:t>some several days, it started becoming difficult to keep track of which version was the most up to date as there were three places where the code was stored (PC, Laptop and One</w:t>
-      </w:r>
-      <w:r>
-        <w:t>Drive</w:t>
-      </w:r>
-      <w:r>
-        <w:t>) that didn’t automatically sync up. Therefore</w:t>
-      </w:r>
-      <w:r>
-        <w:t>,</w:t>
-      </w:r>
-      <w:r>
-        <w:t xml:space="preserve"> at this point GitHub was used instead, as it is much simpler to keep everything up to date on all devices and branching could be used to preserve</w:t>
-      </w:r>
-      <w:r>
-        <w:t xml:space="preserve"> specific</w:t>
-      </w:r>
-      <w:r>
-        <w:t xml:space="preserve"> </w:t>
-      </w:r>
-      <w:r>
-        <w:t>development</w:t>
-      </w:r>
-      <w:r>
-        <w:t xml:space="preserve"> states</w:t>
-      </w:r>
-      <w:r>
-        <w:t>,</w:t>
-      </w:r>
-      <w:r>
-        <w:t xml:space="preserve"> which</w:t>
-      </w:r>
-      <w:r>
-        <w:t xml:space="preserve"> might need to be referred to for reflection and analysis. </w:t>
-      </w:r>
-      <w:r>
-        <w:rPr>
-          <w:color w:val="FF0000"/>
-        </w:rPr>
-        <w:t xml:space="preserve">Figure x </w:t>
-      </w:r>
-      <w:r>
-        <w:t>shows the use of GitHub and some early commits.</w:t>
-      </w:r>
-    </w:p>
-    <w:p/>
-    <w:p>
-      <w:r>
-        <w:rPr>
-          <w:noProof/>
-        </w:rPr>
         <w:drawing>
           <wp:inline distT="0" distB="0" distL="0" distR="0" wp14:anchorId="3E234E26" wp14:editId="41BE36EF">
             <wp:extent cx="5731510" cy="2760980"/>
@@ -2413,7 +3049,6 @@
         <w:rPr>
           <w:noProof/>
         </w:rPr>
-        <w:lastRenderedPageBreak/>
         <w:drawing>
           <wp:inline distT="0" distB="0" distL="0" distR="0" wp14:anchorId="25ED9D41" wp14:editId="3EB805F1">
             <wp:extent cx="5731510" cy="3994785"/>
@@ -2465,8 +3100,13 @@
         <w:t xml:space="preserve"> and would therefore involve some learning, the schedule was changed so that some of the CSS would be tackled first to give more time to deal with any issues that might arise.</w:t>
       </w:r>
       <w:r>
-        <w:t xml:space="preserve"> Initially, the YouTube video by FreeCodeCamp</w:t>
-      </w:r>
+        <w:t xml:space="preserve"> Initially, the YouTube video by </w:t>
+      </w:r>
+      <w:proofErr w:type="spellStart"/>
+      <w:r>
+        <w:t>FreeCodeCamp</w:t>
+      </w:r>
+      <w:proofErr w:type="spellEnd"/>
       <w:r>
         <w:t xml:space="preserve"> (</w:t>
       </w:r>
@@ -2506,10 +3146,22 @@
         <w:t xml:space="preserve"> </w:t>
       </w:r>
       <w:r>
-        <w:t>Previously three types of designs were considered, a design similar to google maps, a design with menus that slide in from the sides and a very simplified design</w:t>
-      </w:r>
-      <w:r>
-        <w:t xml:space="preserve"> and the conclusion was that a balance would have to be struck between investing time on learning how to produce these designs and spending time on other critical aspects of the project.</w:t>
+        <w:t xml:space="preserve">Previously three types of designs were considered, a design </w:t>
+      </w:r>
+      <w:proofErr w:type="gramStart"/>
+      <w:r>
+        <w:t>similar to</w:t>
+      </w:r>
+      <w:proofErr w:type="gramEnd"/>
+      <w:r>
+        <w:t xml:space="preserve"> google maps, a design with menus that slide in from the sides and a very simplified design</w:t>
+      </w:r>
+      <w:r>
+        <w:t xml:space="preserve"> and the conclusion was that a balance would have to be struck </w:t>
+      </w:r>
+      <w:r>
+        <w:lastRenderedPageBreak/>
+        <w:t>between investing time on learning how to produce these designs and spending time on other critical aspects of the project.</w:t>
       </w:r>
     </w:p>
     <w:p>
@@ -2667,7 +3319,15 @@
     </w:p>
     <w:p>
       <w:r>
-        <w:t>LSEP in context of questionnaire, anonymity and data handling</w:t>
+        <w:t xml:space="preserve">LSEP in context of questionnaire, </w:t>
+      </w:r>
+      <w:proofErr w:type="gramStart"/>
+      <w:r>
+        <w:t>anonymity</w:t>
+      </w:r>
+      <w:proofErr w:type="gramEnd"/>
+      <w:r>
+        <w:t xml:space="preserve"> and data handling</w:t>
       </w:r>
     </w:p>
     <w:p>
@@ -2677,6 +3337,7 @@
     </w:p>
     <w:p>
       <w:r>
+        <w:lastRenderedPageBreak/>
         <w:t>Also consider accessibility issues (ideally look at this while developing UI)</w:t>
       </w:r>
     </w:p>
@@ -2689,7 +3350,15 @@
         <w:t xml:space="preserve"> accessibility was considered throughout in several ways. As </w:t>
       </w:r>
       <w:r>
-        <w:t>Gray states in his tutorial (reference), if the font size is set to a specific pixel size then it will stay at that size regardless of what settings the user might have. This may cause issues particularly for</w:t>
+        <w:t xml:space="preserve">Gray states in his tutorial (reference), if the font size is set to a specific pixel </w:t>
+      </w:r>
+      <w:proofErr w:type="gramStart"/>
+      <w:r>
+        <w:t>size</w:t>
+      </w:r>
+      <w:proofErr w:type="gramEnd"/>
+      <w:r>
+        <w:t xml:space="preserve"> then it will stay at that size regardless of what settings the user might have. This may cause issues particularly for</w:t>
       </w:r>
       <w:r>
         <w:t xml:space="preserve"> partially sighted</w:t>
@@ -2737,7 +3406,15 @@
         <w:t xml:space="preserve">the desired font </w:t>
       </w:r>
       <w:r>
-        <w:t>or a character from the font, it will attempt to display the next listed font and so on. By having a ‘web safe’ font listed last i.e. a font that is ubiquitous across browsers and devices</w:t>
+        <w:t xml:space="preserve">or a character from the font, it will attempt to display the next listed font and so on. By having a ‘web safe’ font listed last </w:t>
+      </w:r>
+      <w:proofErr w:type="gramStart"/>
+      <w:r>
+        <w:t>i.e.</w:t>
+      </w:r>
+      <w:proofErr w:type="gramEnd"/>
+      <w:r>
+        <w:t xml:space="preserve"> a font that is ubiquitous across browsers and devices</w:t>
       </w:r>
       <w:r>
         <w:t xml:space="preserve"> (</w:t>
@@ -2760,11 +3437,17 @@
         <w:t>It was also important to consider how it would be read by a screen reader</w:t>
       </w:r>
       <w:r>
-        <w:t xml:space="preserve"> and with particular care taken when using a property such as ‘display:none’, which not only hides an element from view but </w:t>
-      </w:r>
-      <w:r>
-        <w:lastRenderedPageBreak/>
-        <w:t>also from being read by a screen reader</w:t>
+        <w:t xml:space="preserve"> and with particular care taken when using a property such as ‘</w:t>
+      </w:r>
+      <w:proofErr w:type="spellStart"/>
+      <w:proofErr w:type="gramStart"/>
+      <w:r>
+        <w:t>display:none</w:t>
+      </w:r>
+      <w:proofErr w:type="spellEnd"/>
+      <w:proofErr w:type="gramEnd"/>
+      <w:r>
+        <w:t>’, which not only hides an element from view but also from being read by a screen reader</w:t>
       </w:r>
       <w:r>
         <w:t>. The pop-in</w:t>
@@ -2773,7 +3456,17 @@
         <w:t xml:space="preserve"> side</w:t>
       </w:r>
       <w:r>
-        <w:t xml:space="preserve"> menu is triggered by toggling a checkbox (by pressing the hamburger menu symbol) and initially this was hidden from view by using ‘display:none’</w:t>
+        <w:t xml:space="preserve"> menu is triggered by toggling a checkbox (by pressing the hamburger menu symbol) and initially this was hidden from view by using ‘</w:t>
+      </w:r>
+      <w:proofErr w:type="spellStart"/>
+      <w:proofErr w:type="gramStart"/>
+      <w:r>
+        <w:t>display:none</w:t>
+      </w:r>
+      <w:proofErr w:type="spellEnd"/>
+      <w:proofErr w:type="gramEnd"/>
+      <w:r>
+        <w:t>’</w:t>
       </w:r>
       <w:r>
         <w:t xml:space="preserve">, which made it un-selectable by tabbing through elements. </w:t>
@@ -2785,7 +3478,15 @@
         <w:t>colour</w:t>
       </w:r>
       <w:r>
-        <w:t xml:space="preserve"> as it does when hovered over</w:t>
+        <w:t xml:space="preserve"> as it does when </w:t>
+      </w:r>
+      <w:proofErr w:type="gramStart"/>
+      <w:r>
+        <w:t>hovered</w:t>
+      </w:r>
+      <w:proofErr w:type="gramEnd"/>
+      <w:r>
+        <w:t xml:space="preserve"> over</w:t>
       </w:r>
       <w:r>
         <w:t xml:space="preserve"> and the checkbox was then hidden by setting the opacity to 0. The code snippet below </w:t>
@@ -2806,6 +3507,7 @@
           <w:lang w:eastAsia="en-GB"/>
         </w:rPr>
       </w:pPr>
+      <w:proofErr w:type="gramStart"/>
       <w:r>
         <w:rPr>
           <w:rFonts w:ascii="Consolas" w:eastAsia="Times New Roman" w:hAnsi="Consolas" w:cs="Times New Roman"/>
@@ -2814,7 +3516,18 @@
           <w:szCs w:val="21"/>
           <w:lang w:eastAsia="en-GB"/>
         </w:rPr>
-        <w:t>.side-menu</w:t>
+        <w:t>.side</w:t>
+      </w:r>
+      <w:proofErr w:type="gramEnd"/>
+      <w:r>
+        <w:rPr>
+          <w:rFonts w:ascii="Consolas" w:eastAsia="Times New Roman" w:hAnsi="Consolas" w:cs="Times New Roman"/>
+          <w:color w:val="D7BA7D"/>
+          <w:sz w:val="21"/>
+          <w:szCs w:val="21"/>
+          <w:lang w:eastAsia="en-GB"/>
+        </w:rPr>
+        <w:t>-menu</w:t>
       </w:r>
       <w:r>
         <w:rPr>
@@ -2902,6 +3615,7 @@
         </w:rPr>
         <w:t xml:space="preserve">: </w:t>
       </w:r>
+      <w:proofErr w:type="gramStart"/>
       <w:r>
         <w:rPr>
           <w:rFonts w:ascii="Consolas" w:eastAsia="Times New Roman" w:hAnsi="Consolas" w:cs="Times New Roman"/>
@@ -2922,6 +3636,7 @@
         </w:rPr>
         <w:t>;</w:t>
       </w:r>
+      <w:proofErr w:type="gramEnd"/>
     </w:p>
     <w:p>
       <w:pPr>
@@ -2971,6 +3686,7 @@
           <w:lang w:eastAsia="en-GB"/>
         </w:rPr>
       </w:pPr>
+      <w:proofErr w:type="gramStart"/>
       <w:r>
         <w:rPr>
           <w:rFonts w:ascii="Consolas" w:eastAsia="Times New Roman" w:hAnsi="Consolas" w:cs="Times New Roman"/>
@@ -2979,8 +3695,31 @@
           <w:szCs w:val="21"/>
           <w:lang w:eastAsia="en-GB"/>
         </w:rPr>
-        <w:t>.side-menu:focus</w:t>
-      </w:r>
+        <w:t>.</w:t>
+      </w:r>
+      <w:proofErr w:type="spellStart"/>
+      <w:r>
+        <w:rPr>
+          <w:rFonts w:ascii="Consolas" w:eastAsia="Times New Roman" w:hAnsi="Consolas" w:cs="Times New Roman"/>
+          <w:color w:val="D7BA7D"/>
+          <w:sz w:val="21"/>
+          <w:szCs w:val="21"/>
+          <w:lang w:eastAsia="en-GB"/>
+        </w:rPr>
+        <w:t>side</w:t>
+      </w:r>
+      <w:proofErr w:type="gramEnd"/>
+      <w:r>
+        <w:rPr>
+          <w:rFonts w:ascii="Consolas" w:eastAsia="Times New Roman" w:hAnsi="Consolas" w:cs="Times New Roman"/>
+          <w:color w:val="D7BA7D"/>
+          <w:sz w:val="21"/>
+          <w:szCs w:val="21"/>
+          <w:lang w:eastAsia="en-GB"/>
+        </w:rPr>
+        <w:t>-menu:focus</w:t>
+      </w:r>
+      <w:proofErr w:type="spellEnd"/>
       <w:r>
         <w:rPr>
           <w:rFonts w:ascii="Consolas" w:eastAsia="Times New Roman" w:hAnsi="Consolas" w:cs="Times New Roman"/>
@@ -3062,7 +3801,18 @@
           <w:szCs w:val="21"/>
           <w:lang w:eastAsia="en-GB"/>
         </w:rPr>
-        <w:t>#85888c54</w:t>
+        <w:t>#</w:t>
+      </w:r>
+      <w:proofErr w:type="gramStart"/>
+      <w:r>
+        <w:rPr>
+          <w:rFonts w:ascii="Consolas" w:eastAsia="Times New Roman" w:hAnsi="Consolas" w:cs="Times New Roman"/>
+          <w:color w:val="CE9178"/>
+          <w:sz w:val="21"/>
+          <w:szCs w:val="21"/>
+          <w:lang w:eastAsia="en-GB"/>
+        </w:rPr>
+        <w:t>85888c54</w:t>
       </w:r>
       <w:r>
         <w:rPr>
@@ -3074,6 +3824,7 @@
         </w:rPr>
         <w:t>;</w:t>
       </w:r>
+      <w:proofErr w:type="gramEnd"/>
     </w:p>
     <w:p>
       <w:pPr>
@@ -3138,7 +3889,7 @@
 </file>
 
 <file path=word/endnotes.xml><?xml version="1.0" encoding="utf-8"?>
-<w:endnotes xmlns:wpc="http://schemas.microsoft.com/office/word/2010/wordprocessingCanvas" xmlns:cx="http://schemas.microsoft.com/office/drawing/2014/chartex" xmlns:cx1="http://schemas.microsoft.com/office/drawing/2015/9/8/chartex" xmlns:cx2="http://schemas.microsoft.com/office/drawing/2015/10/21/chartex" xmlns:cx3="http://schemas.microsoft.com/office/drawing/2016/5/9/chartex" xmlns:cx4="http://schemas.microsoft.com/office/drawing/2016/5/10/chartex" xmlns:cx5="http://schemas.microsoft.com/office/drawing/2016/5/11/chartex" xmlns:cx6="http://schemas.microsoft.com/office/drawing/2016/5/12/chartex" xmlns:cx7="http://schemas.microsoft.com/office/drawing/2016/5/13/chartex" xmlns:cx8="http://schemas.microsoft.com/office/drawing/2016/5/14/chartex" xmlns:mc="http://schemas.openxmlformats.org/markup-compatibility/2006" xmlns:aink="http://schemas.microsoft.com/office/drawing/2016/ink" xmlns:am3d="http://schemas.microsoft.com/office/drawing/2017/model3d" xmlns:o="urn:schemas-microsoft-com:office:office" xmlns:oel="http://schemas.microsoft.com/office/2019/extlst" xmlns:r="http://schemas.openxmlformats.org/officeDocument/2006/relationships" xmlns:m="http://schemas.openxmlformats.org/officeDocument/2006/math" xmlns:v="urn:schemas-microsoft-com:vml" xmlns:wp14="http://schemas.microsoft.com/office/word/2010/wordprocessingDrawing" xmlns:wp="http://schemas.openxmlformats.org/drawingml/2006/wordprocessingDrawing" xmlns:w10="urn:schemas-microsoft-com:office:word" xmlns:w="http://schemas.openxmlformats.org/wordprocessingml/2006/main" xmlns:w14="http://schemas.microsoft.com/office/word/2010/wordml" xmlns:w15="http://schemas.microsoft.com/office/word/2012/wordml" xmlns:w16cex="http://schemas.microsoft.com/office/word/2018/wordml/cex" xmlns:w16cid="http://schemas.microsoft.com/office/word/2016/wordml/cid" xmlns:w16="http://schemas.microsoft.com/office/word/2018/wordml" xmlns:w16du="http://schemas.microsoft.com/office/word/2023/wordml/word16du" xmlns:w16sdtdh="http://schemas.microsoft.com/office/word/2020/wordml/sdtdatahash" xmlns:w16se="http://schemas.microsoft.com/office/word/2015/wordml/symex" xmlns:wpg="http://schemas.microsoft.com/office/word/2010/wordprocessingGroup" xmlns:wpi="http://schemas.microsoft.com/office/word/2010/wordprocessingInk" xmlns:wne="http://schemas.microsoft.com/office/word/2006/wordml" xmlns:wps="http://schemas.microsoft.com/office/word/2010/wordprocessingShape" mc:Ignorable="w14 w15 w16se w16cid w16 w16cex w16sdtdh wp14">
+<w:endnotes xmlns:wpc="http://schemas.microsoft.com/office/word/2010/wordprocessingCanvas" xmlns:cx="http://schemas.microsoft.com/office/drawing/2014/chartex" xmlns:cx1="http://schemas.microsoft.com/office/drawing/2015/9/8/chartex" xmlns:cx2="http://schemas.microsoft.com/office/drawing/2015/10/21/chartex" xmlns:cx3="http://schemas.microsoft.com/office/drawing/2016/5/9/chartex" xmlns:cx4="http://schemas.microsoft.com/office/drawing/2016/5/10/chartex" xmlns:cx5="http://schemas.microsoft.com/office/drawing/2016/5/11/chartex" xmlns:cx6="http://schemas.microsoft.com/office/drawing/2016/5/12/chartex" xmlns:cx7="http://schemas.microsoft.com/office/drawing/2016/5/13/chartex" xmlns:cx8="http://schemas.microsoft.com/office/drawing/2016/5/14/chartex" xmlns:mc="http://schemas.openxmlformats.org/markup-compatibility/2006" xmlns:aink="http://schemas.microsoft.com/office/drawing/2016/ink" xmlns:am3d="http://schemas.microsoft.com/office/drawing/2017/model3d" xmlns:o="urn:schemas-microsoft-com:office:office" xmlns:oel="http://schemas.microsoft.com/office/2019/extlst" xmlns:r="http://schemas.openxmlformats.org/officeDocument/2006/relationships" xmlns:m="http://schemas.openxmlformats.org/officeDocument/2006/math" xmlns:v="urn:schemas-microsoft-com:vml" xmlns:wp14="http://schemas.microsoft.com/office/word/2010/wordprocessingDrawing" xmlns:wp="http://schemas.openxmlformats.org/drawingml/2006/wordprocessingDrawing" xmlns:w10="urn:schemas-microsoft-com:office:word" xmlns:w="http://schemas.openxmlformats.org/wordprocessingml/2006/main" xmlns:w14="http://schemas.microsoft.com/office/word/2010/wordml" xmlns:w15="http://schemas.microsoft.com/office/word/2012/wordml" xmlns:w16cex="http://schemas.microsoft.com/office/word/2018/wordml/cex" xmlns:w16cid="http://schemas.microsoft.com/office/word/2016/wordml/cid" xmlns:w16="http://schemas.microsoft.com/office/word/2018/wordml" xmlns:w16sdtdh="http://schemas.microsoft.com/office/word/2020/wordml/sdtdatahash" xmlns:w16se="http://schemas.microsoft.com/office/word/2015/wordml/symex" xmlns:wpg="http://schemas.microsoft.com/office/word/2010/wordprocessingGroup" xmlns:wpi="http://schemas.microsoft.com/office/word/2010/wordprocessingInk" xmlns:wne="http://schemas.microsoft.com/office/word/2006/wordml" xmlns:wps="http://schemas.microsoft.com/office/word/2010/wordprocessingShape" mc:Ignorable="w14 w15 w16se w16cid w16 w16cex w16sdtdh wp14">
   <w:endnote w:type="separator" w:id="-1">
     <w:p>
       <w:pPr>
@@ -3163,7 +3914,7 @@
 </file>
 
 <file path=word/footer1.xml><?xml version="1.0" encoding="utf-8"?>
-<w:ftr xmlns:wpc="http://schemas.microsoft.com/office/word/2010/wordprocessingCanvas" xmlns:cx="http://schemas.microsoft.com/office/drawing/2014/chartex" xmlns:cx1="http://schemas.microsoft.com/office/drawing/2015/9/8/chartex" xmlns:cx2="http://schemas.microsoft.com/office/drawing/2015/10/21/chartex" xmlns:cx3="http://schemas.microsoft.com/office/drawing/2016/5/9/chartex" xmlns:cx4="http://schemas.microsoft.com/office/drawing/2016/5/10/chartex" xmlns:cx5="http://schemas.microsoft.com/office/drawing/2016/5/11/chartex" xmlns:cx6="http://schemas.microsoft.com/office/drawing/2016/5/12/chartex" xmlns:cx7="http://schemas.microsoft.com/office/drawing/2016/5/13/chartex" xmlns:cx8="http://schemas.microsoft.com/office/drawing/2016/5/14/chartex" xmlns:mc="http://schemas.openxmlformats.org/markup-compatibility/2006" xmlns:aink="http://schemas.microsoft.com/office/drawing/2016/ink" xmlns:am3d="http://schemas.microsoft.com/office/drawing/2017/model3d" xmlns:o="urn:schemas-microsoft-com:office:office" xmlns:oel="http://schemas.microsoft.com/office/2019/extlst" xmlns:r="http://schemas.openxmlformats.org/officeDocument/2006/relationships" xmlns:m="http://schemas.openxmlformats.org/officeDocument/2006/math" xmlns:v="urn:schemas-microsoft-com:vml" xmlns:wp14="http://schemas.microsoft.com/office/word/2010/wordprocessingDrawing" xmlns:wp="http://schemas.openxmlformats.org/drawingml/2006/wordprocessingDrawing" xmlns:w10="urn:schemas-microsoft-com:office:word" xmlns:w="http://schemas.openxmlformats.org/wordprocessingml/2006/main" xmlns:w14="http://schemas.microsoft.com/office/word/2010/wordml" xmlns:w15="http://schemas.microsoft.com/office/word/2012/wordml" xmlns:w16cex="http://schemas.microsoft.com/office/word/2018/wordml/cex" xmlns:w16cid="http://schemas.microsoft.com/office/word/2016/wordml/cid" xmlns:w16="http://schemas.microsoft.com/office/word/2018/wordml" xmlns:w16du="http://schemas.microsoft.com/office/word/2023/wordml/word16du" xmlns:w16sdtdh="http://schemas.microsoft.com/office/word/2020/wordml/sdtdatahash" xmlns:w16se="http://schemas.microsoft.com/office/word/2015/wordml/symex" xmlns:wpg="http://schemas.microsoft.com/office/word/2010/wordprocessingGroup" xmlns:wpi="http://schemas.microsoft.com/office/word/2010/wordprocessingInk" xmlns:wne="http://schemas.microsoft.com/office/word/2006/wordml" xmlns:wps="http://schemas.microsoft.com/office/word/2010/wordprocessingShape" mc:Ignorable="w14 w15 w16se w16cid w16 w16cex w16sdtdh wp14">
+<w:ftr xmlns:wpc="http://schemas.microsoft.com/office/word/2010/wordprocessingCanvas" xmlns:cx="http://schemas.microsoft.com/office/drawing/2014/chartex" xmlns:cx1="http://schemas.microsoft.com/office/drawing/2015/9/8/chartex" xmlns:cx2="http://schemas.microsoft.com/office/drawing/2015/10/21/chartex" xmlns:cx3="http://schemas.microsoft.com/office/drawing/2016/5/9/chartex" xmlns:cx4="http://schemas.microsoft.com/office/drawing/2016/5/10/chartex" xmlns:cx5="http://schemas.microsoft.com/office/drawing/2016/5/11/chartex" xmlns:cx6="http://schemas.microsoft.com/office/drawing/2016/5/12/chartex" xmlns:cx7="http://schemas.microsoft.com/office/drawing/2016/5/13/chartex" xmlns:cx8="http://schemas.microsoft.com/office/drawing/2016/5/14/chartex" xmlns:mc="http://schemas.openxmlformats.org/markup-compatibility/2006" xmlns:aink="http://schemas.microsoft.com/office/drawing/2016/ink" xmlns:am3d="http://schemas.microsoft.com/office/drawing/2017/model3d" xmlns:o="urn:schemas-microsoft-com:office:office" xmlns:oel="http://schemas.microsoft.com/office/2019/extlst" xmlns:r="http://schemas.openxmlformats.org/officeDocument/2006/relationships" xmlns:m="http://schemas.openxmlformats.org/officeDocument/2006/math" xmlns:v="urn:schemas-microsoft-com:vml" xmlns:wp14="http://schemas.microsoft.com/office/word/2010/wordprocessingDrawing" xmlns:wp="http://schemas.openxmlformats.org/drawingml/2006/wordprocessingDrawing" xmlns:w10="urn:schemas-microsoft-com:office:word" xmlns:w="http://schemas.openxmlformats.org/wordprocessingml/2006/main" xmlns:w14="http://schemas.microsoft.com/office/word/2010/wordml" xmlns:w15="http://schemas.microsoft.com/office/word/2012/wordml" xmlns:w16cex="http://schemas.microsoft.com/office/word/2018/wordml/cex" xmlns:w16cid="http://schemas.microsoft.com/office/word/2016/wordml/cid" xmlns:w16="http://schemas.microsoft.com/office/word/2018/wordml" xmlns:w16sdtdh="http://schemas.microsoft.com/office/word/2020/wordml/sdtdatahash" xmlns:w16se="http://schemas.microsoft.com/office/word/2015/wordml/symex" xmlns:wpg="http://schemas.microsoft.com/office/word/2010/wordprocessingGroup" xmlns:wpi="http://schemas.microsoft.com/office/word/2010/wordprocessingInk" xmlns:wne="http://schemas.microsoft.com/office/word/2006/wordml" xmlns:wps="http://schemas.microsoft.com/office/word/2010/wordprocessingShape" mc:Ignorable="w14 w15 w16se w16cid w16 w16cex w16sdtdh wp14">
   <w:sdt>
     <w:sdtPr>
       <w:id w:val="-1658533175"/>
@@ -3291,7 +4042,7 @@
 </file>
 
 <file path=word/footer2.xml><?xml version="1.0" encoding="utf-8"?>
-<w:ftr xmlns:wpc="http://schemas.microsoft.com/office/word/2010/wordprocessingCanvas" xmlns:cx="http://schemas.microsoft.com/office/drawing/2014/chartex" xmlns:cx1="http://schemas.microsoft.com/office/drawing/2015/9/8/chartex" xmlns:cx2="http://schemas.microsoft.com/office/drawing/2015/10/21/chartex" xmlns:cx3="http://schemas.microsoft.com/office/drawing/2016/5/9/chartex" xmlns:cx4="http://schemas.microsoft.com/office/drawing/2016/5/10/chartex" xmlns:cx5="http://schemas.microsoft.com/office/drawing/2016/5/11/chartex" xmlns:cx6="http://schemas.microsoft.com/office/drawing/2016/5/12/chartex" xmlns:cx7="http://schemas.microsoft.com/office/drawing/2016/5/13/chartex" xmlns:cx8="http://schemas.microsoft.com/office/drawing/2016/5/14/chartex" xmlns:mc="http://schemas.openxmlformats.org/markup-compatibility/2006" xmlns:aink="http://schemas.microsoft.com/office/drawing/2016/ink" xmlns:am3d="http://schemas.microsoft.com/office/drawing/2017/model3d" xmlns:o="urn:schemas-microsoft-com:office:office" xmlns:oel="http://schemas.microsoft.com/office/2019/extlst" xmlns:r="http://schemas.openxmlformats.org/officeDocument/2006/relationships" xmlns:m="http://schemas.openxmlformats.org/officeDocument/2006/math" xmlns:v="urn:schemas-microsoft-com:vml" xmlns:wp14="http://schemas.microsoft.com/office/word/2010/wordprocessingDrawing" xmlns:wp="http://schemas.openxmlformats.org/drawingml/2006/wordprocessingDrawing" xmlns:w10="urn:schemas-microsoft-com:office:word" xmlns:w="http://schemas.openxmlformats.org/wordprocessingml/2006/main" xmlns:w14="http://schemas.microsoft.com/office/word/2010/wordml" xmlns:w15="http://schemas.microsoft.com/office/word/2012/wordml" xmlns:w16cex="http://schemas.microsoft.com/office/word/2018/wordml/cex" xmlns:w16cid="http://schemas.microsoft.com/office/word/2016/wordml/cid" xmlns:w16="http://schemas.microsoft.com/office/word/2018/wordml" xmlns:w16du="http://schemas.microsoft.com/office/word/2023/wordml/word16du" xmlns:w16sdtdh="http://schemas.microsoft.com/office/word/2020/wordml/sdtdatahash" xmlns:w16se="http://schemas.microsoft.com/office/word/2015/wordml/symex" xmlns:wpg="http://schemas.microsoft.com/office/word/2010/wordprocessingGroup" xmlns:wpi="http://schemas.microsoft.com/office/word/2010/wordprocessingInk" xmlns:wne="http://schemas.microsoft.com/office/word/2006/wordml" xmlns:wps="http://schemas.microsoft.com/office/word/2010/wordprocessingShape" mc:Ignorable="w14 w15 w16se w16cid w16 w16cex w16sdtdh wp14">
+<w:ftr xmlns:wpc="http://schemas.microsoft.com/office/word/2010/wordprocessingCanvas" xmlns:cx="http://schemas.microsoft.com/office/drawing/2014/chartex" xmlns:cx1="http://schemas.microsoft.com/office/drawing/2015/9/8/chartex" xmlns:cx2="http://schemas.microsoft.com/office/drawing/2015/10/21/chartex" xmlns:cx3="http://schemas.microsoft.com/office/drawing/2016/5/9/chartex" xmlns:cx4="http://schemas.microsoft.com/office/drawing/2016/5/10/chartex" xmlns:cx5="http://schemas.microsoft.com/office/drawing/2016/5/11/chartex" xmlns:cx6="http://schemas.microsoft.com/office/drawing/2016/5/12/chartex" xmlns:cx7="http://schemas.microsoft.com/office/drawing/2016/5/13/chartex" xmlns:cx8="http://schemas.microsoft.com/office/drawing/2016/5/14/chartex" xmlns:mc="http://schemas.openxmlformats.org/markup-compatibility/2006" xmlns:aink="http://schemas.microsoft.com/office/drawing/2016/ink" xmlns:am3d="http://schemas.microsoft.com/office/drawing/2017/model3d" xmlns:o="urn:schemas-microsoft-com:office:office" xmlns:oel="http://schemas.microsoft.com/office/2019/extlst" xmlns:r="http://schemas.openxmlformats.org/officeDocument/2006/relationships" xmlns:m="http://schemas.openxmlformats.org/officeDocument/2006/math" xmlns:v="urn:schemas-microsoft-com:vml" xmlns:wp14="http://schemas.microsoft.com/office/word/2010/wordprocessingDrawing" xmlns:wp="http://schemas.openxmlformats.org/drawingml/2006/wordprocessingDrawing" xmlns:w10="urn:schemas-microsoft-com:office:word" xmlns:w="http://schemas.openxmlformats.org/wordprocessingml/2006/main" xmlns:w14="http://schemas.microsoft.com/office/word/2010/wordml" xmlns:w15="http://schemas.microsoft.com/office/word/2012/wordml" xmlns:w16cex="http://schemas.microsoft.com/office/word/2018/wordml/cex" xmlns:w16cid="http://schemas.microsoft.com/office/word/2016/wordml/cid" xmlns:w16="http://schemas.microsoft.com/office/word/2018/wordml" xmlns:w16sdtdh="http://schemas.microsoft.com/office/word/2020/wordml/sdtdatahash" xmlns:w16se="http://schemas.microsoft.com/office/word/2015/wordml/symex" xmlns:wpg="http://schemas.microsoft.com/office/word/2010/wordprocessingGroup" xmlns:wpi="http://schemas.microsoft.com/office/word/2010/wordprocessingInk" xmlns:wne="http://schemas.microsoft.com/office/word/2006/wordml" xmlns:wps="http://schemas.microsoft.com/office/word/2010/wordprocessingShape" mc:Ignorable="w14 w15 w16se w16cid w16 w16cex w16sdtdh wp14">
   <w:sdt>
     <w:sdtPr>
       <w:id w:val="-271014513"/>
@@ -3421,7 +4172,7 @@
 </file>
 
 <file path=word/footnotes.xml><?xml version="1.0" encoding="utf-8"?>
-<w:footnotes xmlns:wpc="http://schemas.microsoft.com/office/word/2010/wordprocessingCanvas" xmlns:cx="http://schemas.microsoft.com/office/drawing/2014/chartex" xmlns:cx1="http://schemas.microsoft.com/office/drawing/2015/9/8/chartex" xmlns:cx2="http://schemas.microsoft.com/office/drawing/2015/10/21/chartex" xmlns:cx3="http://schemas.microsoft.com/office/drawing/2016/5/9/chartex" xmlns:cx4="http://schemas.microsoft.com/office/drawing/2016/5/10/chartex" xmlns:cx5="http://schemas.microsoft.com/office/drawing/2016/5/11/chartex" xmlns:cx6="http://schemas.microsoft.com/office/drawing/2016/5/12/chartex" xmlns:cx7="http://schemas.microsoft.com/office/drawing/2016/5/13/chartex" xmlns:cx8="http://schemas.microsoft.com/office/drawing/2016/5/14/chartex" xmlns:mc="http://schemas.openxmlformats.org/markup-compatibility/2006" xmlns:aink="http://schemas.microsoft.com/office/drawing/2016/ink" xmlns:am3d="http://schemas.microsoft.com/office/drawing/2017/model3d" xmlns:o="urn:schemas-microsoft-com:office:office" xmlns:oel="http://schemas.microsoft.com/office/2019/extlst" xmlns:r="http://schemas.openxmlformats.org/officeDocument/2006/relationships" xmlns:m="http://schemas.openxmlformats.org/officeDocument/2006/math" xmlns:v="urn:schemas-microsoft-com:vml" xmlns:wp14="http://schemas.microsoft.com/office/word/2010/wordprocessingDrawing" xmlns:wp="http://schemas.openxmlformats.org/drawingml/2006/wordprocessingDrawing" xmlns:w10="urn:schemas-microsoft-com:office:word" xmlns:w="http://schemas.openxmlformats.org/wordprocessingml/2006/main" xmlns:w14="http://schemas.microsoft.com/office/word/2010/wordml" xmlns:w15="http://schemas.microsoft.com/office/word/2012/wordml" xmlns:w16cex="http://schemas.microsoft.com/office/word/2018/wordml/cex" xmlns:w16cid="http://schemas.microsoft.com/office/word/2016/wordml/cid" xmlns:w16="http://schemas.microsoft.com/office/word/2018/wordml" xmlns:w16du="http://schemas.microsoft.com/office/word/2023/wordml/word16du" xmlns:w16sdtdh="http://schemas.microsoft.com/office/word/2020/wordml/sdtdatahash" xmlns:w16se="http://schemas.microsoft.com/office/word/2015/wordml/symex" xmlns:wpg="http://schemas.microsoft.com/office/word/2010/wordprocessingGroup" xmlns:wpi="http://schemas.microsoft.com/office/word/2010/wordprocessingInk" xmlns:wne="http://schemas.microsoft.com/office/word/2006/wordml" xmlns:wps="http://schemas.microsoft.com/office/word/2010/wordprocessingShape" mc:Ignorable="w14 w15 w16se w16cid w16 w16cex w16sdtdh wp14">
+<w:footnotes xmlns:wpc="http://schemas.microsoft.com/office/word/2010/wordprocessingCanvas" xmlns:cx="http://schemas.microsoft.com/office/drawing/2014/chartex" xmlns:cx1="http://schemas.microsoft.com/office/drawing/2015/9/8/chartex" xmlns:cx2="http://schemas.microsoft.com/office/drawing/2015/10/21/chartex" xmlns:cx3="http://schemas.microsoft.com/office/drawing/2016/5/9/chartex" xmlns:cx4="http://schemas.microsoft.com/office/drawing/2016/5/10/chartex" xmlns:cx5="http://schemas.microsoft.com/office/drawing/2016/5/11/chartex" xmlns:cx6="http://schemas.microsoft.com/office/drawing/2016/5/12/chartex" xmlns:cx7="http://schemas.microsoft.com/office/drawing/2016/5/13/chartex" xmlns:cx8="http://schemas.microsoft.com/office/drawing/2016/5/14/chartex" xmlns:mc="http://schemas.openxmlformats.org/markup-compatibility/2006" xmlns:aink="http://schemas.microsoft.com/office/drawing/2016/ink" xmlns:am3d="http://schemas.microsoft.com/office/drawing/2017/model3d" xmlns:o="urn:schemas-microsoft-com:office:office" xmlns:oel="http://schemas.microsoft.com/office/2019/extlst" xmlns:r="http://schemas.openxmlformats.org/officeDocument/2006/relationships" xmlns:m="http://schemas.openxmlformats.org/officeDocument/2006/math" xmlns:v="urn:schemas-microsoft-com:vml" xmlns:wp14="http://schemas.microsoft.com/office/word/2010/wordprocessingDrawing" xmlns:wp="http://schemas.openxmlformats.org/drawingml/2006/wordprocessingDrawing" xmlns:w10="urn:schemas-microsoft-com:office:word" xmlns:w="http://schemas.openxmlformats.org/wordprocessingml/2006/main" xmlns:w14="http://schemas.microsoft.com/office/word/2010/wordml" xmlns:w15="http://schemas.microsoft.com/office/word/2012/wordml" xmlns:w16cex="http://schemas.microsoft.com/office/word/2018/wordml/cex" xmlns:w16cid="http://schemas.microsoft.com/office/word/2016/wordml/cid" xmlns:w16="http://schemas.microsoft.com/office/word/2018/wordml" xmlns:w16sdtdh="http://schemas.microsoft.com/office/word/2020/wordml/sdtdatahash" xmlns:w16se="http://schemas.microsoft.com/office/word/2015/wordml/symex" xmlns:wpg="http://schemas.microsoft.com/office/word/2010/wordprocessingGroup" xmlns:wpi="http://schemas.microsoft.com/office/word/2010/wordprocessingInk" xmlns:wne="http://schemas.microsoft.com/office/word/2006/wordml" xmlns:wps="http://schemas.microsoft.com/office/word/2010/wordprocessingShape" mc:Ignorable="w14 w15 w16se w16cid w16 w16cex w16sdtdh wp14">
   <w:footnote w:type="separator" w:id="-1">
     <w:p>
       <w:pPr>
@@ -3446,7 +4197,7 @@
 </file>
 
 <file path=word/header1.xml><?xml version="1.0" encoding="utf-8"?>
-<w:hdr xmlns:wpc="http://schemas.microsoft.com/office/word/2010/wordprocessingCanvas" xmlns:cx="http://schemas.microsoft.com/office/drawing/2014/chartex" xmlns:cx1="http://schemas.microsoft.com/office/drawing/2015/9/8/chartex" xmlns:cx2="http://schemas.microsoft.com/office/drawing/2015/10/21/chartex" xmlns:cx3="http://schemas.microsoft.com/office/drawing/2016/5/9/chartex" xmlns:cx4="http://schemas.microsoft.com/office/drawing/2016/5/10/chartex" xmlns:cx5="http://schemas.microsoft.com/office/drawing/2016/5/11/chartex" xmlns:cx6="http://schemas.microsoft.com/office/drawing/2016/5/12/chartex" xmlns:cx7="http://schemas.microsoft.com/office/drawing/2016/5/13/chartex" xmlns:cx8="http://schemas.microsoft.com/office/drawing/2016/5/14/chartex" xmlns:mc="http://schemas.openxmlformats.org/markup-compatibility/2006" xmlns:aink="http://schemas.microsoft.com/office/drawing/2016/ink" xmlns:am3d="http://schemas.microsoft.com/office/drawing/2017/model3d" xmlns:o="urn:schemas-microsoft-com:office:office" xmlns:oel="http://schemas.microsoft.com/office/2019/extlst" xmlns:r="http://schemas.openxmlformats.org/officeDocument/2006/relationships" xmlns:m="http://schemas.openxmlformats.org/officeDocument/2006/math" xmlns:v="urn:schemas-microsoft-com:vml" xmlns:wp14="http://schemas.microsoft.com/office/word/2010/wordprocessingDrawing" xmlns:wp="http://schemas.openxmlformats.org/drawingml/2006/wordprocessingDrawing" xmlns:w10="urn:schemas-microsoft-com:office:word" xmlns:w="http://schemas.openxmlformats.org/wordprocessingml/2006/main" xmlns:w14="http://schemas.microsoft.com/office/word/2010/wordml" xmlns:w15="http://schemas.microsoft.com/office/word/2012/wordml" xmlns:w16cex="http://schemas.microsoft.com/office/word/2018/wordml/cex" xmlns:w16cid="http://schemas.microsoft.com/office/word/2016/wordml/cid" xmlns:w16="http://schemas.microsoft.com/office/word/2018/wordml" xmlns:w16du="http://schemas.microsoft.com/office/word/2023/wordml/word16du" xmlns:w16sdtdh="http://schemas.microsoft.com/office/word/2020/wordml/sdtdatahash" xmlns:w16se="http://schemas.microsoft.com/office/word/2015/wordml/symex" xmlns:wpg="http://schemas.microsoft.com/office/word/2010/wordprocessingGroup" xmlns:wpi="http://schemas.microsoft.com/office/word/2010/wordprocessingInk" xmlns:wne="http://schemas.microsoft.com/office/word/2006/wordml" xmlns:wps="http://schemas.microsoft.com/office/word/2010/wordprocessingShape" mc:Ignorable="w14 w15 w16se w16cid w16 w16cex w16sdtdh wp14">
+<w:hdr xmlns:wpc="http://schemas.microsoft.com/office/word/2010/wordprocessingCanvas" xmlns:cx="http://schemas.microsoft.com/office/drawing/2014/chartex" xmlns:cx1="http://schemas.microsoft.com/office/drawing/2015/9/8/chartex" xmlns:cx2="http://schemas.microsoft.com/office/drawing/2015/10/21/chartex" xmlns:cx3="http://schemas.microsoft.com/office/drawing/2016/5/9/chartex" xmlns:cx4="http://schemas.microsoft.com/office/drawing/2016/5/10/chartex" xmlns:cx5="http://schemas.microsoft.com/office/drawing/2016/5/11/chartex" xmlns:cx6="http://schemas.microsoft.com/office/drawing/2016/5/12/chartex" xmlns:cx7="http://schemas.microsoft.com/office/drawing/2016/5/13/chartex" xmlns:cx8="http://schemas.microsoft.com/office/drawing/2016/5/14/chartex" xmlns:mc="http://schemas.openxmlformats.org/markup-compatibility/2006" xmlns:aink="http://schemas.microsoft.com/office/drawing/2016/ink" xmlns:am3d="http://schemas.microsoft.com/office/drawing/2017/model3d" xmlns:o="urn:schemas-microsoft-com:office:office" xmlns:oel="http://schemas.microsoft.com/office/2019/extlst" xmlns:r="http://schemas.openxmlformats.org/officeDocument/2006/relationships" xmlns:m="http://schemas.openxmlformats.org/officeDocument/2006/math" xmlns:v="urn:schemas-microsoft-com:vml" xmlns:wp14="http://schemas.microsoft.com/office/word/2010/wordprocessingDrawing" xmlns:wp="http://schemas.openxmlformats.org/drawingml/2006/wordprocessingDrawing" xmlns:w10="urn:schemas-microsoft-com:office:word" xmlns:w="http://schemas.openxmlformats.org/wordprocessingml/2006/main" xmlns:w14="http://schemas.microsoft.com/office/word/2010/wordml" xmlns:w15="http://schemas.microsoft.com/office/word/2012/wordml" xmlns:w16cex="http://schemas.microsoft.com/office/word/2018/wordml/cex" xmlns:w16cid="http://schemas.microsoft.com/office/word/2016/wordml/cid" xmlns:w16="http://schemas.microsoft.com/office/word/2018/wordml" xmlns:w16sdtdh="http://schemas.microsoft.com/office/word/2020/wordml/sdtdatahash" xmlns:w16se="http://schemas.microsoft.com/office/word/2015/wordml/symex" xmlns:wpg="http://schemas.microsoft.com/office/word/2010/wordprocessingGroup" xmlns:wpi="http://schemas.microsoft.com/office/word/2010/wordprocessingInk" xmlns:wne="http://schemas.microsoft.com/office/word/2006/wordml" xmlns:wps="http://schemas.microsoft.com/office/word/2010/wordprocessingShape" mc:Ignorable="w14 w15 w16se w16cid w16 w16cex w16sdtdh wp14">
   <w:p>
     <w:pPr>
       <w:pStyle w:val="Header"/>
@@ -3542,7 +4293,7 @@
 </file>
 
 <file path=word/header2.xml><?xml version="1.0" encoding="utf-8"?>
-<w:hdr xmlns:wpc="http://schemas.microsoft.com/office/word/2010/wordprocessingCanvas" xmlns:cx="http://schemas.microsoft.com/office/drawing/2014/chartex" xmlns:cx1="http://schemas.microsoft.com/office/drawing/2015/9/8/chartex" xmlns:cx2="http://schemas.microsoft.com/office/drawing/2015/10/21/chartex" xmlns:cx3="http://schemas.microsoft.com/office/drawing/2016/5/9/chartex" xmlns:cx4="http://schemas.microsoft.com/office/drawing/2016/5/10/chartex" xmlns:cx5="http://schemas.microsoft.com/office/drawing/2016/5/11/chartex" xmlns:cx6="http://schemas.microsoft.com/office/drawing/2016/5/12/chartex" xmlns:cx7="http://schemas.microsoft.com/office/drawing/2016/5/13/chartex" xmlns:cx8="http://schemas.microsoft.com/office/drawing/2016/5/14/chartex" xmlns:mc="http://schemas.openxmlformats.org/markup-compatibility/2006" xmlns:aink="http://schemas.microsoft.com/office/drawing/2016/ink" xmlns:am3d="http://schemas.microsoft.com/office/drawing/2017/model3d" xmlns:o="urn:schemas-microsoft-com:office:office" xmlns:oel="http://schemas.microsoft.com/office/2019/extlst" xmlns:r="http://schemas.openxmlformats.org/officeDocument/2006/relationships" xmlns:m="http://schemas.openxmlformats.org/officeDocument/2006/math" xmlns:v="urn:schemas-microsoft-com:vml" xmlns:wp14="http://schemas.microsoft.com/office/word/2010/wordprocessingDrawing" xmlns:wp="http://schemas.openxmlformats.org/drawingml/2006/wordprocessingDrawing" xmlns:w10="urn:schemas-microsoft-com:office:word" xmlns:w="http://schemas.openxmlformats.org/wordprocessingml/2006/main" xmlns:w14="http://schemas.microsoft.com/office/word/2010/wordml" xmlns:w15="http://schemas.microsoft.com/office/word/2012/wordml" xmlns:w16cex="http://schemas.microsoft.com/office/word/2018/wordml/cex" xmlns:w16cid="http://schemas.microsoft.com/office/word/2016/wordml/cid" xmlns:w16="http://schemas.microsoft.com/office/word/2018/wordml" xmlns:w16du="http://schemas.microsoft.com/office/word/2023/wordml/word16du" xmlns:w16sdtdh="http://schemas.microsoft.com/office/word/2020/wordml/sdtdatahash" xmlns:w16se="http://schemas.microsoft.com/office/word/2015/wordml/symex" xmlns:wpg="http://schemas.microsoft.com/office/word/2010/wordprocessingGroup" xmlns:wpi="http://schemas.microsoft.com/office/word/2010/wordprocessingInk" xmlns:wne="http://schemas.microsoft.com/office/word/2006/wordml" xmlns:wps="http://schemas.microsoft.com/office/word/2010/wordprocessingShape" mc:Ignorable="w14 w15 w16se w16cid w16 w16cex w16sdtdh wp14">
+<w:hdr xmlns:wpc="http://schemas.microsoft.com/office/word/2010/wordprocessingCanvas" xmlns:cx="http://schemas.microsoft.com/office/drawing/2014/chartex" xmlns:cx1="http://schemas.microsoft.com/office/drawing/2015/9/8/chartex" xmlns:cx2="http://schemas.microsoft.com/office/drawing/2015/10/21/chartex" xmlns:cx3="http://schemas.microsoft.com/office/drawing/2016/5/9/chartex" xmlns:cx4="http://schemas.microsoft.com/office/drawing/2016/5/10/chartex" xmlns:cx5="http://schemas.microsoft.com/office/drawing/2016/5/11/chartex" xmlns:cx6="http://schemas.microsoft.com/office/drawing/2016/5/12/chartex" xmlns:cx7="http://schemas.microsoft.com/office/drawing/2016/5/13/chartex" xmlns:cx8="http://schemas.microsoft.com/office/drawing/2016/5/14/chartex" xmlns:mc="http://schemas.openxmlformats.org/markup-compatibility/2006" xmlns:aink="http://schemas.microsoft.com/office/drawing/2016/ink" xmlns:am3d="http://schemas.microsoft.com/office/drawing/2017/model3d" xmlns:o="urn:schemas-microsoft-com:office:office" xmlns:oel="http://schemas.microsoft.com/office/2019/extlst" xmlns:r="http://schemas.openxmlformats.org/officeDocument/2006/relationships" xmlns:m="http://schemas.openxmlformats.org/officeDocument/2006/math" xmlns:v="urn:schemas-microsoft-com:vml" xmlns:wp14="http://schemas.microsoft.com/office/word/2010/wordprocessingDrawing" xmlns:wp="http://schemas.openxmlformats.org/drawingml/2006/wordprocessingDrawing" xmlns:w10="urn:schemas-microsoft-com:office:word" xmlns:w="http://schemas.openxmlformats.org/wordprocessingml/2006/main" xmlns:w14="http://schemas.microsoft.com/office/word/2010/wordml" xmlns:w15="http://schemas.microsoft.com/office/word/2012/wordml" xmlns:w16cex="http://schemas.microsoft.com/office/word/2018/wordml/cex" xmlns:w16cid="http://schemas.microsoft.com/office/word/2016/wordml/cid" xmlns:w16="http://schemas.microsoft.com/office/word/2018/wordml" xmlns:w16sdtdh="http://schemas.microsoft.com/office/word/2020/wordml/sdtdatahash" xmlns:w16se="http://schemas.microsoft.com/office/word/2015/wordml/symex" xmlns:wpg="http://schemas.microsoft.com/office/word/2010/wordprocessingGroup" xmlns:wpi="http://schemas.microsoft.com/office/word/2010/wordprocessingInk" xmlns:wne="http://schemas.microsoft.com/office/word/2006/wordml" xmlns:wps="http://schemas.microsoft.com/office/word/2010/wordprocessingShape" mc:Ignorable="w14 w15 w16se w16cid w16 w16cex w16sdtdh wp14">
   <w:p>
     <w:pPr>
       <w:pStyle w:val="Header"/>
@@ -3631,7 +4382,7 @@
 </file>
 
 <file path=word/numbering.xml><?xml version="1.0" encoding="utf-8"?>
-<w:numbering xmlns:wpc="http://schemas.microsoft.com/office/word/2010/wordprocessingCanvas" xmlns:cx="http://schemas.microsoft.com/office/drawing/2014/chartex" xmlns:cx1="http://schemas.microsoft.com/office/drawing/2015/9/8/chartex" xmlns:cx2="http://schemas.microsoft.com/office/drawing/2015/10/21/chartex" xmlns:cx3="http://schemas.microsoft.com/office/drawing/2016/5/9/chartex" xmlns:cx4="http://schemas.microsoft.com/office/drawing/2016/5/10/chartex" xmlns:cx5="http://schemas.microsoft.com/office/drawing/2016/5/11/chartex" xmlns:cx6="http://schemas.microsoft.com/office/drawing/2016/5/12/chartex" xmlns:cx7="http://schemas.microsoft.com/office/drawing/2016/5/13/chartex" xmlns:cx8="http://schemas.microsoft.com/office/drawing/2016/5/14/chartex" xmlns:mc="http://schemas.openxmlformats.org/markup-compatibility/2006" xmlns:aink="http://schemas.microsoft.com/office/drawing/2016/ink" xmlns:am3d="http://schemas.microsoft.com/office/drawing/2017/model3d" xmlns:o="urn:schemas-microsoft-com:office:office" xmlns:oel="http://schemas.microsoft.com/office/2019/extlst" xmlns:r="http://schemas.openxmlformats.org/officeDocument/2006/relationships" xmlns:m="http://schemas.openxmlformats.org/officeDocument/2006/math" xmlns:v="urn:schemas-microsoft-com:vml" xmlns:wp14="http://schemas.microsoft.com/office/word/2010/wordprocessingDrawing" xmlns:wp="http://schemas.openxmlformats.org/drawingml/2006/wordprocessingDrawing" xmlns:w10="urn:schemas-microsoft-com:office:word" xmlns:w="http://schemas.openxmlformats.org/wordprocessingml/2006/main" xmlns:w14="http://schemas.microsoft.com/office/word/2010/wordml" xmlns:w15="http://schemas.microsoft.com/office/word/2012/wordml" xmlns:w16cex="http://schemas.microsoft.com/office/word/2018/wordml/cex" xmlns:w16cid="http://schemas.microsoft.com/office/word/2016/wordml/cid" xmlns:w16="http://schemas.microsoft.com/office/word/2018/wordml" xmlns:w16du="http://schemas.microsoft.com/office/word/2023/wordml/word16du" xmlns:w16sdtdh="http://schemas.microsoft.com/office/word/2020/wordml/sdtdatahash" xmlns:w16se="http://schemas.microsoft.com/office/word/2015/wordml/symex" xmlns:wpg="http://schemas.microsoft.com/office/word/2010/wordprocessingGroup" xmlns:wpi="http://schemas.microsoft.com/office/word/2010/wordprocessingInk" xmlns:wne="http://schemas.microsoft.com/office/word/2006/wordml" xmlns:wps="http://schemas.microsoft.com/office/word/2010/wordprocessingShape" mc:Ignorable="w14 w15 w16se w16cid w16 w16cex w16sdtdh wp14">
+<w:numbering xmlns:wpc="http://schemas.microsoft.com/office/word/2010/wordprocessingCanvas" xmlns:cx="http://schemas.microsoft.com/office/drawing/2014/chartex" xmlns:cx1="http://schemas.microsoft.com/office/drawing/2015/9/8/chartex" xmlns:cx2="http://schemas.microsoft.com/office/drawing/2015/10/21/chartex" xmlns:cx3="http://schemas.microsoft.com/office/drawing/2016/5/9/chartex" xmlns:cx4="http://schemas.microsoft.com/office/drawing/2016/5/10/chartex" xmlns:cx5="http://schemas.microsoft.com/office/drawing/2016/5/11/chartex" xmlns:cx6="http://schemas.microsoft.com/office/drawing/2016/5/12/chartex" xmlns:cx7="http://schemas.microsoft.com/office/drawing/2016/5/13/chartex" xmlns:cx8="http://schemas.microsoft.com/office/drawing/2016/5/14/chartex" xmlns:mc="http://schemas.openxmlformats.org/markup-compatibility/2006" xmlns:aink="http://schemas.microsoft.com/office/drawing/2016/ink" xmlns:am3d="http://schemas.microsoft.com/office/drawing/2017/model3d" xmlns:o="urn:schemas-microsoft-com:office:office" xmlns:oel="http://schemas.microsoft.com/office/2019/extlst" xmlns:r="http://schemas.openxmlformats.org/officeDocument/2006/relationships" xmlns:m="http://schemas.openxmlformats.org/officeDocument/2006/math" xmlns:v="urn:schemas-microsoft-com:vml" xmlns:wp14="http://schemas.microsoft.com/office/word/2010/wordprocessingDrawing" xmlns:wp="http://schemas.openxmlformats.org/drawingml/2006/wordprocessingDrawing" xmlns:w10="urn:schemas-microsoft-com:office:word" xmlns:w="http://schemas.openxmlformats.org/wordprocessingml/2006/main" xmlns:w14="http://schemas.microsoft.com/office/word/2010/wordml" xmlns:w15="http://schemas.microsoft.com/office/word/2012/wordml" xmlns:w16cex="http://schemas.microsoft.com/office/word/2018/wordml/cex" xmlns:w16cid="http://schemas.microsoft.com/office/word/2016/wordml/cid" xmlns:w16="http://schemas.microsoft.com/office/word/2018/wordml" xmlns:w16sdtdh="http://schemas.microsoft.com/office/word/2020/wordml/sdtdatahash" xmlns:w16se="http://schemas.microsoft.com/office/word/2015/wordml/symex" xmlns:wpg="http://schemas.microsoft.com/office/word/2010/wordprocessingGroup" xmlns:wpi="http://schemas.microsoft.com/office/word/2010/wordprocessingInk" xmlns:wne="http://schemas.microsoft.com/office/word/2006/wordml" xmlns:wps="http://schemas.microsoft.com/office/word/2010/wordprocessingShape" mc:Ignorable="w14 w15 w16se w16cid w16 w16cex w16sdtdh wp14">
   <w:abstractNum w:abstractNumId="0" w15:restartNumberingAfterBreak="0">
     <w:nsid w:val="00765FA6"/>
     <w:multiLevelType w:val="hybridMultilevel"/>
@@ -4719,6 +5470,18 @@
   </w:num>
   <w:num w:numId="10" w16cid:durableId="974406684">
     <w:abstractNumId w:val="4"/>
+  </w:num>
+  <w:num w:numId="11" w16cid:durableId="1452020043">
+    <w:abstractNumId w:val="5"/>
+    <w:lvlOverride w:ilvl="0"/>
+    <w:lvlOverride w:ilvl="1"/>
+    <w:lvlOverride w:ilvl="2"/>
+    <w:lvlOverride w:ilvl="3"/>
+    <w:lvlOverride w:ilvl="4"/>
+    <w:lvlOverride w:ilvl="5"/>
+    <w:lvlOverride w:ilvl="6"/>
+    <w:lvlOverride w:ilvl="7"/>
+    <w:lvlOverride w:ilvl="8"/>
   </w:num>
 </w:numbering>
 </file>

</xml_diff>

<commit_message>
TMA02 LSEP & EDI write up
LSEP & EDI write up for tma02
</commit_message>
<xml_diff>
--- a/TM470_TMA02_Lucy_Morris_zx181423.docx
+++ b/TM470_TMA02_Lucy_Morris_zx181423.docx
@@ -15,8 +15,17 @@
           <w:sz w:val="52"/>
           <w:szCs w:val="52"/>
         </w:rPr>
-        <w:t>The design of a web application to act as a hub of services for the transgender community in Liverpool</w:t>
-      </w:r>
+        <w:t xml:space="preserve">The design of a web application to act as a hub of services for the transgender community in </w:t>
+      </w:r>
+      <w:proofErr w:type="gramStart"/>
+      <w:r>
+        <w:rPr>
+          <w:sz w:val="52"/>
+          <w:szCs w:val="52"/>
+        </w:rPr>
+        <w:t>Liverpool</w:t>
+      </w:r>
+      <w:proofErr w:type="gramEnd"/>
     </w:p>
     <w:p/>
     <w:p>
@@ -1638,8 +1647,13 @@
     <w:p>
       <w:bookmarkStart w:id="3" w:name="_Toc130589463"/>
       <w:r>
-        <w:t>The design of a web application to act as a hub of services for the transgender community in Liverpool</w:t>
-      </w:r>
+        <w:t xml:space="preserve">The design of a web application to act as a hub of services for the transgender community in </w:t>
+      </w:r>
+      <w:proofErr w:type="gramStart"/>
+      <w:r>
+        <w:t>Liverpool</w:t>
+      </w:r>
+      <w:proofErr w:type="gramEnd"/>
     </w:p>
     <w:p>
       <w:pPr>
@@ -1657,7 +1671,15 @@
     </w:p>
     <w:p>
       <w:r>
-        <w:t>The trans community attempts to solve these issues in numerous ways, mostly informal (e.g. by word of mouth in group chats), but two more formal ways are the Liverpool Trans Wiki [reference?] which catalogues and comments on many services that are available; and the Spirit Level peer support group which invites in guests from services to explain what they offer to the community. The proposed web app will seek to build on these solutions and incorporate this specialist knowledge into it.</w:t>
+        <w:t>The trans community attempts to solve these issues in numerous ways, mostly informal (</w:t>
+      </w:r>
+      <w:proofErr w:type="gramStart"/>
+      <w:r>
+        <w:t>e.g.</w:t>
+      </w:r>
+      <w:proofErr w:type="gramEnd"/>
+      <w:r>
+        <w:t xml:space="preserve"> by word of mouth in group chats), but two more formal ways are the Liverpool Trans Wiki [reference?] which catalogues and comments on many services that are available; and the Spirit Level peer support group which invites in guests from services to explain what they offer to the community. The proposed web app will seek to build on these solutions and incorporate this specialist knowledge into it.</w:t>
       </w:r>
     </w:p>
     <w:p>
@@ -1689,7 +1711,15 @@
         <w:t>, which</w:t>
       </w:r>
       <w:r>
-        <w:t xml:space="preserve"> will be filterable by type (e.g. mental health</w:t>
+        <w:t xml:space="preserve"> will be filterable by type (</w:t>
+      </w:r>
+      <w:proofErr w:type="gramStart"/>
+      <w:r>
+        <w:t>e.g.</w:t>
+      </w:r>
+      <w:proofErr w:type="gramEnd"/>
+      <w:r>
+        <w:t xml:space="preserve"> mental health</w:t>
       </w:r>
       <w:r>
         <w:t xml:space="preserve"> or peer support) and when a service is selected</w:t>
@@ -1757,8 +1787,13 @@
         <w:t>Scope</w:t>
       </w:r>
       <w:r>
-        <w:t xml:space="preserve"> – what is in and out of scope</w:t>
-      </w:r>
+        <w:t xml:space="preserve"> – what is in and out of </w:t>
+      </w:r>
+      <w:proofErr w:type="gramStart"/>
+      <w:r>
+        <w:t>scope</w:t>
+      </w:r>
+      <w:proofErr w:type="gramEnd"/>
     </w:p>
     <w:p/>
     <w:p>
@@ -1793,7 +1828,15 @@
         <w:spacing w:line="256" w:lineRule="auto"/>
       </w:pPr>
       <w:r>
-        <w:t>Representatives of services e.g. manager of a laser hair removal clinic</w:t>
+        <w:t xml:space="preserve">Representatives of services </w:t>
+      </w:r>
+      <w:proofErr w:type="gramStart"/>
+      <w:r>
+        <w:t>e.g.</w:t>
+      </w:r>
+      <w:proofErr w:type="gramEnd"/>
+      <w:r>
+        <w:t xml:space="preserve"> manager of a laser hair removal clinic</w:t>
       </w:r>
     </w:p>
     <w:p>
@@ -1819,8 +1862,13 @@
         <w:spacing w:line="256" w:lineRule="auto"/>
       </w:pPr>
       <w:r>
-        <w:t>May offer vital perspectives of how the app effects the community</w:t>
-      </w:r>
+        <w:t xml:space="preserve">May offer vital perspectives of how the app effects the </w:t>
+      </w:r>
+      <w:proofErr w:type="gramStart"/>
+      <w:r>
+        <w:t>community</w:t>
+      </w:r>
+      <w:proofErr w:type="gramEnd"/>
     </w:p>
     <w:p>
       <w:pPr>
@@ -2041,7 +2089,15 @@
         <w:t xml:space="preserve"> (medium impact, high likelihood): </w:t>
       </w:r>
       <w:r>
-        <w:t>Attempting to code non-routine tasks may cause significant delay. To mitigate this, the schedule will adjusted to include skills development as necessary, particularly for CSS.</w:t>
+        <w:t xml:space="preserve">Attempting to code non-routine tasks may cause significant delay. To mitigate this, the schedule will </w:t>
+      </w:r>
+      <w:proofErr w:type="gramStart"/>
+      <w:r>
+        <w:t>adjusted</w:t>
+      </w:r>
+      <w:proofErr w:type="gramEnd"/>
+      <w:r>
+        <w:t xml:space="preserve"> to include skills development as necessary, particularly for CSS.</w:t>
       </w:r>
     </w:p>
     <w:p>
@@ -2187,8 +2243,13 @@
         <w:spacing w:line="256" w:lineRule="auto"/>
       </w:pPr>
       <w:r>
-        <w:t>A database solution, which is free and open source and will be used to store all the data for the services</w:t>
-      </w:r>
+        <w:t xml:space="preserve">A database solution, which is free and open source and will be used to store all the data for the </w:t>
+      </w:r>
+      <w:proofErr w:type="gramStart"/>
+      <w:r>
+        <w:t>services</w:t>
+      </w:r>
+      <w:proofErr w:type="gramEnd"/>
     </w:p>
     <w:p>
       <w:pPr>
@@ -2241,8 +2302,13 @@
     </w:p>
     <w:p>
       <w:r>
-        <w:t>Restate tasks/subtasks, updated and with feedback from test users</w:t>
-      </w:r>
+        <w:t xml:space="preserve">Restate tasks/subtasks, updated and with feedback from test </w:t>
+      </w:r>
+      <w:proofErr w:type="gramStart"/>
+      <w:r>
+        <w:t>users</w:t>
+      </w:r>
+      <w:proofErr w:type="gramEnd"/>
     </w:p>
     <w:p>
       <w:r>
@@ -2260,8 +2326,13 @@
         <w:t xml:space="preserve"> to plan for </w:t>
       </w:r>
       <w:r>
-        <w:t>TMA01-&gt;TMA02</w:t>
-      </w:r>
+        <w:t>TMA01-&gt;</w:t>
+      </w:r>
+      <w:proofErr w:type="gramStart"/>
+      <w:r>
+        <w:t>TMA02</w:t>
+      </w:r>
+      <w:proofErr w:type="gramEnd"/>
     </w:p>
     <w:p>
       <w:r>
@@ -2313,7 +2384,23 @@
         <w:t>(</w:t>
       </w:r>
       <w:r>
-        <w:t>include TM354 text book &amp; volaire template</w:t>
+        <w:t xml:space="preserve">include TM354 </w:t>
+      </w:r>
+      <w:proofErr w:type="gramStart"/>
+      <w:r>
+        <w:t>text book</w:t>
+      </w:r>
+      <w:proofErr w:type="gramEnd"/>
+      <w:r>
+        <w:t xml:space="preserve"> &amp; </w:t>
+      </w:r>
+      <w:proofErr w:type="spellStart"/>
+      <w:r>
+        <w:t>volaire</w:t>
+      </w:r>
+      <w:proofErr w:type="spellEnd"/>
+      <w:r>
+        <w:t xml:space="preserve"> template</w:t>
       </w:r>
       <w:r>
         <w:t>??)</w:t>
@@ -2360,8 +2447,13 @@
         <w:t>ray (2022) produced an extensive video tutorial</w:t>
       </w:r>
       <w:r>
-        <w:t xml:space="preserve"> for freeCodeCamp</w:t>
-      </w:r>
+        <w:t xml:space="preserve"> for </w:t>
+      </w:r>
+      <w:proofErr w:type="spellStart"/>
+      <w:r>
+        <w:t>freeCodeCamp</w:t>
+      </w:r>
+      <w:proofErr w:type="spellEnd"/>
       <w:r>
         <w:t xml:space="preserve"> on CSS starting at the very basics including fonts and colour changes</w:t>
       </w:r>
@@ -2396,9 +2488,11 @@
       <w:r>
         <w:t xml:space="preserve"> </w:t>
       </w:r>
+      <w:proofErr w:type="spellStart"/>
       <w:r>
         <w:t>FreeCodeCamp</w:t>
       </w:r>
+      <w:proofErr w:type="spellEnd"/>
       <w:r>
         <w:t xml:space="preserve"> is a charity founded by a teacher to provide free</w:t>
       </w:r>
@@ -2406,10 +2500,18 @@
         <w:t xml:space="preserve"> online courses</w:t>
       </w:r>
       <w:r>
-        <w:t xml:space="preserve"> teaching coding and </w:t>
-      </w:r>
-      <w:r>
-        <w:t>also has other learning materials that may be useful going forward for the project, for example on JavaScript if required</w:t>
+        <w:t xml:space="preserve"> teaching coding </w:t>
+      </w:r>
+      <w:proofErr w:type="gramStart"/>
+      <w:r>
+        <w:t xml:space="preserve">and </w:t>
+      </w:r>
+      <w:r>
+        <w:t>also</w:t>
+      </w:r>
+      <w:proofErr w:type="gramEnd"/>
+      <w:r>
+        <w:t xml:space="preserve"> has other learning materials that may be useful going forward for the project, for example on JavaScript if required</w:t>
       </w:r>
       <w:r>
         <w:t xml:space="preserve">. </w:t>
@@ -2422,8 +2524,13 @@
       </w:r>
     </w:p>
     <w:p>
-      <w:r>
-        <w:t>Meiert (2015)</w:t>
+      <w:proofErr w:type="spellStart"/>
+      <w:r>
+        <w:t>Meiert</w:t>
+      </w:r>
+      <w:proofErr w:type="spellEnd"/>
+      <w:r>
+        <w:t xml:space="preserve"> (2015)</w:t>
       </w:r>
       <w:r>
         <w:t xml:space="preserve"> in ‘The Little Book of HTML/CSS Coding Guidelines’</w:t>
@@ -2435,7 +2542,15 @@
         <w:t>provides guidelines for coding, explaining good practise and the reasons for it.</w:t>
       </w:r>
       <w:r>
-        <w:t xml:space="preserve"> For example how to name classes/IDs so they properly reflect the purpose of an element and are </w:t>
+        <w:t xml:space="preserve"> For </w:t>
+      </w:r>
+      <w:proofErr w:type="gramStart"/>
+      <w:r>
+        <w:t>example</w:t>
+      </w:r>
+      <w:proofErr w:type="gramEnd"/>
+      <w:r>
+        <w:t xml:space="preserve"> how to name classes/IDs so they properly reflect the purpose of an element and are </w:t>
       </w:r>
       <w:r>
         <w:t>‘as short as possible but as long as necessary’. This will help ensure that the code is consistent and easy to read, both for other people but also for myself as the project goes on</w:t>
@@ -2450,7 +2565,15 @@
         <w:t xml:space="preserve"> and there is a need to</w:t>
       </w:r>
       <w:r>
-        <w:t xml:space="preserve"> return to code written months earlier. Similarly the W3C validation service (</w:t>
+        <w:t xml:space="preserve"> return to code written months earlier. </w:t>
+      </w:r>
+      <w:proofErr w:type="gramStart"/>
+      <w:r>
+        <w:t>Similarly</w:t>
+      </w:r>
+      <w:proofErr w:type="gramEnd"/>
+      <w:r>
+        <w:t xml:space="preserve"> the W3C validation service (</w:t>
       </w:r>
       <w:r>
         <w:rPr>
@@ -2639,7 +2762,15 @@
     </w:p>
     <w:p>
       <w:r>
-        <w:t>Nilsson &amp; Fagerstrom (2005) suggest</w:t>
+        <w:t xml:space="preserve">Nilsson &amp; </w:t>
+      </w:r>
+      <w:proofErr w:type="spellStart"/>
+      <w:r>
+        <w:t>Fagerstrom</w:t>
+      </w:r>
+      <w:proofErr w:type="spellEnd"/>
+      <w:r>
+        <w:t xml:space="preserve"> (2005) suggest</w:t>
       </w:r>
       <w:r>
         <w:t xml:space="preserve"> constructing a ‘stakeholder and requirements matrix’ which can be used to show “a rich picture of all the stakeholders” and </w:t>
@@ -2691,7 +2822,23 @@
         <w:t xml:space="preserve"> Some features had additional questions specific</w:t>
       </w:r>
       <w:r>
-        <w:t xml:space="preserve"> to it, for example with the events calendar participants were asked about how they would feel about ways they might interact with it (e.g. if they had to add the events themselves). The goal was to then parse needs that stakeholders might express in their answers and then line up their importance </w:t>
+        <w:t xml:space="preserve"> to it, for example with the events calendar participants were asked about how they would feel about ways they might interact with it (</w:t>
+      </w:r>
+      <w:proofErr w:type="gramStart"/>
+      <w:r>
+        <w:t>e.g.</w:t>
+      </w:r>
+      <w:proofErr w:type="gramEnd"/>
+      <w:r>
+        <w:t xml:space="preserve"> if they had to add the events themselves). The goal was to then parse needs that stakeholders might express in their answers and then line up their </w:t>
+      </w:r>
+      <w:proofErr w:type="gramStart"/>
+      <w:r>
+        <w:t>importance</w:t>
+      </w:r>
+      <w:proofErr w:type="gramEnd"/>
+      <w:r>
+        <w:t xml:space="preserve"> </w:t>
       </w:r>
     </w:p>
     <w:p>
@@ -2745,13 +2892,24 @@
     <w:p/>
     <w:p>
       <w:r>
+        <w:t>The responses</w:t>
+      </w:r>
+    </w:p>
+    <w:p/>
+    <w:p>
+      <w:r>
         <w:t>Explanation of questionnaire and choices for elicitation</w:t>
       </w:r>
     </w:p>
     <w:p>
       <w:r>
-        <w:t>Refer to lit review</w:t>
-      </w:r>
+        <w:t xml:space="preserve">Refer to lit </w:t>
+      </w:r>
+      <w:proofErr w:type="gramStart"/>
+      <w:r>
+        <w:t>review</w:t>
+      </w:r>
+      <w:proofErr w:type="gramEnd"/>
     </w:p>
     <w:p>
       <w:r>
@@ -2759,8 +2917,13 @@
       </w:r>
     </w:p>
     <w:p>
-      <w:r>
-        <w:t>Volaire template</w:t>
+      <w:proofErr w:type="spellStart"/>
+      <w:r>
+        <w:t>Volaire</w:t>
+      </w:r>
+      <w:proofErr w:type="spellEnd"/>
+      <w:r>
+        <w:t xml:space="preserve"> template</w:t>
       </w:r>
     </w:p>
     <w:p>
@@ -2770,8 +2933,13 @@
     </w:p>
     <w:p>
       <w:r>
-        <w:t>Limits of elicitation and what would be needed for a full release</w:t>
-      </w:r>
+        <w:t xml:space="preserve">Limits of elicitation and what would be needed for a full </w:t>
+      </w:r>
+      <w:proofErr w:type="gramStart"/>
+      <w:r>
+        <w:t>release</w:t>
+      </w:r>
+      <w:proofErr w:type="gramEnd"/>
     </w:p>
     <w:p>
       <w:pPr>
@@ -2967,8 +3135,13 @@
         <w:t xml:space="preserve"> and would therefore involve some learning, the schedule was changed so that some of the CSS would be tackled first to give more time to deal with any issues that might arise.</w:t>
       </w:r>
       <w:r>
-        <w:t xml:space="preserve"> Initially, the YouTube video by FreeCodeCamp</w:t>
-      </w:r>
+        <w:t xml:space="preserve"> Initially, the YouTube video by </w:t>
+      </w:r>
+      <w:proofErr w:type="spellStart"/>
+      <w:r>
+        <w:t>FreeCodeCamp</w:t>
+      </w:r>
+      <w:proofErr w:type="spellEnd"/>
       <w:r>
         <w:t xml:space="preserve"> (</w:t>
       </w:r>
@@ -3008,7 +3181,15 @@
         <w:t xml:space="preserve"> </w:t>
       </w:r>
       <w:r>
-        <w:t>Previously three types of designs were considered, a design similar to google maps, a design with menus that slide in from the sides and a very simplified design</w:t>
+        <w:t xml:space="preserve">Previously three types of designs were considered, a design </w:t>
+      </w:r>
+      <w:proofErr w:type="gramStart"/>
+      <w:r>
+        <w:t>similar to</w:t>
+      </w:r>
+      <w:proofErr w:type="gramEnd"/>
+      <w:r>
+        <w:t xml:space="preserve"> google maps, a design with menus that slide in from the sides and a very simplified design</w:t>
       </w:r>
       <w:r>
         <w:t xml:space="preserve"> and the conclusion was that a balance would have to be struck </w:t>
@@ -3082,8 +3263,13 @@
     </w:p>
     <w:p>
       <w:r>
-        <w:t>CSS learning and attempts at different styles</w:t>
-      </w:r>
+        <w:t xml:space="preserve">CSS learning and attempts at different </w:t>
+      </w:r>
+      <w:proofErr w:type="gramStart"/>
+      <w:r>
+        <w:t>styles</w:t>
+      </w:r>
+      <w:proofErr w:type="gramEnd"/>
     </w:p>
     <w:p>
       <w:r>
@@ -3200,9 +3386,14 @@
       </w:pPr>
       <w:bookmarkStart w:id="15" w:name="_Toc130589475"/>
       <w:r>
-        <w:t>3.2 Evaluating project management</w:t>
+        <w:t xml:space="preserve">3.2 Evaluating project </w:t>
+      </w:r>
+      <w:proofErr w:type="gramStart"/>
+      <w:r>
+        <w:t>management</w:t>
       </w:r>
       <w:bookmarkEnd w:id="15"/>
+      <w:proofErr w:type="gramEnd"/>
     </w:p>
     <w:p>
       <w:r>
@@ -3235,29 +3426,325 @@
     </w:p>
     <w:p>
       <w:r>
-        <w:t>LSEP in context of questionnaire, anonymity and data handling</w:t>
-      </w:r>
-    </w:p>
-    <w:p>
-      <w:r>
-        <w:t>EDI considering how the app will be safe for LGBT (also gender/racial bias)</w:t>
-      </w:r>
-    </w:p>
-    <w:p>
-      <w:r>
-        <w:t>Also consider accessibility issues (ideally look at this while developing UI)</w:t>
+        <w:t xml:space="preserve">LSEP in context of questionnaire, </w:t>
+      </w:r>
+      <w:proofErr w:type="gramStart"/>
+      <w:r>
+        <w:t>anonymity</w:t>
+      </w:r>
+      <w:proofErr w:type="gramEnd"/>
+      <w:r>
+        <w:t xml:space="preserve"> and data handling</w:t>
       </w:r>
     </w:p>
     <w:p/>
-    <w:p>
-      <w:r>
-        <w:t>While developing the user interface,</w:t>
-      </w:r>
-      <w:r>
-        <w:t xml:space="preserve"> accessibility was considered throughout in several ways. As </w:t>
-      </w:r>
-      <w:r>
-        <w:t>Gray states in his tutorial (reference), if the font size is set to a specific pixel size then it will stay at that size regardless of what settings the user might have. This may cause issues particularly for</w:t>
+    <w:p/>
+    <w:p>
+      <w:r>
+        <w:t>Although the application is being developed for a minority community, this does not necess</w:t>
+      </w:r>
+      <w:r>
+        <w:t>arily mean it automatically meets responsibilities for Equality, Diversity, and Inclusion. Even within the transgender community there are many different experiences that</w:t>
+      </w:r>
+      <w:r>
+        <w:t xml:space="preserve"> are quite different, trans masculine, trans feminine and non-binary for example. These identities often intersect with other identities such as neurodivergence (there is a statistical overlap with trans-ness – </w:t>
+      </w:r>
+      <w:r>
+        <w:rPr>
+          <w:color w:val="FF0000"/>
+        </w:rPr>
+        <w:t>reference</w:t>
+      </w:r>
+      <w:r>
+        <w:t>), race and disability.</w:t>
+      </w:r>
+      <w:r>
+        <w:t xml:space="preserve"> </w:t>
+      </w:r>
+      <w:r>
+        <w:t>For</w:t>
+      </w:r>
+      <w:r>
+        <w:t xml:space="preserve"> transgender pe</w:t>
+      </w:r>
+      <w:r>
+        <w:t>ople</w:t>
+      </w:r>
+      <w:r>
+        <w:t>, examining</w:t>
+      </w:r>
+      <w:r>
+        <w:t xml:space="preserve"> the nature of</w:t>
+      </w:r>
+      <w:r>
+        <w:t xml:space="preserve"> gender</w:t>
+      </w:r>
+      <w:r>
+        <w:t xml:space="preserve"> and how it exists in society</w:t>
+      </w:r>
+      <w:r>
+        <w:t xml:space="preserve"> </w:t>
+      </w:r>
+      <w:r>
+        <w:t>is often part of the experience of transition and trans feminine people frequently experience what is known as transmisogyny (</w:t>
+      </w:r>
+      <w:r>
+        <w:rPr>
+          <w:color w:val="FF0000"/>
+        </w:rPr>
+        <w:t xml:space="preserve">Julia </w:t>
+      </w:r>
+      <w:proofErr w:type="spellStart"/>
+      <w:r>
+        <w:rPr>
+          <w:color w:val="FF0000"/>
+        </w:rPr>
+        <w:t>Serano</w:t>
+      </w:r>
+      <w:proofErr w:type="spellEnd"/>
+      <w:r>
+        <w:rPr>
+          <w:color w:val="FF0000"/>
+        </w:rPr>
+        <w:t>, 2007</w:t>
+      </w:r>
+      <w:r>
+        <w:t xml:space="preserve">), the simultaneous experience of sexism and transphobia </w:t>
+      </w:r>
+      <w:proofErr w:type="gramStart"/>
+      <w:r>
+        <w:t>i.e.</w:t>
+      </w:r>
+      <w:proofErr w:type="gramEnd"/>
+      <w:r>
+        <w:t xml:space="preserve"> being dismissed as</w:t>
+      </w:r>
+      <w:r>
+        <w:t xml:space="preserve"> less or weak</w:t>
+      </w:r>
+      <w:r>
+        <w:t xml:space="preserve"> for being feminine, but also dangerous</w:t>
+      </w:r>
+      <w:r>
+        <w:t xml:space="preserve"> or perverted at the same time. </w:t>
+      </w:r>
+      <w:r>
+        <w:t>However,</w:t>
+      </w:r>
+      <w:r>
+        <w:t xml:space="preserve"> as a white, neurotypical, trans feminine person there are</w:t>
+      </w:r>
+      <w:r>
+        <w:t xml:space="preserve"> still</w:t>
+      </w:r>
+      <w:r>
+        <w:t xml:space="preserve"> unconscious biases that come with this</w:t>
+      </w:r>
+      <w:r>
+        <w:t xml:space="preserve"> that must be examined. Indeed, even the Harvard University test</w:t>
+      </w:r>
+      <w:r>
+        <w:t>s</w:t>
+      </w:r>
+      <w:r>
+        <w:t xml:space="preserve"> on implicit bias</w:t>
+      </w:r>
+      <w:r>
+        <w:t>es</w:t>
+      </w:r>
+      <w:r>
+        <w:t xml:space="preserve"> (</w:t>
+      </w:r>
+      <w:r>
+        <w:rPr>
+          <w:color w:val="FF0000"/>
+        </w:rPr>
+        <w:t>reference</w:t>
+      </w:r>
+      <w:r>
+        <w:t>) may themselves</w:t>
+      </w:r>
+      <w:r>
+        <w:t xml:space="preserve"> contain implicit biases</w:t>
+      </w:r>
+      <w:r>
+        <w:t>, such as asking for political views that range from ‘very conservative’ to ‘very liberal’</w:t>
+      </w:r>
+      <w:r>
+        <w:t xml:space="preserve">, </w:t>
+      </w:r>
+      <w:r>
+        <w:t>embedding an explicitly pro-capitalist view of politics</w:t>
+      </w:r>
+      <w:r>
+        <w:t xml:space="preserve"> and society</w:t>
+      </w:r>
+      <w:r>
+        <w:t>.</w:t>
+      </w:r>
+      <w:r>
+        <w:t xml:space="preserve"> </w:t>
+      </w:r>
+      <w:r>
+        <w:t>For</w:t>
+      </w:r>
+      <w:r>
+        <w:t xml:space="preserve"> </w:t>
+      </w:r>
+      <w:r>
+        <w:t>t</w:t>
+      </w:r>
+      <w:r>
+        <w:t>he</w:t>
+      </w:r>
+      <w:r>
+        <w:t>ir</w:t>
+      </w:r>
+      <w:r>
+        <w:t xml:space="preserve"> test for transgender</w:t>
+      </w:r>
+      <w:r>
+        <w:t xml:space="preserve"> bias</w:t>
+      </w:r>
+      <w:r>
+        <w:t xml:space="preserve"> </w:t>
+      </w:r>
+      <w:r>
+        <w:t>involves</w:t>
+      </w:r>
+      <w:r>
+        <w:t xml:space="preserve"> </w:t>
+      </w:r>
+      <w:r>
+        <w:t xml:space="preserve">categorising </w:t>
+      </w:r>
+      <w:r>
+        <w:t xml:space="preserve">images </w:t>
+      </w:r>
+      <w:r>
+        <w:lastRenderedPageBreak/>
+        <w:t>of transgender and cisgender people</w:t>
+      </w:r>
+      <w:r>
+        <w:t>, something which may be uncomfortable for trans people given the implications of identifying trans people on how they look (a concept known as ‘passing’ (</w:t>
+      </w:r>
+      <w:r>
+        <w:rPr>
+          <w:color w:val="FF0000"/>
+        </w:rPr>
+        <w:t>reference</w:t>
+      </w:r>
+      <w:r>
+        <w:t>)), which can lead to violence and discrimination</w:t>
+      </w:r>
+      <w:r>
+        <w:t xml:space="preserve"> towards </w:t>
+      </w:r>
+      <w:r>
+        <w:t>people perceived as gender</w:t>
+      </w:r>
+      <w:r>
+        <w:t xml:space="preserve"> non-conforming</w:t>
+      </w:r>
+      <w:r>
+        <w:t xml:space="preserve">. </w:t>
+      </w:r>
+      <w:r>
+        <w:t>It is also important to note that while the legal framework is important, it may be flawed such as the term ‘gender reassignment’ in the Equality Act 2010 often being considered outdated and offensive language as well as being inaccurate to describe the trans community (</w:t>
+      </w:r>
+      <w:r>
+        <w:rPr>
+          <w:color w:val="FF0000"/>
+        </w:rPr>
+        <w:t>reference</w:t>
+      </w:r>
+      <w:r>
+        <w:t>).</w:t>
+      </w:r>
+      <w:r>
+        <w:t xml:space="preserve"> </w:t>
+      </w:r>
+      <w:r>
+        <w:t xml:space="preserve"> </w:t>
+      </w:r>
+      <w:r>
+        <w:t>The</w:t>
+      </w:r>
+      <w:r>
+        <w:t xml:space="preserve"> </w:t>
+      </w:r>
+      <w:r>
+        <w:t xml:space="preserve">questionnaire for requirements elicitation resulted in respondents discussing </w:t>
+      </w:r>
+      <w:r>
+        <w:t>some of these issues, making suggestions for transmasculine, non-binary people and</w:t>
+      </w:r>
+      <w:r>
+        <w:t xml:space="preserve"> those who are neurodivergent</w:t>
+      </w:r>
+      <w:r>
+        <w:t xml:space="preserve">, such as having service tags to filter content specifically for identities </w:t>
+      </w:r>
+      <w:proofErr w:type="gramStart"/>
+      <w:r>
+        <w:t>e.g.</w:t>
+      </w:r>
+      <w:proofErr w:type="gramEnd"/>
+      <w:r>
+        <w:t xml:space="preserve"> transmasculine people. For a full release a consultation should explicitly elicit the views of other minority groups intersecting with the trans experience, such transgender disabled people and non-white transgender people, where possible to help counteract any implicit biases. For the purposes of this project</w:t>
+      </w:r>
+      <w:r>
+        <w:t xml:space="preserve"> this can only be considered in a more limited way due to time and financial constraints. </w:t>
+      </w:r>
+    </w:p>
+    <w:p>
+      <w:hyperlink r:id="rId11" w:history="1">
+        <w:r>
+          <w:rPr>
+            <w:rStyle w:val="Hyperlink"/>
+          </w:rPr>
+          <w:t>https://learn2.open.ac.uk/mod/oucontent/view.php?id=2061269</w:t>
+        </w:r>
+      </w:hyperlink>
+      <w:r>
+        <w:t xml:space="preserve"> </w:t>
+      </w:r>
+    </w:p>
+    <w:p>
+      <w:r>
+        <w:t>However,</w:t>
+      </w:r>
+      <w:r>
+        <w:t xml:space="preserve"> beyond content</w:t>
+      </w:r>
+      <w:r>
+        <w:t xml:space="preserve"> the coding of the app must also consider accessibility issues</w:t>
+      </w:r>
+      <w:r>
+        <w:t>, such as users that use screen readers, those with colour blindness and users that may be using a variety of devices or browsers.</w:t>
+      </w:r>
+      <w:r>
+        <w:t xml:space="preserve"> </w:t>
+      </w:r>
+      <w:r>
+        <w:t>Gray states in his tutorial (</w:t>
+      </w:r>
+      <w:r>
+        <w:rPr>
+          <w:color w:val="FF0000"/>
+        </w:rPr>
+        <w:t>reference</w:t>
+      </w:r>
+      <w:r>
+        <w:t xml:space="preserve">), if the font size is set to a specific pixel </w:t>
+      </w:r>
+      <w:proofErr w:type="gramStart"/>
+      <w:r>
+        <w:t>size</w:t>
+      </w:r>
+      <w:proofErr w:type="gramEnd"/>
+      <w:r>
+        <w:t xml:space="preserve"> then it will stay at that size regardless of what settings the user might have. This may cause issues particularly for</w:t>
       </w:r>
       <w:r>
         <w:t xml:space="preserve"> partially sighted</w:t>
@@ -3305,7 +3792,15 @@
         <w:t xml:space="preserve">the desired font </w:t>
       </w:r>
       <w:r>
-        <w:t>or a character from the font, it will attempt to display the next listed font and so on. By having a ‘web safe’ font listed last i.e. a font that is ubiquitous across browsers and devices</w:t>
+        <w:t xml:space="preserve">or a character from the font, it will attempt to display the next listed font and so on. By having a ‘web safe’ font listed last </w:t>
+      </w:r>
+      <w:proofErr w:type="gramStart"/>
+      <w:r>
+        <w:t>i.e.</w:t>
+      </w:r>
+      <w:proofErr w:type="gramEnd"/>
+      <w:r>
+        <w:t xml:space="preserve"> a font that is ubiquitous across browsers and devices</w:t>
       </w:r>
       <w:r>
         <w:t xml:space="preserve"> (</w:t>
@@ -3325,11 +3820,20 @@
     </w:p>
     <w:p>
       <w:r>
-        <w:lastRenderedPageBreak/>
         <w:t>It was also important to consider how it would be read by a screen reader</w:t>
       </w:r>
       <w:r>
-        <w:t xml:space="preserve"> and with particular care taken when using a property such as ‘display:none’, which not only hides an element from view but also from being read by a screen reader</w:t>
+        <w:t xml:space="preserve"> and with particular care taken when using a property such as ‘</w:t>
+      </w:r>
+      <w:proofErr w:type="spellStart"/>
+      <w:proofErr w:type="gramStart"/>
+      <w:r>
+        <w:t>display:none</w:t>
+      </w:r>
+      <w:proofErr w:type="spellEnd"/>
+      <w:proofErr w:type="gramEnd"/>
+      <w:r>
+        <w:t>’, which not only hides an element from view but also from being read by a screen reader</w:t>
       </w:r>
       <w:r>
         <w:t>. The pop-in</w:t>
@@ -3338,7 +3842,17 @@
         <w:t xml:space="preserve"> side</w:t>
       </w:r>
       <w:r>
-        <w:t xml:space="preserve"> menu is triggered by toggling a checkbox (by pressing the hamburger menu symbol) and initially this was hidden from view by using ‘display:none’</w:t>
+        <w:t xml:space="preserve"> menu is triggered by toggling a checkbox (by pressing the hamburger menu symbol) and initially this was hidden from view by using ‘</w:t>
+      </w:r>
+      <w:proofErr w:type="spellStart"/>
+      <w:proofErr w:type="gramStart"/>
+      <w:r>
+        <w:t>display:none</w:t>
+      </w:r>
+      <w:proofErr w:type="spellEnd"/>
+      <w:proofErr w:type="gramEnd"/>
+      <w:r>
+        <w:t>’</w:t>
       </w:r>
       <w:r>
         <w:t xml:space="preserve">, which made it un-selectable by tabbing through elements. </w:t>
@@ -3350,7 +3864,15 @@
         <w:t>colour</w:t>
       </w:r>
       <w:r>
-        <w:t xml:space="preserve"> as it does when hovered over</w:t>
+        <w:t xml:space="preserve"> as it does when </w:t>
+      </w:r>
+      <w:proofErr w:type="gramStart"/>
+      <w:r>
+        <w:t>hovered</w:t>
+      </w:r>
+      <w:proofErr w:type="gramEnd"/>
+      <w:r>
+        <w:t xml:space="preserve"> over</w:t>
       </w:r>
       <w:r>
         <w:t xml:space="preserve"> and the checkbox was then hidden by setting the opacity to 0. The code snippet below </w:t>
@@ -3371,6 +3893,7 @@
           <w:lang w:eastAsia="en-GB"/>
         </w:rPr>
       </w:pPr>
+      <w:proofErr w:type="gramStart"/>
       <w:r>
         <w:rPr>
           <w:rFonts w:ascii="Consolas" w:eastAsia="Times New Roman" w:hAnsi="Consolas" w:cs="Times New Roman"/>
@@ -3379,7 +3902,18 @@
           <w:szCs w:val="21"/>
           <w:lang w:eastAsia="en-GB"/>
         </w:rPr>
-        <w:t>.side-menu</w:t>
+        <w:t>.side</w:t>
+      </w:r>
+      <w:proofErr w:type="gramEnd"/>
+      <w:r>
+        <w:rPr>
+          <w:rFonts w:ascii="Consolas" w:eastAsia="Times New Roman" w:hAnsi="Consolas" w:cs="Times New Roman"/>
+          <w:color w:val="D7BA7D"/>
+          <w:sz w:val="21"/>
+          <w:szCs w:val="21"/>
+          <w:lang w:eastAsia="en-GB"/>
+        </w:rPr>
+        <w:t>-menu</w:t>
       </w:r>
       <w:r>
         <w:rPr>
@@ -3467,6 +4001,7 @@
         </w:rPr>
         <w:t xml:space="preserve">: </w:t>
       </w:r>
+      <w:proofErr w:type="gramStart"/>
       <w:r>
         <w:rPr>
           <w:rFonts w:ascii="Consolas" w:eastAsia="Times New Roman" w:hAnsi="Consolas" w:cs="Times New Roman"/>
@@ -3487,6 +4022,7 @@
         </w:rPr>
         <w:t>;</w:t>
       </w:r>
+      <w:proofErr w:type="gramEnd"/>
     </w:p>
     <w:p>
       <w:pPr>
@@ -3536,6 +4072,7 @@
           <w:lang w:eastAsia="en-GB"/>
         </w:rPr>
       </w:pPr>
+      <w:proofErr w:type="gramStart"/>
       <w:r>
         <w:rPr>
           <w:rFonts w:ascii="Consolas" w:eastAsia="Times New Roman" w:hAnsi="Consolas" w:cs="Times New Roman"/>
@@ -3544,8 +4081,31 @@
           <w:szCs w:val="21"/>
           <w:lang w:eastAsia="en-GB"/>
         </w:rPr>
-        <w:t>.side-menu:focus</w:t>
-      </w:r>
+        <w:t>.</w:t>
+      </w:r>
+      <w:proofErr w:type="spellStart"/>
+      <w:r>
+        <w:rPr>
+          <w:rFonts w:ascii="Consolas" w:eastAsia="Times New Roman" w:hAnsi="Consolas" w:cs="Times New Roman"/>
+          <w:color w:val="D7BA7D"/>
+          <w:sz w:val="21"/>
+          <w:szCs w:val="21"/>
+          <w:lang w:eastAsia="en-GB"/>
+        </w:rPr>
+        <w:t>side</w:t>
+      </w:r>
+      <w:proofErr w:type="gramEnd"/>
+      <w:r>
+        <w:rPr>
+          <w:rFonts w:ascii="Consolas" w:eastAsia="Times New Roman" w:hAnsi="Consolas" w:cs="Times New Roman"/>
+          <w:color w:val="D7BA7D"/>
+          <w:sz w:val="21"/>
+          <w:szCs w:val="21"/>
+          <w:lang w:eastAsia="en-GB"/>
+        </w:rPr>
+        <w:t>-menu:focus</w:t>
+      </w:r>
+      <w:proofErr w:type="spellEnd"/>
       <w:r>
         <w:rPr>
           <w:rFonts w:ascii="Consolas" w:eastAsia="Times New Roman" w:hAnsi="Consolas" w:cs="Times New Roman"/>
@@ -3627,7 +4187,18 @@
           <w:szCs w:val="21"/>
           <w:lang w:eastAsia="en-GB"/>
         </w:rPr>
-        <w:t>#85888c54</w:t>
+        <w:t>#</w:t>
+      </w:r>
+      <w:proofErr w:type="gramStart"/>
+      <w:r>
+        <w:rPr>
+          <w:rFonts w:ascii="Consolas" w:eastAsia="Times New Roman" w:hAnsi="Consolas" w:cs="Times New Roman"/>
+          <w:color w:val="CE9178"/>
+          <w:sz w:val="21"/>
+          <w:szCs w:val="21"/>
+          <w:lang w:eastAsia="en-GB"/>
+        </w:rPr>
+        <w:t>85888c54</w:t>
       </w:r>
       <w:r>
         <w:rPr>
@@ -3639,6 +4210,7 @@
         </w:rPr>
         <w:t>;</w:t>
       </w:r>
+      <w:proofErr w:type="gramEnd"/>
     </w:p>
     <w:p>
       <w:pPr>
@@ -3665,22 +4237,43 @@
     </w:p>
     <w:p/>
     <w:p/>
+    <w:p>
+      <w:r>
+        <w:t>Alt text?</w:t>
+      </w:r>
+    </w:p>
+    <w:p>
+      <w:r>
+        <w:lastRenderedPageBreak/>
+        <w:t xml:space="preserve">Also </w:t>
+      </w:r>
+      <w:hyperlink r:id="rId12" w:history="1">
+        <w:r>
+          <w:rPr>
+            <w:rStyle w:val="Hyperlink"/>
+          </w:rPr>
+          <w:t>https://www.w3.org/TR/WCAG21/</w:t>
+        </w:r>
+      </w:hyperlink>
+      <w:r>
+        <w:t xml:space="preserve"> </w:t>
+      </w:r>
+    </w:p>
+    <w:p>
+      <w:pPr>
+        <w:pStyle w:val="Heading1"/>
+      </w:pPr>
+      <w:bookmarkStart w:id="17" w:name="_Toc130589477"/>
+      <w:r>
+        <w:t>4. References</w:t>
+      </w:r>
+      <w:bookmarkEnd w:id="17"/>
+    </w:p>
     <w:p/>
     <w:p>
       <w:pPr>
         <w:pStyle w:val="Heading1"/>
       </w:pPr>
-      <w:bookmarkStart w:id="17" w:name="_Toc130589477"/>
-      <w:r>
-        <w:t>4. References</w:t>
-      </w:r>
-      <w:bookmarkEnd w:id="17"/>
-    </w:p>
-    <w:p/>
-    <w:p>
-      <w:pPr>
-        <w:pStyle w:val="Heading1"/>
-      </w:pPr>
       <w:bookmarkStart w:id="18" w:name="_Toc130589478"/>
       <w:r>
         <w:t>5. Appendix</w:t>
@@ -3688,10 +4281,10 @@
       <w:bookmarkEnd w:id="18"/>
     </w:p>
     <w:sectPr>
-      <w:headerReference w:type="default" r:id="rId11"/>
-      <w:footerReference w:type="default" r:id="rId12"/>
-      <w:headerReference w:type="first" r:id="rId13"/>
-      <w:footerReference w:type="first" r:id="rId14"/>
+      <w:headerReference w:type="default" r:id="rId13"/>
+      <w:footerReference w:type="default" r:id="rId14"/>
+      <w:headerReference w:type="first" r:id="rId15"/>
+      <w:footerReference w:type="first" r:id="rId16"/>
       <w:pgSz w:w="11906" w:h="16838"/>
       <w:pgMar w:top="1440" w:right="1440" w:bottom="1440" w:left="1440" w:header="708" w:footer="708" w:gutter="0"/>
       <w:cols w:space="708"/>

</xml_diff>